<commit_message>
docs: Agregar resultados de los casos de prueba para los CU8, CU9 y CU12.Agregar resultados de pruebas de usabilidad e integración.
</commit_message>
<xml_diff>
--- a/2. Etapa de elaboración/Iteración 2/Plan de pruebas/Informe de Verificación_Vesta Risk Manager_T-Code.docx
+++ b/2. Etapa de elaboración/Iteración 2/Plan de pruebas/Informe de Verificación_Vesta Risk Manager_T-Code.docx
@@ -397,7 +397,7 @@
                   <w:sz w:val="72"/>
                   <w:szCs w:val="72"/>
                 </w:rPr>
-                <w:t xml:space="preserve">Informe de Verificación </w:t>
+                <w:t>Informe de Verificación</w:t>
               </w:r>
             </w:p>
           </w:sdtContent>
@@ -489,15 +489,7 @@
                 <w:pStyle w:val="Sinespaciado"/>
               </w:pPr>
               <w:r>
-                <w:t xml:space="preserve">Agustín Collareda, Cintia </w:t>
-              </w:r>
-              <w:proofErr w:type="spellStart"/>
-              <w:r>
-                <w:t>Hernandez</w:t>
-              </w:r>
-              <w:proofErr w:type="spellEnd"/>
-              <w:r>
-                <w:t xml:space="preserve"> y Hugo Frey</w:t>
+                <w:t>Agustín Collareda, Cintia Hernandez y Hugo Frey</w:t>
               </w:r>
             </w:p>
           </w:sdtContent>
@@ -2690,7 +2682,7 @@
             <w:pStyle w:val="PSI-Ttulo"/>
           </w:pPr>
           <w:r>
-            <w:t xml:space="preserve">Informe de Verificación </w:t>
+            <w:t>Informe de Verificación</w:t>
           </w:r>
         </w:p>
       </w:sdtContent>
@@ -5292,23 +5284,7 @@
               <w:pStyle w:val="PSI-ComentarioenTabla"/>
             </w:pPr>
             <w:r>
-              <w:t xml:space="preserve">Al seleccionar una categoría, el </w:t>
-            </w:r>
-            <w:proofErr w:type="spellStart"/>
-            <w:r>
-              <w:t>combobox</w:t>
-            </w:r>
-            <w:proofErr w:type="spellEnd"/>
-            <w:r>
-              <w:t xml:space="preserve"> utilizado como input muestra la opción “Elija la </w:t>
-            </w:r>
-            <w:proofErr w:type="spellStart"/>
-            <w:r>
-              <w:t>categoria</w:t>
-            </w:r>
-            <w:proofErr w:type="spellEnd"/>
-            <w:r>
-              <w:t>”.</w:t>
+              <w:t>Al seleccionar una categoría, el combobox utilizado como input muestra la opción “Elija la categoria”.</w:t>
             </w:r>
           </w:p>
         </w:tc>
@@ -5321,23 +5297,7 @@
               <w:pStyle w:val="PSI-ComentarioenTabla"/>
             </w:pPr>
             <w:r>
-              <w:t xml:space="preserve">Mostrar “Elija la </w:t>
-            </w:r>
-            <w:proofErr w:type="spellStart"/>
-            <w:r>
-              <w:t>categoria</w:t>
-            </w:r>
-            <w:proofErr w:type="spellEnd"/>
-            <w:r>
-              <w:t xml:space="preserve">” de forma predeterminada, pero no mostrarla en el </w:t>
-            </w:r>
-            <w:proofErr w:type="spellStart"/>
-            <w:r>
-              <w:t>combobox</w:t>
-            </w:r>
-            <w:proofErr w:type="spellEnd"/>
-            <w:r>
-              <w:t>.</w:t>
+              <w:t>Mostrar “Elija la categoria” de forma predeterminada, pero no mostrarla en el combobox.</w:t>
             </w:r>
           </w:p>
         </w:tc>
@@ -5362,6 +5322,9 @@
             <w:pPr>
               <w:pStyle w:val="PSI-ComentarioenTabla"/>
             </w:pPr>
+            <w:r>
+              <w:t>CPU</w:t>
+            </w:r>
           </w:p>
         </w:tc>
       </w:tr>
@@ -6602,36 +6565,160 @@
             <w:pPr>
               <w:pStyle w:val="PSI-ComentarioenTabla"/>
             </w:pPr>
-          </w:p>
-        </w:tc>
-        <w:tc>
-          <w:tcPr>
-            <w:tcW w:w="1250" w:type="pct"/>
-          </w:tcPr>
-          <w:p>
-            <w:pPr>
-              <w:pStyle w:val="PSI-ComentarioenTabla"/>
-            </w:pPr>
-          </w:p>
-        </w:tc>
-        <w:tc>
-          <w:tcPr>
-            <w:tcW w:w="1250" w:type="pct"/>
-          </w:tcPr>
-          <w:p>
-            <w:pPr>
-              <w:pStyle w:val="PSI-ComentarioenTabla"/>
-            </w:pPr>
-          </w:p>
-        </w:tc>
-        <w:tc>
-          <w:tcPr>
-            <w:tcW w:w="1250" w:type="pct"/>
-          </w:tcPr>
-          <w:p>
-            <w:pPr>
-              <w:pStyle w:val="PSI-ComentarioenTabla"/>
-            </w:pPr>
+            <w:r>
+              <w:lastRenderedPageBreak/>
+              <w:t xml:space="preserve">Al añadir un plan de riesgo, </w:t>
+            </w:r>
+            <w:r>
+              <w:t>deja al usuario en el formulario.</w:t>
+            </w:r>
+          </w:p>
+        </w:tc>
+        <w:tc>
+          <w:tcPr>
+            <w:tcW w:w="1250" w:type="pct"/>
+          </w:tcPr>
+          <w:p>
+            <w:pPr>
+              <w:pStyle w:val="PSI-ComentarioenTabla"/>
+              <w:ind w:left="0" w:firstLine="0"/>
+            </w:pPr>
+            <w:r>
+              <w:t>Mostrar al usuario un mensaje de que el plan fue agregado y devolver a la pantalla principal.</w:t>
+            </w:r>
+          </w:p>
+        </w:tc>
+        <w:tc>
+          <w:tcPr>
+            <w:tcW w:w="1250" w:type="pct"/>
+          </w:tcPr>
+          <w:p>
+            <w:pPr>
+              <w:pStyle w:val="PSI-ComentarioenTabla"/>
+            </w:pPr>
+            <w:r>
+              <w:t>PENDIENTE</w:t>
+            </w:r>
+          </w:p>
+        </w:tc>
+        <w:tc>
+          <w:tcPr>
+            <w:tcW w:w="1250" w:type="pct"/>
+          </w:tcPr>
+          <w:p>
+            <w:pPr>
+              <w:pStyle w:val="PSI-ComentarioenTabla"/>
+            </w:pPr>
+            <w:r>
+              <w:t>CP8_1</w:t>
+            </w:r>
+          </w:p>
+        </w:tc>
+      </w:tr>
+      <w:tr>
+        <w:tc>
+          <w:tcPr>
+            <w:tcW w:w="1250" w:type="pct"/>
+          </w:tcPr>
+          <w:p>
+            <w:pPr>
+              <w:pStyle w:val="PSI-ComentarioenTabla"/>
+            </w:pPr>
+            <w:r>
+              <w:t>Permite añadir un plan a un riesgo no evaluado.</w:t>
+            </w:r>
+          </w:p>
+        </w:tc>
+        <w:tc>
+          <w:tcPr>
+            <w:tcW w:w="1250" w:type="pct"/>
+          </w:tcPr>
+          <w:p>
+            <w:pPr>
+              <w:pStyle w:val="PSI-ComentarioenTabla"/>
+              <w:ind w:left="0" w:firstLine="0"/>
+            </w:pPr>
+          </w:p>
+        </w:tc>
+        <w:tc>
+          <w:tcPr>
+            <w:tcW w:w="1250" w:type="pct"/>
+          </w:tcPr>
+          <w:p>
+            <w:pPr>
+              <w:pStyle w:val="PSI-ComentarioenTabla"/>
+            </w:pPr>
+            <w:r>
+              <w:t>PENDIENTE</w:t>
+            </w:r>
+          </w:p>
+        </w:tc>
+        <w:tc>
+          <w:tcPr>
+            <w:tcW w:w="1250" w:type="pct"/>
+          </w:tcPr>
+          <w:p>
+            <w:pPr>
+              <w:pStyle w:val="PSI-ComentarioenTabla"/>
+            </w:pPr>
+            <w:r>
+              <w:t>CP8_4</w:t>
+            </w:r>
+          </w:p>
+        </w:tc>
+      </w:tr>
+      <w:tr>
+        <w:tc>
+          <w:tcPr>
+            <w:tcW w:w="1250" w:type="pct"/>
+          </w:tcPr>
+          <w:p>
+            <w:pPr>
+              <w:pStyle w:val="PSI-ComentarioenTabla"/>
+            </w:pPr>
+            <w:r>
+              <w:t>Al intentar agregar un plan de un tipo ya existente para un riesgo, no muestra la opción al seleccionar el tipo.</w:t>
+            </w:r>
+          </w:p>
+        </w:tc>
+        <w:tc>
+          <w:tcPr>
+            <w:tcW w:w="1250" w:type="pct"/>
+          </w:tcPr>
+          <w:p>
+            <w:pPr>
+              <w:pStyle w:val="PSI-ComentarioenTabla"/>
+              <w:ind w:left="0" w:firstLine="0"/>
+            </w:pPr>
+            <w:r>
+              <w:t xml:space="preserve">Mostrar un mensaje de que el tipo de plan ya existe para ese riesgo, y por eso no se permite seleccionar. </w:t>
+            </w:r>
+          </w:p>
+        </w:tc>
+        <w:tc>
+          <w:tcPr>
+            <w:tcW w:w="1250" w:type="pct"/>
+          </w:tcPr>
+          <w:p>
+            <w:pPr>
+              <w:pStyle w:val="PSI-ComentarioenTabla"/>
+            </w:pPr>
+            <w:r>
+              <w:t>PENDIENTE</w:t>
+            </w:r>
+          </w:p>
+        </w:tc>
+        <w:tc>
+          <w:tcPr>
+            <w:tcW w:w="1250" w:type="pct"/>
+          </w:tcPr>
+          <w:p>
+            <w:pPr>
+              <w:pStyle w:val="PSI-ComentarioenTabla"/>
+            </w:pPr>
+            <w:r>
+              <w:t>CP8_5</w:t>
+            </w:r>
           </w:p>
         </w:tc>
       </w:tr>
@@ -6846,13 +6933,13 @@
       <w:tblGrid>
         <w:gridCol w:w="1624"/>
         <w:gridCol w:w="1624"/>
-        <w:gridCol w:w="3621"/>
-        <w:gridCol w:w="1625"/>
+        <w:gridCol w:w="3622"/>
+        <w:gridCol w:w="1624"/>
       </w:tblGrid>
       <w:tr>
         <w:tc>
           <w:tcPr>
-            <w:tcW w:w="1250" w:type="pct"/>
+            <w:tcW w:w="956" w:type="pct"/>
             <w:shd w:val="pct10" w:color="auto" w:fill="auto"/>
           </w:tcPr>
           <w:p>
@@ -6860,13 +6947,14 @@
               <w:pStyle w:val="PSI-Normal"/>
             </w:pPr>
             <w:r>
+              <w:lastRenderedPageBreak/>
               <w:t>Errores encontrados</w:t>
             </w:r>
           </w:p>
         </w:tc>
         <w:tc>
           <w:tcPr>
-            <w:tcW w:w="1250" w:type="pct"/>
+            <w:tcW w:w="956" w:type="pct"/>
             <w:shd w:val="pct10" w:color="auto" w:fill="auto"/>
           </w:tcPr>
           <w:p>
@@ -6880,7 +6968,7 @@
         </w:tc>
         <w:tc>
           <w:tcPr>
-            <w:tcW w:w="1250" w:type="pct"/>
+            <w:tcW w:w="2132" w:type="pct"/>
             <w:shd w:val="pct10" w:color="auto" w:fill="auto"/>
           </w:tcPr>
           <w:p>
@@ -6912,7 +7000,7 @@
         </w:tc>
         <w:tc>
           <w:tcPr>
-            <w:tcW w:w="1250" w:type="pct"/>
+            <w:tcW w:w="957" w:type="pct"/>
             <w:shd w:val="pct10" w:color="auto" w:fill="auto"/>
           </w:tcPr>
           <w:p>
@@ -6928,42 +7016,60 @@
       <w:tr>
         <w:tc>
           <w:tcPr>
-            <w:tcW w:w="1250" w:type="pct"/>
-          </w:tcPr>
-          <w:p>
-            <w:pPr>
-              <w:pStyle w:val="PSI-ComentarioenTabla"/>
-            </w:pPr>
-          </w:p>
-        </w:tc>
-        <w:tc>
-          <w:tcPr>
-            <w:tcW w:w="1250" w:type="pct"/>
-          </w:tcPr>
-          <w:p>
-            <w:pPr>
-              <w:pStyle w:val="PSI-ComentarioenTabla"/>
-            </w:pPr>
-          </w:p>
-        </w:tc>
-        <w:tc>
-          <w:tcPr>
-            <w:tcW w:w="1250" w:type="pct"/>
-          </w:tcPr>
-          <w:p>
-            <w:pPr>
-              <w:pStyle w:val="PSI-ComentarioenTabla"/>
-            </w:pPr>
-          </w:p>
-        </w:tc>
-        <w:tc>
-          <w:tcPr>
-            <w:tcW w:w="1250" w:type="pct"/>
-          </w:tcPr>
-          <w:p>
-            <w:pPr>
-              <w:pStyle w:val="PSI-ComentarioenTabla"/>
-            </w:pPr>
+            <w:tcW w:w="956" w:type="pct"/>
+          </w:tcPr>
+          <w:p>
+            <w:pPr>
+              <w:pStyle w:val="PSI-ComentarioenTabla"/>
+            </w:pPr>
+            <w:r>
+              <w:t xml:space="preserve">Al </w:t>
+            </w:r>
+            <w:r>
+              <w:t>modificar</w:t>
+            </w:r>
+            <w:r>
+              <w:t xml:space="preserve"> un plan de riesgo, deja al usuario en el formulario.</w:t>
+            </w:r>
+          </w:p>
+        </w:tc>
+        <w:tc>
+          <w:tcPr>
+            <w:tcW w:w="956" w:type="pct"/>
+          </w:tcPr>
+          <w:p>
+            <w:pPr>
+              <w:pStyle w:val="PSI-ComentarioenTabla"/>
+            </w:pPr>
+            <w:r>
+              <w:t>Mostrar al usuario un mensaje de que el plan fue agregado y devolver a la pantalla principal.</w:t>
+            </w:r>
+          </w:p>
+        </w:tc>
+        <w:tc>
+          <w:tcPr>
+            <w:tcW w:w="2132" w:type="pct"/>
+          </w:tcPr>
+          <w:p>
+            <w:pPr>
+              <w:pStyle w:val="PSI-ComentarioenTabla"/>
+            </w:pPr>
+            <w:r>
+              <w:t>PENDIENTE</w:t>
+            </w:r>
+          </w:p>
+        </w:tc>
+        <w:tc>
+          <w:tcPr>
+            <w:tcW w:w="957" w:type="pct"/>
+          </w:tcPr>
+          <w:p>
+            <w:pPr>
+              <w:pStyle w:val="PSI-ComentarioenTabla"/>
+            </w:pPr>
+            <w:r>
+              <w:t>CP9_1</w:t>
+            </w:r>
           </w:p>
         </w:tc>
       </w:tr>
@@ -7154,7 +7260,6 @@
         <w:pStyle w:val="Ttulo2"/>
       </w:pPr>
       <w:r>
-        <w:lastRenderedPageBreak/>
         <w:t>Requerimientos funcionales</w:t>
       </w:r>
     </w:p>
@@ -7791,7 +7896,6 @@
         <w:pStyle w:val="Ttulo1"/>
       </w:pPr>
       <w:r>
-        <w:lastRenderedPageBreak/>
         <w:t xml:space="preserve">Implementación CU12: </w:t>
       </w:r>
     </w:p>
@@ -7844,13 +7948,13 @@
       <w:tblGrid>
         <w:gridCol w:w="1624"/>
         <w:gridCol w:w="1624"/>
-        <w:gridCol w:w="3621"/>
-        <w:gridCol w:w="1625"/>
+        <w:gridCol w:w="3622"/>
+        <w:gridCol w:w="1624"/>
       </w:tblGrid>
       <w:tr>
         <w:tc>
           <w:tcPr>
-            <w:tcW w:w="1250" w:type="pct"/>
+            <w:tcW w:w="956" w:type="pct"/>
             <w:shd w:val="pct10" w:color="auto" w:fill="auto"/>
           </w:tcPr>
           <w:p>
@@ -7864,7 +7968,7 @@
         </w:tc>
         <w:tc>
           <w:tcPr>
-            <w:tcW w:w="1250" w:type="pct"/>
+            <w:tcW w:w="956" w:type="pct"/>
             <w:shd w:val="pct10" w:color="auto" w:fill="auto"/>
           </w:tcPr>
           <w:p>
@@ -7878,7 +7982,7 @@
         </w:tc>
         <w:tc>
           <w:tcPr>
-            <w:tcW w:w="1250" w:type="pct"/>
+            <w:tcW w:w="2132" w:type="pct"/>
             <w:shd w:val="pct10" w:color="auto" w:fill="auto"/>
           </w:tcPr>
           <w:p>
@@ -7910,7 +8014,7 @@
         </w:tc>
         <w:tc>
           <w:tcPr>
-            <w:tcW w:w="1250" w:type="pct"/>
+            <w:tcW w:w="956" w:type="pct"/>
             <w:shd w:val="pct10" w:color="auto" w:fill="auto"/>
           </w:tcPr>
           <w:p>
@@ -7926,42 +8030,199 @@
       <w:tr>
         <w:tc>
           <w:tcPr>
-            <w:tcW w:w="1250" w:type="pct"/>
-          </w:tcPr>
-          <w:p>
-            <w:pPr>
-              <w:pStyle w:val="PSI-ComentarioenTabla"/>
-            </w:pPr>
-          </w:p>
-        </w:tc>
-        <w:tc>
-          <w:tcPr>
-            <w:tcW w:w="1250" w:type="pct"/>
-          </w:tcPr>
-          <w:p>
-            <w:pPr>
-              <w:pStyle w:val="PSI-ComentarioenTabla"/>
-            </w:pPr>
-          </w:p>
-        </w:tc>
-        <w:tc>
-          <w:tcPr>
-            <w:tcW w:w="1250" w:type="pct"/>
-          </w:tcPr>
-          <w:p>
-            <w:pPr>
-              <w:pStyle w:val="PSI-ComentarioenTabla"/>
-            </w:pPr>
-          </w:p>
-        </w:tc>
-        <w:tc>
-          <w:tcPr>
-            <w:tcW w:w="1250" w:type="pct"/>
-          </w:tcPr>
-          <w:p>
-            <w:pPr>
-              <w:pStyle w:val="PSI-ComentarioenTabla"/>
-            </w:pPr>
+            <w:tcW w:w="956" w:type="pct"/>
+          </w:tcPr>
+          <w:p>
+            <w:pPr>
+              <w:pStyle w:val="PSI-ComentarioenTabla"/>
+            </w:pPr>
+            <w:r>
+              <w:t xml:space="preserve">Cuando hay un riesgo con el estado “Evaluar” y se </w:t>
+            </w:r>
+            <w:r>
+              <w:lastRenderedPageBreak/>
+              <w:t>hace click sobre el escudo amarillo, envia directo al formulario de evaluación.</w:t>
+            </w:r>
+          </w:p>
+        </w:tc>
+        <w:tc>
+          <w:tcPr>
+            <w:tcW w:w="956" w:type="pct"/>
+          </w:tcPr>
+          <w:p>
+            <w:pPr>
+              <w:pStyle w:val="PSI-ComentarioenTabla"/>
+            </w:pPr>
+            <w:r>
+              <w:lastRenderedPageBreak/>
+              <w:t xml:space="preserve">Mostrar un tooltip con las opciones (o similar). Las </w:t>
+            </w:r>
+            <w:r>
+              <w:lastRenderedPageBreak/>
+              <w:t>opciones son “Evaluar”.</w:t>
+            </w:r>
+          </w:p>
+        </w:tc>
+        <w:tc>
+          <w:tcPr>
+            <w:tcW w:w="2132" w:type="pct"/>
+          </w:tcPr>
+          <w:p>
+            <w:pPr>
+              <w:pStyle w:val="PSI-ComentarioenTabla"/>
+            </w:pPr>
+            <w:r>
+              <w:lastRenderedPageBreak/>
+              <w:t>PENDIENTE</w:t>
+            </w:r>
+          </w:p>
+        </w:tc>
+        <w:tc>
+          <w:tcPr>
+            <w:tcW w:w="956" w:type="pct"/>
+          </w:tcPr>
+          <w:p>
+            <w:pPr>
+              <w:pStyle w:val="PSI-ComentarioenTabla"/>
+            </w:pPr>
+            <w:r>
+              <w:t>CP12_11</w:t>
+            </w:r>
+          </w:p>
+        </w:tc>
+      </w:tr>
+      <w:tr>
+        <w:tc>
+          <w:tcPr>
+            <w:tcW w:w="956" w:type="pct"/>
+          </w:tcPr>
+          <w:p>
+            <w:pPr>
+              <w:pStyle w:val="PSI-ComentarioenTabla"/>
+            </w:pPr>
+            <w:r>
+              <w:t>Cuando hay un riesgo con el estado “Critico” y se hace click sobre el escudo rojo oscuro, envia directo al formulario de planificación.</w:t>
+            </w:r>
+          </w:p>
+        </w:tc>
+        <w:tc>
+          <w:tcPr>
+            <w:tcW w:w="956" w:type="pct"/>
+          </w:tcPr>
+          <w:p>
+            <w:pPr>
+              <w:pStyle w:val="PSI-ComentarioenTabla"/>
+            </w:pPr>
+            <w:r>
+              <w:t>Mostrar un tooltip con las opciones (o similar)</w:t>
+            </w:r>
+            <w:r>
+              <w:t>. Las opciones son “Planificar” y “Ignorar hasta la próxima iteración” (solo para lider)</w:t>
+            </w:r>
+          </w:p>
+        </w:tc>
+        <w:tc>
+          <w:tcPr>
+            <w:tcW w:w="2132" w:type="pct"/>
+          </w:tcPr>
+          <w:p>
+            <w:pPr>
+              <w:pStyle w:val="PSI-ComentarioenTabla"/>
+            </w:pPr>
+            <w:r>
+              <w:t>PENDIENTE</w:t>
+            </w:r>
+          </w:p>
+        </w:tc>
+        <w:tc>
+          <w:tcPr>
+            <w:tcW w:w="956" w:type="pct"/>
+          </w:tcPr>
+          <w:p>
+            <w:pPr>
+              <w:pStyle w:val="PSI-ComentarioenTabla"/>
+            </w:pPr>
+            <w:r>
+              <w:t>CP12_12</w:t>
+            </w:r>
+          </w:p>
+        </w:tc>
+      </w:tr>
+      <w:tr>
+        <w:tc>
+          <w:tcPr>
+            <w:tcW w:w="956" w:type="pct"/>
+          </w:tcPr>
+          <w:p>
+            <w:pPr>
+              <w:pStyle w:val="PSI-ComentarioenTabla"/>
+            </w:pPr>
+            <w:r>
+              <w:t>Cuando hay un riesgo con el estado “</w:t>
+            </w:r>
+            <w:r>
+              <w:t>Critico</w:t>
+            </w:r>
+            <w:r>
+              <w:t xml:space="preserve">” y se hace click sobre el escudo </w:t>
+            </w:r>
+            <w:r>
+              <w:t>rojo oscuro</w:t>
+            </w:r>
+            <w:r>
+              <w:t>, envia directo al formulario</w:t>
+            </w:r>
+            <w:r>
+              <w:t xml:space="preserve"> de planificación</w:t>
+            </w:r>
+            <w:r>
+              <w:t>.</w:t>
+            </w:r>
+          </w:p>
+        </w:tc>
+        <w:tc>
+          <w:tcPr>
+            <w:tcW w:w="956" w:type="pct"/>
+          </w:tcPr>
+          <w:p>
+            <w:pPr>
+              <w:pStyle w:val="PSI-ComentarioenTabla"/>
+            </w:pPr>
+            <w:r>
+              <w:t>Mostrar un tooltip con las opciones (o similar)</w:t>
+            </w:r>
+            <w:r>
+              <w:t>. Las opciones son “Planificar”.</w:t>
+            </w:r>
+          </w:p>
+        </w:tc>
+        <w:tc>
+          <w:tcPr>
+            <w:tcW w:w="2132" w:type="pct"/>
+          </w:tcPr>
+          <w:p>
+            <w:pPr>
+              <w:pStyle w:val="PSI-ComentarioenTabla"/>
+            </w:pPr>
+            <w:r>
+              <w:t>PENDIENTE</w:t>
+            </w:r>
+          </w:p>
+        </w:tc>
+        <w:tc>
+          <w:tcPr>
+            <w:tcW w:w="956" w:type="pct"/>
+          </w:tcPr>
+          <w:p>
+            <w:pPr>
+              <w:pStyle w:val="PSI-ComentarioenTabla"/>
+            </w:pPr>
+            <w:r>
+              <w:t>CP12_1</w:t>
+            </w:r>
+            <w:r>
+              <w:t>3</w:t>
+            </w:r>
           </w:p>
         </w:tc>
       </w:tr>
@@ -8295,6 +8556,9 @@
             <w:pPr>
               <w:pStyle w:val="PSI-ComentarioenTabla"/>
             </w:pPr>
+            <w:r>
+              <w:t>CPU</w:t>
+            </w:r>
           </w:p>
         </w:tc>
       </w:tr>
@@ -8354,6 +8618,9 @@
             <w:pPr>
               <w:pStyle w:val="PSI-ComentarioenTabla"/>
             </w:pPr>
+            <w:r>
+              <w:t>CPU</w:t>
+            </w:r>
           </w:p>
         </w:tc>
       </w:tr>
@@ -8415,6 +8682,9 @@
             <w:pPr>
               <w:pStyle w:val="PSI-ComentarioenTabla"/>
             </w:pPr>
+            <w:r>
+              <w:t>CPU</w:t>
+            </w:r>
           </w:p>
         </w:tc>
       </w:tr>
@@ -8896,15 +9166,7 @@
           <w:spacing w:before="0"/>
         </w:pPr>
         <w:r>
-          <w:t xml:space="preserve">Agustín Collareda, Cintia </w:t>
-        </w:r>
-        <w:proofErr w:type="spellStart"/>
-        <w:r>
-          <w:t>Hernandez</w:t>
-        </w:r>
-        <w:proofErr w:type="spellEnd"/>
-        <w:r>
-          <w:t xml:space="preserve"> y Hugo Frey</w:t>
+          <w:t>Agustín Collareda, Cintia Hernandez y Hugo Frey</w:t>
         </w:r>
       </w:p>
     </w:sdtContent>
@@ -8963,7 +9225,7 @@
           <w:rPr>
             <w:rFonts w:asciiTheme="majorHAnsi" w:eastAsiaTheme="majorEastAsia" w:hAnsiTheme="majorHAnsi" w:cstheme="majorBidi"/>
           </w:rPr>
-          <w:t xml:space="preserve">Informe de Verificación </w:t>
+          <w:t>Informe de Verificación</w:t>
         </w:r>
       </w:p>
     </w:sdtContent>

</xml_diff>

<commit_message>
Doc: Se modifico el riesgo anexo VI y el informe de verificacion
</commit_message>
<xml_diff>
--- a/2. Etapa de elaboración/Iteración 2/Plan de pruebas/Informe de Verificación_Vesta Risk Manager_T-Code.docx
+++ b/2. Etapa de elaboración/Iteración 2/Plan de pruebas/Informe de Verificación_Vesta Risk Manager_T-Code.docx
@@ -7023,13 +7023,7 @@
               <w:pStyle w:val="PSI-ComentarioenTabla"/>
             </w:pPr>
             <w:r>
-              <w:t xml:space="preserve">Al </w:t>
-            </w:r>
-            <w:r>
-              <w:t>modificar</w:t>
-            </w:r>
-            <w:r>
-              <w:t xml:space="preserve"> un plan de riesgo, deja al usuario en el formulario.</w:t>
+              <w:t>Al modificar un plan de riesgo, deja al usuario en el formulario.</w:t>
             </w:r>
           </w:p>
         </w:tc>
@@ -8114,10 +8108,7 @@
               <w:pStyle w:val="PSI-ComentarioenTabla"/>
             </w:pPr>
             <w:r>
-              <w:t>Mostrar un tooltip con las opciones (o similar)</w:t>
-            </w:r>
-            <w:r>
-              <w:t>. Las opciones son “Planificar” y “Ignorar hasta la próxima iteración” (solo para lider)</w:t>
+              <w:t>Mostrar un tooltip con las opciones (o similar). Las opciones son “Planificar” y “Ignorar hasta la próxima iteración” (solo para lider)</w:t>
             </w:r>
           </w:p>
         </w:tc>
@@ -8158,25 +8149,7 @@
               <w:pStyle w:val="PSI-ComentarioenTabla"/>
             </w:pPr>
             <w:r>
-              <w:t>Cuando hay un riesgo con el estado “</w:t>
-            </w:r>
-            <w:r>
-              <w:t>Critico</w:t>
-            </w:r>
-            <w:r>
-              <w:t xml:space="preserve">” y se hace click sobre el escudo </w:t>
-            </w:r>
-            <w:r>
-              <w:t>rojo oscuro</w:t>
-            </w:r>
-            <w:r>
-              <w:t>, envia directo al formulario</w:t>
-            </w:r>
-            <w:r>
-              <w:t xml:space="preserve"> de planificación</w:t>
-            </w:r>
-            <w:r>
-              <w:t>.</w:t>
+              <w:t>Cuando hay un riesgo con el estado “Critico” y se hace click sobre el escudo rojo oscuro, envia directo al formulario de planificación.</w:t>
             </w:r>
           </w:p>
         </w:tc>
@@ -8189,10 +8162,7 @@
               <w:pStyle w:val="PSI-ComentarioenTabla"/>
             </w:pPr>
             <w:r>
-              <w:t>Mostrar un tooltip con las opciones (o similar)</w:t>
-            </w:r>
-            <w:r>
-              <w:t>. Las opciones son “Planificar”.</w:t>
+              <w:t>Mostrar un tooltip con las opciones (o similar). Las opciones son “Planificar”.</w:t>
             </w:r>
           </w:p>
         </w:tc>
@@ -8218,10 +8188,7 @@
               <w:pStyle w:val="PSI-ComentarioenTabla"/>
             </w:pPr>
             <w:r>
-              <w:t>CP12_1</w:t>
-            </w:r>
-            <w:r>
-              <w:t>3</w:t>
+              <w:t>CP12_13</w:t>
             </w:r>
           </w:p>
         </w:tc>
@@ -8542,9 +8509,12 @@
           <w:p>
             <w:pPr>
               <w:pStyle w:val="PSI-ComentarioenTabla"/>
-            </w:pPr>
-            <w:r>
-              <w:t>PENDIENTE</w:t>
+              <w:rPr>
+                <w:u w:val="single"/>
+              </w:rPr>
+            </w:pPr>
+            <w:r>
+              <w:t>Corregido</w:t>
             </w:r>
           </w:p>
         </w:tc>

</xml_diff>

<commit_message>
docs: actualizar casos de prueba e informe de verificacion
</commit_message>
<xml_diff>
--- a/2. Etapa de elaboración/Iteración 2/Plan de pruebas/Informe de Verificación_Vesta Risk Manager_T-Code.docx
+++ b/2. Etapa de elaboración/Iteración 2/Plan de pruebas/Informe de Verificación_Vesta Risk Manager_T-Code.docx
@@ -1,6 +1,6 @@
 
 <file path=word/document.xml><?xml version="1.0" encoding="utf-8"?>
-<w:document xmlns:wpc="http://schemas.microsoft.com/office/word/2010/wordprocessingCanvas" xmlns:cx="http://schemas.microsoft.com/office/drawing/2014/chartex" xmlns:cx1="http://schemas.microsoft.com/office/drawing/2015/9/8/chartex" xmlns:cx2="http://schemas.microsoft.com/office/drawing/2015/10/21/chartex" xmlns:cx3="http://schemas.microsoft.com/office/drawing/2016/5/9/chartex" xmlns:cx4="http://schemas.microsoft.com/office/drawing/2016/5/10/chartex" xmlns:cx5="http://schemas.microsoft.com/office/drawing/2016/5/11/chartex" xmlns:cx6="http://schemas.microsoft.com/office/drawing/2016/5/12/chartex" xmlns:cx7="http://schemas.microsoft.com/office/drawing/2016/5/13/chartex" xmlns:cx8="http://schemas.microsoft.com/office/drawing/2016/5/14/chartex" xmlns:mc="http://schemas.openxmlformats.org/markup-compatibility/2006" xmlns:aink="http://schemas.microsoft.com/office/drawing/2016/ink" xmlns:am3d="http://schemas.microsoft.com/office/drawing/2017/model3d" xmlns:o="urn:schemas-microsoft-com:office:office" xmlns:oel="http://schemas.microsoft.com/office/2019/extlst" xmlns:r="http://schemas.openxmlformats.org/officeDocument/2006/relationships" xmlns:m="http://schemas.openxmlformats.org/officeDocument/2006/math" xmlns:v="urn:schemas-microsoft-com:vml" xmlns:wp14="http://schemas.microsoft.com/office/word/2010/wordprocessingDrawing" xmlns:wp="http://schemas.openxmlformats.org/drawingml/2006/wordprocessingDrawing" xmlns:w10="urn:schemas-microsoft-com:office:word" xmlns:w="http://schemas.openxmlformats.org/wordprocessingml/2006/main" xmlns:w14="http://schemas.microsoft.com/office/word/2010/wordml" xmlns:w15="http://schemas.microsoft.com/office/word/2012/wordml" xmlns:w16cex="http://schemas.microsoft.com/office/word/2018/wordml/cex" xmlns:w16cid="http://schemas.microsoft.com/office/word/2016/wordml/cid" xmlns:w16="http://schemas.microsoft.com/office/word/2018/wordml" xmlns:w16du="http://schemas.microsoft.com/office/word/2023/wordml/word16du" xmlns:w16sdtdh="http://schemas.microsoft.com/office/word/2020/wordml/sdtdatahash" xmlns:w16se="http://schemas.microsoft.com/office/word/2015/wordml/symex" xmlns:wpg="http://schemas.microsoft.com/office/word/2010/wordprocessingGroup" xmlns:wpi="http://schemas.microsoft.com/office/word/2010/wordprocessingInk" xmlns:wne="http://schemas.microsoft.com/office/word/2006/wordml" xmlns:wps="http://schemas.microsoft.com/office/word/2010/wordprocessingShape" mc:Ignorable="w14 w15 w16se w16cid w16 w16cex w16sdtdh w16du wp14">
+<w:document xmlns:wpc="http://schemas.microsoft.com/office/word/2010/wordprocessingCanvas" xmlns:cx="http://schemas.microsoft.com/office/drawing/2014/chartex" xmlns:cx1="http://schemas.microsoft.com/office/drawing/2015/9/8/chartex" xmlns:cx2="http://schemas.microsoft.com/office/drawing/2015/10/21/chartex" xmlns:cx3="http://schemas.microsoft.com/office/drawing/2016/5/9/chartex" xmlns:cx4="http://schemas.microsoft.com/office/drawing/2016/5/10/chartex" xmlns:cx5="http://schemas.microsoft.com/office/drawing/2016/5/11/chartex" xmlns:cx6="http://schemas.microsoft.com/office/drawing/2016/5/12/chartex" xmlns:cx7="http://schemas.microsoft.com/office/drawing/2016/5/13/chartex" xmlns:cx8="http://schemas.microsoft.com/office/drawing/2016/5/14/chartex" xmlns:mc="http://schemas.openxmlformats.org/markup-compatibility/2006" xmlns:aink="http://schemas.microsoft.com/office/drawing/2016/ink" xmlns:am3d="http://schemas.microsoft.com/office/drawing/2017/model3d" xmlns:o="urn:schemas-microsoft-com:office:office" xmlns:oel="http://schemas.microsoft.com/office/2019/extlst" xmlns:r="http://schemas.openxmlformats.org/officeDocument/2006/relationships" xmlns:m="http://schemas.openxmlformats.org/officeDocument/2006/math" xmlns:v="urn:schemas-microsoft-com:vml" xmlns:wp14="http://schemas.microsoft.com/office/word/2010/wordprocessingDrawing" xmlns:wp="http://schemas.openxmlformats.org/drawingml/2006/wordprocessingDrawing" xmlns:w10="urn:schemas-microsoft-com:office:word" xmlns:w="http://schemas.openxmlformats.org/wordprocessingml/2006/main" xmlns:w14="http://schemas.microsoft.com/office/word/2010/wordml" xmlns:w15="http://schemas.microsoft.com/office/word/2012/wordml" xmlns:w16cex="http://schemas.microsoft.com/office/word/2018/wordml/cex" xmlns:w16cid="http://schemas.microsoft.com/office/word/2016/wordml/cid" xmlns:w16="http://schemas.microsoft.com/office/word/2018/wordml" xmlns:w16du="http://schemas.microsoft.com/office/word/2023/wordml/word16du" xmlns:w16sdtdh="http://schemas.microsoft.com/office/word/2020/wordml/sdtdatahash" xmlns:w16sdtfl="http://schemas.microsoft.com/office/word/2024/wordml/sdtformatlock" xmlns:w16se="http://schemas.microsoft.com/office/word/2015/wordml/symex" xmlns:wpg="http://schemas.microsoft.com/office/word/2010/wordprocessingGroup" xmlns:wpi="http://schemas.microsoft.com/office/word/2010/wordprocessingInk" xmlns:wne="http://schemas.microsoft.com/office/word/2006/wordml" xmlns:wps="http://schemas.microsoft.com/office/word/2010/wordprocessingShape" mc:Ignorable="w14 w15 w16se w16cid w16 w16cex w16sdtdh w16sdtfl w16du wp14">
   <w:body>
     <w:sdt>
       <w:sdtPr>
@@ -489,7 +489,15 @@
                 <w:pStyle w:val="Sinespaciado"/>
               </w:pPr>
               <w:r>
-                <w:t>Agustín Collareda, Cintia Hernandez y Hugo Frey</w:t>
+                <w:t xml:space="preserve">Agustín Collareda, Cintia </w:t>
+              </w:r>
+              <w:proofErr w:type="spellStart"/>
+              <w:r>
+                <w:t>Hernandez</w:t>
+              </w:r>
+              <w:proofErr w:type="spellEnd"/>
+              <w:r>
+                <w:t xml:space="preserve"> y Hugo Frey</w:t>
               </w:r>
             </w:p>
           </w:sdtContent>
@@ -3631,7 +3639,7 @@
             </w:pPr>
             <w:r>
               <w:lastRenderedPageBreak/>
-              <w:t>CORREGIDO</w:t>
+              <w:t>RESUELTO</w:t>
             </w:r>
           </w:p>
         </w:tc>
@@ -3682,7 +3690,7 @@
               <w:pStyle w:val="PSI-ComentarioenTabla"/>
             </w:pPr>
             <w:r>
-              <w:t>CORREGIDO</w:t>
+              <w:t>RESUELTO</w:t>
             </w:r>
           </w:p>
         </w:tc>
@@ -3696,6 +3704,61 @@
             </w:pPr>
             <w:r>
               <w:t>CP2_11</w:t>
+            </w:r>
+          </w:p>
+        </w:tc>
+      </w:tr>
+      <w:tr>
+        <w:tc>
+          <w:tcPr>
+            <w:tcW w:w="1057" w:type="pct"/>
+          </w:tcPr>
+          <w:p>
+            <w:pPr>
+              <w:pStyle w:val="PSI-ComentarioenTabla"/>
+            </w:pPr>
+            <w:r>
+              <w:t>Permite eliminar usuarios participantes de un proyecto.</w:t>
+            </w:r>
+          </w:p>
+        </w:tc>
+        <w:tc>
+          <w:tcPr>
+            <w:tcW w:w="1058" w:type="pct"/>
+          </w:tcPr>
+          <w:p>
+            <w:pPr>
+              <w:pStyle w:val="PSI-ComentarioenTabla"/>
+            </w:pPr>
+            <w:r>
+              <w:t>Impedir la eliminación si el usuario está participando de algún proyecto.</w:t>
+            </w:r>
+          </w:p>
+        </w:tc>
+        <w:tc>
+          <w:tcPr>
+            <w:tcW w:w="1827" w:type="pct"/>
+          </w:tcPr>
+          <w:p>
+            <w:pPr>
+              <w:pStyle w:val="PSI-ComentarioenTabla"/>
+              <w:ind w:left="0" w:firstLine="0"/>
+            </w:pPr>
+            <w:r>
+              <w:t>PENDIENTE</w:t>
+            </w:r>
+          </w:p>
+        </w:tc>
+        <w:tc>
+          <w:tcPr>
+            <w:tcW w:w="1058" w:type="pct"/>
+          </w:tcPr>
+          <w:p>
+            <w:pPr>
+              <w:pStyle w:val="PSI-ComentarioenTabla"/>
+            </w:pPr>
+            <w:r>
+              <w:t>CP2_10</w:t>
             </w:r>
           </w:p>
         </w:tc>
@@ -3716,6 +3779,9 @@
         <w:t>Administrar perfiles de usuario</w:t>
       </w:r>
       <w:bookmarkEnd w:id="15"/>
+      <w:r>
+        <w:t xml:space="preserve"> (OBSOLETO)</w:t>
+      </w:r>
     </w:p>
     <w:p/>
     <w:tbl>
@@ -3885,7 +3951,11 @@
               <w:pStyle w:val="PSI-ComentarioenTabla"/>
             </w:pPr>
             <w:r>
-              <w:t>Al eliminar un perfil en uso, el sistema redirige a la pantalla de confirmación. Si se selecciona confirmar, no reacciona.</w:t>
+              <w:t xml:space="preserve">Al eliminar un perfil en uso, el sistema </w:t>
+            </w:r>
+            <w:r>
+              <w:lastRenderedPageBreak/>
+              <w:t>redirige a la pantalla de confirmación. Si se selecciona confirmar, no reacciona.</w:t>
             </w:r>
           </w:p>
         </w:tc>
@@ -3898,7 +3968,12 @@
               <w:pStyle w:val="PSI-ComentarioenTabla"/>
             </w:pPr>
             <w:r>
-              <w:t>Mostrar un mensaje de error cuando se intente eliminar un perfil en uso.</w:t>
+              <w:lastRenderedPageBreak/>
+              <w:t xml:space="preserve">Mostrar un mensaje de error cuando </w:t>
+            </w:r>
+            <w:r>
+              <w:lastRenderedPageBreak/>
+              <w:t>se intente eliminar un perfil en uso.</w:t>
             </w:r>
           </w:p>
         </w:tc>
@@ -3911,6 +3986,7 @@
               <w:pStyle w:val="PSI-ComentarioenTabla"/>
             </w:pPr>
             <w:r>
+              <w:lastRenderedPageBreak/>
               <w:t>RESUELTO</w:t>
             </w:r>
           </w:p>
@@ -4352,6 +4428,7 @@
       </w:pPr>
       <w:bookmarkStart w:id="21" w:name="_Toc181402797"/>
       <w:r>
+        <w:lastRenderedPageBreak/>
         <w:t>Asignar participantes</w:t>
       </w:r>
       <w:bookmarkEnd w:id="21"/>
@@ -4466,7 +4543,6 @@
               <w:pStyle w:val="PSI-ComentarioenTabla"/>
             </w:pPr>
             <w:r>
-              <w:lastRenderedPageBreak/>
               <w:t>Los administradores pueden ser agregados como participantes</w:t>
             </w:r>
           </w:p>
@@ -4493,7 +4569,7 @@
               <w:pStyle w:val="PSI-ComentarioenTabla"/>
             </w:pPr>
             <w:r>
-              <w:t>PENDIENTE</w:t>
+              <w:t>RESUELTO</w:t>
             </w:r>
           </w:p>
         </w:tc>
@@ -4854,7 +4930,14 @@
               <w:rPr>
                 <w:rFonts w:cstheme="minorHAnsi"/>
               </w:rPr>
-              <w:t>Permite eliminar iteraciones activas.</w:t>
+              <w:t xml:space="preserve">Permite eliminar </w:t>
+            </w:r>
+            <w:r>
+              <w:rPr>
+                <w:rFonts w:cstheme="minorHAnsi"/>
+              </w:rPr>
+              <w:lastRenderedPageBreak/>
+              <w:t>iteraciones activas.</w:t>
             </w:r>
           </w:p>
         </w:tc>
@@ -4867,15 +4950,16 @@
               <w:pStyle w:val="PSI-ComentarioenTabla"/>
             </w:pPr>
             <w:r>
-              <w:t>No permitir eliminar iteraciones que se encuentran activas.</w:t>
+              <w:lastRenderedPageBreak/>
+              <w:t xml:space="preserve">No permitir eliminar iteraciones que </w:t>
+            </w:r>
+            <w:r>
+              <w:lastRenderedPageBreak/>
+              <w:t>se encuentran activas.</w:t>
             </w:r>
             <w:r>
               <w:br/>
-              <w:t xml:space="preserve">Mostrar mensaje al usuario </w:t>
-            </w:r>
-            <w:r>
-              <w:lastRenderedPageBreak/>
-              <w:t>indicando el error.</w:t>
+              <w:t>Mostrar mensaje al usuario indicando el error.</w:t>
             </w:r>
           </w:p>
         </w:tc>
@@ -5284,7 +5368,27 @@
               <w:pStyle w:val="PSI-ComentarioenTabla"/>
             </w:pPr>
             <w:r>
-              <w:t>Al seleccionar una categoría, el combobox utilizado como input muestra la opción “Elija la categoria”.</w:t>
+              <w:t xml:space="preserve">Al seleccionar una categoría, el </w:t>
+            </w:r>
+            <w:proofErr w:type="spellStart"/>
+            <w:r>
+              <w:t>combobox</w:t>
+            </w:r>
+            <w:proofErr w:type="spellEnd"/>
+            <w:r>
+              <w:t xml:space="preserve"> utilizado como input muestra </w:t>
+            </w:r>
+            <w:r>
+              <w:lastRenderedPageBreak/>
+              <w:t xml:space="preserve">la opción “Elija la </w:t>
+            </w:r>
+            <w:proofErr w:type="spellStart"/>
+            <w:r>
+              <w:t>categoria</w:t>
+            </w:r>
+            <w:proofErr w:type="spellEnd"/>
+            <w:r>
+              <w:t>”.</w:t>
             </w:r>
           </w:p>
         </w:tc>
@@ -5297,7 +5401,28 @@
               <w:pStyle w:val="PSI-ComentarioenTabla"/>
             </w:pPr>
             <w:r>
-              <w:t>Mostrar “Elija la categoria” de forma predeterminada, pero no mostrarla en el combobox.</w:t>
+              <w:lastRenderedPageBreak/>
+              <w:t xml:space="preserve">Mostrar “Elija la </w:t>
+            </w:r>
+            <w:proofErr w:type="spellStart"/>
+            <w:r>
+              <w:t>categoria</w:t>
+            </w:r>
+            <w:proofErr w:type="spellEnd"/>
+            <w:r>
+              <w:t xml:space="preserve">” de forma predeterminada, pero no </w:t>
+            </w:r>
+            <w:r>
+              <w:lastRenderedPageBreak/>
+              <w:t xml:space="preserve">mostrarla en el </w:t>
+            </w:r>
+            <w:proofErr w:type="spellStart"/>
+            <w:r>
+              <w:t>combobox</w:t>
+            </w:r>
+            <w:proofErr w:type="spellEnd"/>
+            <w:r>
+              <w:t>.</w:t>
             </w:r>
           </w:p>
         </w:tc>
@@ -5310,6 +5435,7 @@
               <w:pStyle w:val="PSI-ComentarioenTabla"/>
             </w:pPr>
             <w:r>
+              <w:lastRenderedPageBreak/>
               <w:t>PENDIENTE</w:t>
             </w:r>
           </w:p>
@@ -5336,7 +5462,6 @@
       </w:pPr>
       <w:bookmarkStart w:id="28" w:name="_Toc181402804"/>
       <w:r>
-        <w:lastRenderedPageBreak/>
         <w:t>Requerimientos no funcionales</w:t>
       </w:r>
       <w:bookmarkEnd w:id="28"/>
@@ -5494,18 +5619,22 @@
       </w:r>
     </w:p>
     <w:p>
-      <w:pPr>
-        <w:rPr>
-          <w:b/>
-          <w:bCs/>
-        </w:rPr>
-      </w:pPr>
       <w:r>
         <w:rPr>
           <w:b/>
           <w:bCs/>
         </w:rPr>
         <w:t>Verificador:</w:t>
+      </w:r>
+      <w:r>
+        <w:rPr>
+          <w:b/>
+          <w:bCs/>
+        </w:rPr>
+        <w:t xml:space="preserve"> </w:t>
+      </w:r>
+      <w:r>
+        <w:t>Collareda Agustín</w:t>
       </w:r>
     </w:p>
     <w:p>
@@ -5612,36 +5741,45 @@
             <w:pPr>
               <w:pStyle w:val="PSI-ComentarioenTabla"/>
             </w:pPr>
-          </w:p>
-        </w:tc>
-        <w:tc>
-          <w:tcPr>
-            <w:tcW w:w="1250" w:type="pct"/>
-          </w:tcPr>
-          <w:p>
-            <w:pPr>
-              <w:pStyle w:val="PSI-ComentarioenTabla"/>
-            </w:pPr>
-          </w:p>
-        </w:tc>
-        <w:tc>
-          <w:tcPr>
-            <w:tcW w:w="1250" w:type="pct"/>
-          </w:tcPr>
-          <w:p>
-            <w:pPr>
-              <w:pStyle w:val="PSI-ComentarioenTabla"/>
-            </w:pPr>
-          </w:p>
-        </w:tc>
-        <w:tc>
-          <w:tcPr>
-            <w:tcW w:w="1250" w:type="pct"/>
-          </w:tcPr>
-          <w:p>
-            <w:pPr>
-              <w:pStyle w:val="PSI-ComentarioenTabla"/>
-            </w:pPr>
+            <w:r>
+              <w:t>No permite eliminación de riesgos.</w:t>
+            </w:r>
+          </w:p>
+        </w:tc>
+        <w:tc>
+          <w:tcPr>
+            <w:tcW w:w="1250" w:type="pct"/>
+          </w:tcPr>
+          <w:p>
+            <w:pPr>
+              <w:pStyle w:val="PSI-ComentarioenTabla"/>
+            </w:pPr>
+          </w:p>
+        </w:tc>
+        <w:tc>
+          <w:tcPr>
+            <w:tcW w:w="1250" w:type="pct"/>
+          </w:tcPr>
+          <w:p>
+            <w:pPr>
+              <w:pStyle w:val="PSI-ComentarioenTabla"/>
+            </w:pPr>
+            <w:r>
+              <w:t>PENDIENTE</w:t>
+            </w:r>
+          </w:p>
+        </w:tc>
+        <w:tc>
+          <w:tcPr>
+            <w:tcW w:w="1250" w:type="pct"/>
+          </w:tcPr>
+          <w:p>
+            <w:pPr>
+              <w:pStyle w:val="PSI-ComentarioenTabla"/>
+            </w:pPr>
+            <w:r>
+              <w:t>CP5_5</w:t>
+            </w:r>
           </w:p>
         </w:tc>
       </w:tr>
@@ -5795,12 +5933,6 @@
       </w:r>
     </w:p>
     <w:p>
-      <w:pPr>
-        <w:rPr>
-          <w:b/>
-          <w:bCs/>
-        </w:rPr>
-      </w:pPr>
       <w:r>
         <w:rPr>
           <w:b/>
@@ -5808,12 +5940,23 @@
         </w:rPr>
         <w:t>Verificador:</w:t>
       </w:r>
+      <w:r>
+        <w:rPr>
+          <w:b/>
+          <w:bCs/>
+        </w:rPr>
+        <w:t xml:space="preserve"> </w:t>
+      </w:r>
+      <w:r>
+        <w:t>Collareda Agustín</w:t>
+      </w:r>
     </w:p>
     <w:p>
       <w:pPr>
         <w:pStyle w:val="Ttulo2"/>
       </w:pPr>
       <w:r>
+        <w:lastRenderedPageBreak/>
         <w:t>Requerimientos funcionales</w:t>
       </w:r>
     </w:p>
@@ -5953,7 +6096,6 @@
         <w:pStyle w:val="Ttulo2"/>
       </w:pPr>
       <w:r>
-        <w:lastRenderedPageBreak/>
         <w:t>Requerimientos no funcionales</w:t>
       </w:r>
     </w:p>
@@ -6566,7 +6708,6 @@
               <w:pStyle w:val="PSI-ComentarioenTabla"/>
             </w:pPr>
             <w:r>
-              <w:lastRenderedPageBreak/>
               <w:t xml:space="preserve">Al añadir un plan de riesgo, </w:t>
             </w:r>
             <w:r>
@@ -6597,7 +6738,7 @@
               <w:pStyle w:val="PSI-ComentarioenTabla"/>
             </w:pPr>
             <w:r>
-              <w:t>PENDIENTE</w:t>
+              <w:t>RESUELTO</w:t>
             </w:r>
           </w:p>
         </w:tc>
@@ -6649,8 +6790,14 @@
               <w:pStyle w:val="PSI-ComentarioenTabla"/>
             </w:pPr>
             <w:r>
-              <w:t>PENDIENTE</w:t>
-            </w:r>
+              <w:t>RESUELTO</w:t>
+            </w:r>
+          </w:p>
+          <w:p>
+            <w:pPr>
+              <w:pStyle w:val="PSI-ComentarioenTabla"/>
+              <w:ind w:left="0" w:firstLine="0"/>
+            </w:pPr>
           </w:p>
         </w:tc>
         <w:tc>
@@ -6881,6 +7028,7 @@
         <w:pStyle w:val="Ttulo1"/>
       </w:pPr>
       <w:r>
+        <w:lastRenderedPageBreak/>
         <w:t xml:space="preserve">Implementación CU9: </w:t>
       </w:r>
     </w:p>
@@ -6947,7 +7095,6 @@
               <w:pStyle w:val="PSI-Normal"/>
             </w:pPr>
             <w:r>
-              <w:lastRenderedPageBreak/>
               <w:t>Errores encontrados</w:t>
             </w:r>
           </w:p>
@@ -7049,7 +7196,7 @@
               <w:pStyle w:val="PSI-ComentarioenTabla"/>
             </w:pPr>
             <w:r>
-              <w:t>PENDIENTE</w:t>
+              <w:t>RESUELTO</w:t>
             </w:r>
           </w:p>
         </w:tc>
@@ -7956,6 +8103,7 @@
               <w:pStyle w:val="PSI-Normal"/>
             </w:pPr>
             <w:r>
+              <w:lastRenderedPageBreak/>
               <w:t>Errores encontrados</w:t>
             </w:r>
           </w:p>
@@ -8031,11 +8179,15 @@
               <w:pStyle w:val="PSI-ComentarioenTabla"/>
             </w:pPr>
             <w:r>
-              <w:t xml:space="preserve">Cuando hay un riesgo con el estado “Evaluar” y se </w:t>
-            </w:r>
-            <w:r>
-              <w:lastRenderedPageBreak/>
-              <w:t>hace click sobre el escudo amarillo, envia directo al formulario de evaluación.</w:t>
+              <w:t xml:space="preserve">Cuando hay un riesgo con el estado “Evaluar” y se hace click sobre el escudo amarillo, </w:t>
+            </w:r>
+            <w:proofErr w:type="spellStart"/>
+            <w:r>
+              <w:t>envia</w:t>
+            </w:r>
+            <w:proofErr w:type="spellEnd"/>
+            <w:r>
+              <w:t xml:space="preserve"> directo al formulario de evaluación.</w:t>
             </w:r>
           </w:p>
         </w:tc>
@@ -8048,12 +8200,15 @@
               <w:pStyle w:val="PSI-ComentarioenTabla"/>
             </w:pPr>
             <w:r>
-              <w:lastRenderedPageBreak/>
-              <w:t xml:space="preserve">Mostrar un tooltip con las opciones (o similar). Las </w:t>
-            </w:r>
-            <w:r>
-              <w:lastRenderedPageBreak/>
-              <w:t>opciones son “Evaluar”.</w:t>
+              <w:t xml:space="preserve">Mostrar un </w:t>
+            </w:r>
+            <w:proofErr w:type="spellStart"/>
+            <w:r>
+              <w:t>tooltip</w:t>
+            </w:r>
+            <w:proofErr w:type="spellEnd"/>
+            <w:r>
+              <w:t xml:space="preserve"> con las opciones (o similar). Las opciones son “Evaluar”.</w:t>
             </w:r>
           </w:p>
         </w:tc>
@@ -8066,8 +8221,7 @@
               <w:pStyle w:val="PSI-ComentarioenTabla"/>
             </w:pPr>
             <w:r>
-              <w:lastRenderedPageBreak/>
-              <w:t>PENDIENTE</w:t>
+              <w:t>RESUELTO</w:t>
             </w:r>
           </w:p>
         </w:tc>
@@ -8095,7 +8249,15 @@
               <w:pStyle w:val="PSI-ComentarioenTabla"/>
             </w:pPr>
             <w:r>
-              <w:t>Cuando hay un riesgo con el estado “Critico” y se hace click sobre el escudo rojo oscuro, envia directo al formulario de planificación.</w:t>
+              <w:t xml:space="preserve">Cuando hay un riesgo con el estado “Critico” y se hace click sobre el escudo rojo oscuro, </w:t>
+            </w:r>
+            <w:proofErr w:type="spellStart"/>
+            <w:r>
+              <w:t>envia</w:t>
+            </w:r>
+            <w:proofErr w:type="spellEnd"/>
+            <w:r>
+              <w:t xml:space="preserve"> directo al formulario de planificación.</w:t>
             </w:r>
           </w:p>
         </w:tc>
@@ -8108,7 +8270,18 @@
               <w:pStyle w:val="PSI-ComentarioenTabla"/>
             </w:pPr>
             <w:r>
-              <w:t>Mostrar un tooltip con las opciones (o similar). Las opciones son “Planificar” y “Ignorar hasta la próxima iteración” (solo para lider)</w:t>
+              <w:t xml:space="preserve">Mostrar un </w:t>
+            </w:r>
+            <w:proofErr w:type="spellStart"/>
+            <w:r>
+              <w:t>tooltip</w:t>
+            </w:r>
+            <w:proofErr w:type="spellEnd"/>
+            <w:r>
+              <w:t xml:space="preserve"> con las opciones (o similar). Las opciones son “Planificar”</w:t>
+            </w:r>
+            <w:r>
+              <w:t>.</w:t>
             </w:r>
           </w:p>
         </w:tc>
@@ -8121,7 +8294,7 @@
               <w:pStyle w:val="PSI-ComentarioenTabla"/>
             </w:pPr>
             <w:r>
-              <w:t>PENDIENTE</w:t>
+              <w:t>RESUELTO</w:t>
             </w:r>
           </w:p>
         </w:tc>
@@ -8149,7 +8322,15 @@
               <w:pStyle w:val="PSI-ComentarioenTabla"/>
             </w:pPr>
             <w:r>
-              <w:t>Cuando hay un riesgo con el estado “Critico” y se hace click sobre el escudo rojo oscuro, envia directo al formulario de planificación.</w:t>
+              <w:t xml:space="preserve">Cuando hay un riesgo con el estado “Critico” y se hace click sobre el escudo rojo oscuro, </w:t>
+            </w:r>
+            <w:proofErr w:type="spellStart"/>
+            <w:r>
+              <w:t>envia</w:t>
+            </w:r>
+            <w:proofErr w:type="spellEnd"/>
+            <w:r>
+              <w:t xml:space="preserve"> directo al formulario de planificación.</w:t>
             </w:r>
           </w:p>
         </w:tc>
@@ -8162,7 +8343,15 @@
               <w:pStyle w:val="PSI-ComentarioenTabla"/>
             </w:pPr>
             <w:r>
-              <w:t>Mostrar un tooltip con las opciones (o similar). Las opciones son “Planificar”.</w:t>
+              <w:t xml:space="preserve">Mostrar un </w:t>
+            </w:r>
+            <w:proofErr w:type="spellStart"/>
+            <w:r>
+              <w:t>tooltip</w:t>
+            </w:r>
+            <w:proofErr w:type="spellEnd"/>
+            <w:r>
+              <w:t xml:space="preserve"> con las opciones (o similar). Las opciones son “Planificar”.</w:t>
             </w:r>
           </w:p>
         </w:tc>
@@ -8175,7 +8364,7 @@
               <w:pStyle w:val="PSI-ComentarioenTabla"/>
             </w:pPr>
             <w:r>
-              <w:t>PENDIENTE</w:t>
+              <w:t>RESUELTO</w:t>
             </w:r>
           </w:p>
         </w:tc>
@@ -8238,6 +8427,7 @@
               <w:pStyle w:val="PSI-Normal"/>
             </w:pPr>
             <w:r>
+              <w:lastRenderedPageBreak/>
               <w:t>Errores encontrados</w:t>
             </w:r>
           </w:p>
@@ -8514,7 +8704,7 @@
               </w:rPr>
             </w:pPr>
             <w:r>
-              <w:t>Corregido</w:t>
+              <w:t>RESUELTO</w:t>
             </w:r>
           </w:p>
         </w:tc>
@@ -8674,7 +8864,7 @@
 </file>
 
 <file path=word/endnotes.xml><?xml version="1.0" encoding="utf-8"?>
-<w:endnotes xmlns:wpc="http://schemas.microsoft.com/office/word/2010/wordprocessingCanvas" xmlns:cx="http://schemas.microsoft.com/office/drawing/2014/chartex" xmlns:cx1="http://schemas.microsoft.com/office/drawing/2015/9/8/chartex" xmlns:cx2="http://schemas.microsoft.com/office/drawing/2015/10/21/chartex" xmlns:cx3="http://schemas.microsoft.com/office/drawing/2016/5/9/chartex" xmlns:cx4="http://schemas.microsoft.com/office/drawing/2016/5/10/chartex" xmlns:cx5="http://schemas.microsoft.com/office/drawing/2016/5/11/chartex" xmlns:cx6="http://schemas.microsoft.com/office/drawing/2016/5/12/chartex" xmlns:cx7="http://schemas.microsoft.com/office/drawing/2016/5/13/chartex" xmlns:cx8="http://schemas.microsoft.com/office/drawing/2016/5/14/chartex" xmlns:mc="http://schemas.openxmlformats.org/markup-compatibility/2006" xmlns:aink="http://schemas.microsoft.com/office/drawing/2016/ink" xmlns:am3d="http://schemas.microsoft.com/office/drawing/2017/model3d" xmlns:o="urn:schemas-microsoft-com:office:office" xmlns:oel="http://schemas.microsoft.com/office/2019/extlst" xmlns:r="http://schemas.openxmlformats.org/officeDocument/2006/relationships" xmlns:m="http://schemas.openxmlformats.org/officeDocument/2006/math" xmlns:v="urn:schemas-microsoft-com:vml" xmlns:wp14="http://schemas.microsoft.com/office/word/2010/wordprocessingDrawing" xmlns:wp="http://schemas.openxmlformats.org/drawingml/2006/wordprocessingDrawing" xmlns:w10="urn:schemas-microsoft-com:office:word" xmlns:w="http://schemas.openxmlformats.org/wordprocessingml/2006/main" xmlns:w14="http://schemas.microsoft.com/office/word/2010/wordml" xmlns:w15="http://schemas.microsoft.com/office/word/2012/wordml" xmlns:w16cex="http://schemas.microsoft.com/office/word/2018/wordml/cex" xmlns:w16cid="http://schemas.microsoft.com/office/word/2016/wordml/cid" xmlns:w16="http://schemas.microsoft.com/office/word/2018/wordml" xmlns:w16du="http://schemas.microsoft.com/office/word/2023/wordml/word16du" xmlns:w16sdtdh="http://schemas.microsoft.com/office/word/2020/wordml/sdtdatahash" xmlns:w16se="http://schemas.microsoft.com/office/word/2015/wordml/symex" xmlns:wpg="http://schemas.microsoft.com/office/word/2010/wordprocessingGroup" xmlns:wpi="http://schemas.microsoft.com/office/word/2010/wordprocessingInk" xmlns:wne="http://schemas.microsoft.com/office/word/2006/wordml" xmlns:wps="http://schemas.microsoft.com/office/word/2010/wordprocessingShape" mc:Ignorable="w14 w15 w16se w16cid w16 w16cex w16sdtdh w16du wp14">
+<w:endnotes xmlns:wpc="http://schemas.microsoft.com/office/word/2010/wordprocessingCanvas" xmlns:cx="http://schemas.microsoft.com/office/drawing/2014/chartex" xmlns:cx1="http://schemas.microsoft.com/office/drawing/2015/9/8/chartex" xmlns:cx2="http://schemas.microsoft.com/office/drawing/2015/10/21/chartex" xmlns:cx3="http://schemas.microsoft.com/office/drawing/2016/5/9/chartex" xmlns:cx4="http://schemas.microsoft.com/office/drawing/2016/5/10/chartex" xmlns:cx5="http://schemas.microsoft.com/office/drawing/2016/5/11/chartex" xmlns:cx6="http://schemas.microsoft.com/office/drawing/2016/5/12/chartex" xmlns:cx7="http://schemas.microsoft.com/office/drawing/2016/5/13/chartex" xmlns:cx8="http://schemas.microsoft.com/office/drawing/2016/5/14/chartex" xmlns:mc="http://schemas.openxmlformats.org/markup-compatibility/2006" xmlns:aink="http://schemas.microsoft.com/office/drawing/2016/ink" xmlns:am3d="http://schemas.microsoft.com/office/drawing/2017/model3d" xmlns:o="urn:schemas-microsoft-com:office:office" xmlns:oel="http://schemas.microsoft.com/office/2019/extlst" xmlns:r="http://schemas.openxmlformats.org/officeDocument/2006/relationships" xmlns:m="http://schemas.openxmlformats.org/officeDocument/2006/math" xmlns:v="urn:schemas-microsoft-com:vml" xmlns:wp14="http://schemas.microsoft.com/office/word/2010/wordprocessingDrawing" xmlns:wp="http://schemas.openxmlformats.org/drawingml/2006/wordprocessingDrawing" xmlns:w10="urn:schemas-microsoft-com:office:word" xmlns:w="http://schemas.openxmlformats.org/wordprocessingml/2006/main" xmlns:w14="http://schemas.microsoft.com/office/word/2010/wordml" xmlns:w15="http://schemas.microsoft.com/office/word/2012/wordml" xmlns:w16cex="http://schemas.microsoft.com/office/word/2018/wordml/cex" xmlns:w16cid="http://schemas.microsoft.com/office/word/2016/wordml/cid" xmlns:w16="http://schemas.microsoft.com/office/word/2018/wordml" xmlns:w16du="http://schemas.microsoft.com/office/word/2023/wordml/word16du" xmlns:w16sdtdh="http://schemas.microsoft.com/office/word/2020/wordml/sdtdatahash" xmlns:w16sdtfl="http://schemas.microsoft.com/office/word/2024/wordml/sdtformatlock" xmlns:w16se="http://schemas.microsoft.com/office/word/2015/wordml/symex" xmlns:wpg="http://schemas.microsoft.com/office/word/2010/wordprocessingGroup" xmlns:wpi="http://schemas.microsoft.com/office/word/2010/wordprocessingInk" xmlns:wne="http://schemas.microsoft.com/office/word/2006/wordml" xmlns:wps="http://schemas.microsoft.com/office/word/2010/wordprocessingShape" mc:Ignorable="w14 w15 w16se w16cid w16 w16cex w16sdtdh w16sdtfl w16du wp14">
   <w:endnote w:type="separator" w:id="-1">
     <w:p>
       <w:pPr>
@@ -8701,7 +8891,7 @@
 </file>
 
 <file path=word/footer1.xml><?xml version="1.0" encoding="utf-8"?>
-<w:ftr xmlns:wpc="http://schemas.microsoft.com/office/word/2010/wordprocessingCanvas" xmlns:cx="http://schemas.microsoft.com/office/drawing/2014/chartex" xmlns:cx1="http://schemas.microsoft.com/office/drawing/2015/9/8/chartex" xmlns:cx2="http://schemas.microsoft.com/office/drawing/2015/10/21/chartex" xmlns:cx3="http://schemas.microsoft.com/office/drawing/2016/5/9/chartex" xmlns:cx4="http://schemas.microsoft.com/office/drawing/2016/5/10/chartex" xmlns:cx5="http://schemas.microsoft.com/office/drawing/2016/5/11/chartex" xmlns:cx6="http://schemas.microsoft.com/office/drawing/2016/5/12/chartex" xmlns:cx7="http://schemas.microsoft.com/office/drawing/2016/5/13/chartex" xmlns:cx8="http://schemas.microsoft.com/office/drawing/2016/5/14/chartex" xmlns:mc="http://schemas.openxmlformats.org/markup-compatibility/2006" xmlns:aink="http://schemas.microsoft.com/office/drawing/2016/ink" xmlns:am3d="http://schemas.microsoft.com/office/drawing/2017/model3d" xmlns:o="urn:schemas-microsoft-com:office:office" xmlns:oel="http://schemas.microsoft.com/office/2019/extlst" xmlns:r="http://schemas.openxmlformats.org/officeDocument/2006/relationships" xmlns:m="http://schemas.openxmlformats.org/officeDocument/2006/math" xmlns:v="urn:schemas-microsoft-com:vml" xmlns:wp14="http://schemas.microsoft.com/office/word/2010/wordprocessingDrawing" xmlns:wp="http://schemas.openxmlformats.org/drawingml/2006/wordprocessingDrawing" xmlns:w10="urn:schemas-microsoft-com:office:word" xmlns:w="http://schemas.openxmlformats.org/wordprocessingml/2006/main" xmlns:w14="http://schemas.microsoft.com/office/word/2010/wordml" xmlns:w15="http://schemas.microsoft.com/office/word/2012/wordml" xmlns:w16cex="http://schemas.microsoft.com/office/word/2018/wordml/cex" xmlns:w16cid="http://schemas.microsoft.com/office/word/2016/wordml/cid" xmlns:w16="http://schemas.microsoft.com/office/word/2018/wordml" xmlns:w16du="http://schemas.microsoft.com/office/word/2023/wordml/word16du" xmlns:w16sdtdh="http://schemas.microsoft.com/office/word/2020/wordml/sdtdatahash" xmlns:w16se="http://schemas.microsoft.com/office/word/2015/wordml/symex" xmlns:wpg="http://schemas.microsoft.com/office/word/2010/wordprocessingGroup" xmlns:wpi="http://schemas.microsoft.com/office/word/2010/wordprocessingInk" xmlns:wne="http://schemas.microsoft.com/office/word/2006/wordml" xmlns:wps="http://schemas.microsoft.com/office/word/2010/wordprocessingShape" mc:Ignorable="w14 w15 w16se w16cid w16 w16cex w16sdtdh w16du wp14">
+<w:ftr xmlns:wpc="http://schemas.microsoft.com/office/word/2010/wordprocessingCanvas" xmlns:cx="http://schemas.microsoft.com/office/drawing/2014/chartex" xmlns:cx1="http://schemas.microsoft.com/office/drawing/2015/9/8/chartex" xmlns:cx2="http://schemas.microsoft.com/office/drawing/2015/10/21/chartex" xmlns:cx3="http://schemas.microsoft.com/office/drawing/2016/5/9/chartex" xmlns:cx4="http://schemas.microsoft.com/office/drawing/2016/5/10/chartex" xmlns:cx5="http://schemas.microsoft.com/office/drawing/2016/5/11/chartex" xmlns:cx6="http://schemas.microsoft.com/office/drawing/2016/5/12/chartex" xmlns:cx7="http://schemas.microsoft.com/office/drawing/2016/5/13/chartex" xmlns:cx8="http://schemas.microsoft.com/office/drawing/2016/5/14/chartex" xmlns:mc="http://schemas.openxmlformats.org/markup-compatibility/2006" xmlns:aink="http://schemas.microsoft.com/office/drawing/2016/ink" xmlns:am3d="http://schemas.microsoft.com/office/drawing/2017/model3d" xmlns:o="urn:schemas-microsoft-com:office:office" xmlns:oel="http://schemas.microsoft.com/office/2019/extlst" xmlns:r="http://schemas.openxmlformats.org/officeDocument/2006/relationships" xmlns:m="http://schemas.openxmlformats.org/officeDocument/2006/math" xmlns:v="urn:schemas-microsoft-com:vml" xmlns:wp14="http://schemas.microsoft.com/office/word/2010/wordprocessingDrawing" xmlns:wp="http://schemas.openxmlformats.org/drawingml/2006/wordprocessingDrawing" xmlns:w10="urn:schemas-microsoft-com:office:word" xmlns:w="http://schemas.openxmlformats.org/wordprocessingml/2006/main" xmlns:w14="http://schemas.microsoft.com/office/word/2010/wordml" xmlns:w15="http://schemas.microsoft.com/office/word/2012/wordml" xmlns:w16cex="http://schemas.microsoft.com/office/word/2018/wordml/cex" xmlns:w16cid="http://schemas.microsoft.com/office/word/2016/wordml/cid" xmlns:w16="http://schemas.microsoft.com/office/word/2018/wordml" xmlns:w16du="http://schemas.microsoft.com/office/word/2023/wordml/word16du" xmlns:w16sdtdh="http://schemas.microsoft.com/office/word/2020/wordml/sdtdatahash" xmlns:w16sdtfl="http://schemas.microsoft.com/office/word/2024/wordml/sdtformatlock" xmlns:w16se="http://schemas.microsoft.com/office/word/2015/wordml/symex" xmlns:wpg="http://schemas.microsoft.com/office/word/2010/wordprocessingGroup" xmlns:wpi="http://schemas.microsoft.com/office/word/2010/wordprocessingInk" xmlns:wne="http://schemas.microsoft.com/office/word/2006/wordml" xmlns:wps="http://schemas.microsoft.com/office/word/2010/wordprocessingShape" mc:Ignorable="w14 w15 w16se w16cid w16 w16cex w16sdtdh w16sdtfl w16du wp14">
   <w:p>
     <w:pPr>
       <w:tabs>
@@ -9136,7 +9326,15 @@
           <w:spacing w:before="0"/>
         </w:pPr>
         <w:r>
-          <w:t>Agustín Collareda, Cintia Hernandez y Hugo Frey</w:t>
+          <w:t xml:space="preserve">Agustín Collareda, Cintia </w:t>
+        </w:r>
+        <w:proofErr w:type="spellStart"/>
+        <w:r>
+          <w:t>Hernandez</w:t>
+        </w:r>
+        <w:proofErr w:type="spellEnd"/>
+        <w:r>
+          <w:t xml:space="preserve"> y Hugo Frey</w:t>
         </w:r>
       </w:p>
     </w:sdtContent>
@@ -9145,7 +9343,7 @@
 </file>
 
 <file path=word/footnotes.xml><?xml version="1.0" encoding="utf-8"?>
-<w:footnotes xmlns:wpc="http://schemas.microsoft.com/office/word/2010/wordprocessingCanvas" xmlns:cx="http://schemas.microsoft.com/office/drawing/2014/chartex" xmlns:cx1="http://schemas.microsoft.com/office/drawing/2015/9/8/chartex" xmlns:cx2="http://schemas.microsoft.com/office/drawing/2015/10/21/chartex" xmlns:cx3="http://schemas.microsoft.com/office/drawing/2016/5/9/chartex" xmlns:cx4="http://schemas.microsoft.com/office/drawing/2016/5/10/chartex" xmlns:cx5="http://schemas.microsoft.com/office/drawing/2016/5/11/chartex" xmlns:cx6="http://schemas.microsoft.com/office/drawing/2016/5/12/chartex" xmlns:cx7="http://schemas.microsoft.com/office/drawing/2016/5/13/chartex" xmlns:cx8="http://schemas.microsoft.com/office/drawing/2016/5/14/chartex" xmlns:mc="http://schemas.openxmlformats.org/markup-compatibility/2006" xmlns:aink="http://schemas.microsoft.com/office/drawing/2016/ink" xmlns:am3d="http://schemas.microsoft.com/office/drawing/2017/model3d" xmlns:o="urn:schemas-microsoft-com:office:office" xmlns:oel="http://schemas.microsoft.com/office/2019/extlst" xmlns:r="http://schemas.openxmlformats.org/officeDocument/2006/relationships" xmlns:m="http://schemas.openxmlformats.org/officeDocument/2006/math" xmlns:v="urn:schemas-microsoft-com:vml" xmlns:wp14="http://schemas.microsoft.com/office/word/2010/wordprocessingDrawing" xmlns:wp="http://schemas.openxmlformats.org/drawingml/2006/wordprocessingDrawing" xmlns:w10="urn:schemas-microsoft-com:office:word" xmlns:w="http://schemas.openxmlformats.org/wordprocessingml/2006/main" xmlns:w14="http://schemas.microsoft.com/office/word/2010/wordml" xmlns:w15="http://schemas.microsoft.com/office/word/2012/wordml" xmlns:w16cex="http://schemas.microsoft.com/office/word/2018/wordml/cex" xmlns:w16cid="http://schemas.microsoft.com/office/word/2016/wordml/cid" xmlns:w16="http://schemas.microsoft.com/office/word/2018/wordml" xmlns:w16du="http://schemas.microsoft.com/office/word/2023/wordml/word16du" xmlns:w16sdtdh="http://schemas.microsoft.com/office/word/2020/wordml/sdtdatahash" xmlns:w16se="http://schemas.microsoft.com/office/word/2015/wordml/symex" xmlns:wpg="http://schemas.microsoft.com/office/word/2010/wordprocessingGroup" xmlns:wpi="http://schemas.microsoft.com/office/word/2010/wordprocessingInk" xmlns:wne="http://schemas.microsoft.com/office/word/2006/wordml" xmlns:wps="http://schemas.microsoft.com/office/word/2010/wordprocessingShape" mc:Ignorable="w14 w15 w16se w16cid w16 w16cex w16sdtdh w16du wp14">
+<w:footnotes xmlns:wpc="http://schemas.microsoft.com/office/word/2010/wordprocessingCanvas" xmlns:cx="http://schemas.microsoft.com/office/drawing/2014/chartex" xmlns:cx1="http://schemas.microsoft.com/office/drawing/2015/9/8/chartex" xmlns:cx2="http://schemas.microsoft.com/office/drawing/2015/10/21/chartex" xmlns:cx3="http://schemas.microsoft.com/office/drawing/2016/5/9/chartex" xmlns:cx4="http://schemas.microsoft.com/office/drawing/2016/5/10/chartex" xmlns:cx5="http://schemas.microsoft.com/office/drawing/2016/5/11/chartex" xmlns:cx6="http://schemas.microsoft.com/office/drawing/2016/5/12/chartex" xmlns:cx7="http://schemas.microsoft.com/office/drawing/2016/5/13/chartex" xmlns:cx8="http://schemas.microsoft.com/office/drawing/2016/5/14/chartex" xmlns:mc="http://schemas.openxmlformats.org/markup-compatibility/2006" xmlns:aink="http://schemas.microsoft.com/office/drawing/2016/ink" xmlns:am3d="http://schemas.microsoft.com/office/drawing/2017/model3d" xmlns:o="urn:schemas-microsoft-com:office:office" xmlns:oel="http://schemas.microsoft.com/office/2019/extlst" xmlns:r="http://schemas.openxmlformats.org/officeDocument/2006/relationships" xmlns:m="http://schemas.openxmlformats.org/officeDocument/2006/math" xmlns:v="urn:schemas-microsoft-com:vml" xmlns:wp14="http://schemas.microsoft.com/office/word/2010/wordprocessingDrawing" xmlns:wp="http://schemas.openxmlformats.org/drawingml/2006/wordprocessingDrawing" xmlns:w10="urn:schemas-microsoft-com:office:word" xmlns:w="http://schemas.openxmlformats.org/wordprocessingml/2006/main" xmlns:w14="http://schemas.microsoft.com/office/word/2010/wordml" xmlns:w15="http://schemas.microsoft.com/office/word/2012/wordml" xmlns:w16cex="http://schemas.microsoft.com/office/word/2018/wordml/cex" xmlns:w16cid="http://schemas.microsoft.com/office/word/2016/wordml/cid" xmlns:w16="http://schemas.microsoft.com/office/word/2018/wordml" xmlns:w16du="http://schemas.microsoft.com/office/word/2023/wordml/word16du" xmlns:w16sdtdh="http://schemas.microsoft.com/office/word/2020/wordml/sdtdatahash" xmlns:w16sdtfl="http://schemas.microsoft.com/office/word/2024/wordml/sdtformatlock" xmlns:w16se="http://schemas.microsoft.com/office/word/2015/wordml/symex" xmlns:wpg="http://schemas.microsoft.com/office/word/2010/wordprocessingGroup" xmlns:wpi="http://schemas.microsoft.com/office/word/2010/wordprocessingInk" xmlns:wne="http://schemas.microsoft.com/office/word/2006/wordml" xmlns:wps="http://schemas.microsoft.com/office/word/2010/wordprocessingShape" mc:Ignorable="w14 w15 w16se w16cid w16 w16cex w16sdtdh w16sdtfl w16du wp14">
   <w:footnote w:type="separator" w:id="-1">
     <w:p>
       <w:pPr>
@@ -9172,7 +9370,7 @@
 </file>
 
 <file path=word/header1.xml><?xml version="1.0" encoding="utf-8"?>
-<w:hdr xmlns:wpc="http://schemas.microsoft.com/office/word/2010/wordprocessingCanvas" xmlns:cx="http://schemas.microsoft.com/office/drawing/2014/chartex" xmlns:cx1="http://schemas.microsoft.com/office/drawing/2015/9/8/chartex" xmlns:cx2="http://schemas.microsoft.com/office/drawing/2015/10/21/chartex" xmlns:cx3="http://schemas.microsoft.com/office/drawing/2016/5/9/chartex" xmlns:cx4="http://schemas.microsoft.com/office/drawing/2016/5/10/chartex" xmlns:cx5="http://schemas.microsoft.com/office/drawing/2016/5/11/chartex" xmlns:cx6="http://schemas.microsoft.com/office/drawing/2016/5/12/chartex" xmlns:cx7="http://schemas.microsoft.com/office/drawing/2016/5/13/chartex" xmlns:cx8="http://schemas.microsoft.com/office/drawing/2016/5/14/chartex" xmlns:mc="http://schemas.openxmlformats.org/markup-compatibility/2006" xmlns:aink="http://schemas.microsoft.com/office/drawing/2016/ink" xmlns:am3d="http://schemas.microsoft.com/office/drawing/2017/model3d" xmlns:o="urn:schemas-microsoft-com:office:office" xmlns:oel="http://schemas.microsoft.com/office/2019/extlst" xmlns:r="http://schemas.openxmlformats.org/officeDocument/2006/relationships" xmlns:m="http://schemas.openxmlformats.org/officeDocument/2006/math" xmlns:v="urn:schemas-microsoft-com:vml" xmlns:wp14="http://schemas.microsoft.com/office/word/2010/wordprocessingDrawing" xmlns:wp="http://schemas.openxmlformats.org/drawingml/2006/wordprocessingDrawing" xmlns:w10="urn:schemas-microsoft-com:office:word" xmlns:w="http://schemas.openxmlformats.org/wordprocessingml/2006/main" xmlns:w14="http://schemas.microsoft.com/office/word/2010/wordml" xmlns:w15="http://schemas.microsoft.com/office/word/2012/wordml" xmlns:w16cex="http://schemas.microsoft.com/office/word/2018/wordml/cex" xmlns:w16cid="http://schemas.microsoft.com/office/word/2016/wordml/cid" xmlns:w16="http://schemas.microsoft.com/office/word/2018/wordml" xmlns:w16du="http://schemas.microsoft.com/office/word/2023/wordml/word16du" xmlns:w16sdtdh="http://schemas.microsoft.com/office/word/2020/wordml/sdtdatahash" xmlns:w16se="http://schemas.microsoft.com/office/word/2015/wordml/symex" xmlns:wpg="http://schemas.microsoft.com/office/word/2010/wordprocessingGroup" xmlns:wpi="http://schemas.microsoft.com/office/word/2010/wordprocessingInk" xmlns:wne="http://schemas.microsoft.com/office/word/2006/wordml" xmlns:wps="http://schemas.microsoft.com/office/word/2010/wordprocessingShape" mc:Ignorable="w14 w15 w16se w16cid w16 w16cex w16sdtdh w16du wp14">
+<w:hdr xmlns:wpc="http://schemas.microsoft.com/office/word/2010/wordprocessingCanvas" xmlns:cx="http://schemas.microsoft.com/office/drawing/2014/chartex" xmlns:cx1="http://schemas.microsoft.com/office/drawing/2015/9/8/chartex" xmlns:cx2="http://schemas.microsoft.com/office/drawing/2015/10/21/chartex" xmlns:cx3="http://schemas.microsoft.com/office/drawing/2016/5/9/chartex" xmlns:cx4="http://schemas.microsoft.com/office/drawing/2016/5/10/chartex" xmlns:cx5="http://schemas.microsoft.com/office/drawing/2016/5/11/chartex" xmlns:cx6="http://schemas.microsoft.com/office/drawing/2016/5/12/chartex" xmlns:cx7="http://schemas.microsoft.com/office/drawing/2016/5/13/chartex" xmlns:cx8="http://schemas.microsoft.com/office/drawing/2016/5/14/chartex" xmlns:mc="http://schemas.openxmlformats.org/markup-compatibility/2006" xmlns:aink="http://schemas.microsoft.com/office/drawing/2016/ink" xmlns:am3d="http://schemas.microsoft.com/office/drawing/2017/model3d" xmlns:o="urn:schemas-microsoft-com:office:office" xmlns:oel="http://schemas.microsoft.com/office/2019/extlst" xmlns:r="http://schemas.openxmlformats.org/officeDocument/2006/relationships" xmlns:m="http://schemas.openxmlformats.org/officeDocument/2006/math" xmlns:v="urn:schemas-microsoft-com:vml" xmlns:wp14="http://schemas.microsoft.com/office/word/2010/wordprocessingDrawing" xmlns:wp="http://schemas.openxmlformats.org/drawingml/2006/wordprocessingDrawing" xmlns:w10="urn:schemas-microsoft-com:office:word" xmlns:w="http://schemas.openxmlformats.org/wordprocessingml/2006/main" xmlns:w14="http://schemas.microsoft.com/office/word/2010/wordml" xmlns:w15="http://schemas.microsoft.com/office/word/2012/wordml" xmlns:w16cex="http://schemas.microsoft.com/office/word/2018/wordml/cex" xmlns:w16cid="http://schemas.microsoft.com/office/word/2016/wordml/cid" xmlns:w16="http://schemas.microsoft.com/office/word/2018/wordml" xmlns:w16du="http://schemas.microsoft.com/office/word/2023/wordml/word16du" xmlns:w16sdtdh="http://schemas.microsoft.com/office/word/2020/wordml/sdtdatahash" xmlns:w16sdtfl="http://schemas.microsoft.com/office/word/2024/wordml/sdtformatlock" xmlns:w16se="http://schemas.microsoft.com/office/word/2015/wordml/symex" xmlns:wpg="http://schemas.microsoft.com/office/word/2010/wordprocessingGroup" xmlns:wpi="http://schemas.microsoft.com/office/word/2010/wordprocessingInk" xmlns:wne="http://schemas.microsoft.com/office/word/2006/wordml" xmlns:wps="http://schemas.microsoft.com/office/word/2010/wordprocessingShape" mc:Ignorable="w14 w15 w16se w16cid w16 w16cex w16sdtdh w16sdtfl w16du wp14">
   <w:sdt>
     <w:sdtPr>
       <w:rPr>
@@ -9653,7 +9851,7 @@
 </file>
 
 <file path=word/numbering.xml><?xml version="1.0" encoding="utf-8"?>
-<w:numbering xmlns:wpc="http://schemas.microsoft.com/office/word/2010/wordprocessingCanvas" xmlns:cx="http://schemas.microsoft.com/office/drawing/2014/chartex" xmlns:cx1="http://schemas.microsoft.com/office/drawing/2015/9/8/chartex" xmlns:cx2="http://schemas.microsoft.com/office/drawing/2015/10/21/chartex" xmlns:cx3="http://schemas.microsoft.com/office/drawing/2016/5/9/chartex" xmlns:cx4="http://schemas.microsoft.com/office/drawing/2016/5/10/chartex" xmlns:cx5="http://schemas.microsoft.com/office/drawing/2016/5/11/chartex" xmlns:cx6="http://schemas.microsoft.com/office/drawing/2016/5/12/chartex" xmlns:cx7="http://schemas.microsoft.com/office/drawing/2016/5/13/chartex" xmlns:cx8="http://schemas.microsoft.com/office/drawing/2016/5/14/chartex" xmlns:mc="http://schemas.openxmlformats.org/markup-compatibility/2006" xmlns:aink="http://schemas.microsoft.com/office/drawing/2016/ink" xmlns:am3d="http://schemas.microsoft.com/office/drawing/2017/model3d" xmlns:o="urn:schemas-microsoft-com:office:office" xmlns:oel="http://schemas.microsoft.com/office/2019/extlst" xmlns:r="http://schemas.openxmlformats.org/officeDocument/2006/relationships" xmlns:m="http://schemas.openxmlformats.org/officeDocument/2006/math" xmlns:v="urn:schemas-microsoft-com:vml" xmlns:wp14="http://schemas.microsoft.com/office/word/2010/wordprocessingDrawing" xmlns:wp="http://schemas.openxmlformats.org/drawingml/2006/wordprocessingDrawing" xmlns:w10="urn:schemas-microsoft-com:office:word" xmlns:w="http://schemas.openxmlformats.org/wordprocessingml/2006/main" xmlns:w14="http://schemas.microsoft.com/office/word/2010/wordml" xmlns:w15="http://schemas.microsoft.com/office/word/2012/wordml" xmlns:w16cex="http://schemas.microsoft.com/office/word/2018/wordml/cex" xmlns:w16cid="http://schemas.microsoft.com/office/word/2016/wordml/cid" xmlns:w16="http://schemas.microsoft.com/office/word/2018/wordml" xmlns:w16du="http://schemas.microsoft.com/office/word/2023/wordml/word16du" xmlns:w16sdtdh="http://schemas.microsoft.com/office/word/2020/wordml/sdtdatahash" xmlns:w16se="http://schemas.microsoft.com/office/word/2015/wordml/symex" xmlns:wpg="http://schemas.microsoft.com/office/word/2010/wordprocessingGroup" xmlns:wpi="http://schemas.microsoft.com/office/word/2010/wordprocessingInk" xmlns:wne="http://schemas.microsoft.com/office/word/2006/wordml" xmlns:wps="http://schemas.microsoft.com/office/word/2010/wordprocessingShape" mc:Ignorable="w14 w15 w16se w16cid w16 w16cex w16sdtdh w16du wp14">
+<w:numbering xmlns:wpc="http://schemas.microsoft.com/office/word/2010/wordprocessingCanvas" xmlns:cx="http://schemas.microsoft.com/office/drawing/2014/chartex" xmlns:cx1="http://schemas.microsoft.com/office/drawing/2015/9/8/chartex" xmlns:cx2="http://schemas.microsoft.com/office/drawing/2015/10/21/chartex" xmlns:cx3="http://schemas.microsoft.com/office/drawing/2016/5/9/chartex" xmlns:cx4="http://schemas.microsoft.com/office/drawing/2016/5/10/chartex" xmlns:cx5="http://schemas.microsoft.com/office/drawing/2016/5/11/chartex" xmlns:cx6="http://schemas.microsoft.com/office/drawing/2016/5/12/chartex" xmlns:cx7="http://schemas.microsoft.com/office/drawing/2016/5/13/chartex" xmlns:cx8="http://schemas.microsoft.com/office/drawing/2016/5/14/chartex" xmlns:mc="http://schemas.openxmlformats.org/markup-compatibility/2006" xmlns:aink="http://schemas.microsoft.com/office/drawing/2016/ink" xmlns:am3d="http://schemas.microsoft.com/office/drawing/2017/model3d" xmlns:o="urn:schemas-microsoft-com:office:office" xmlns:oel="http://schemas.microsoft.com/office/2019/extlst" xmlns:r="http://schemas.openxmlformats.org/officeDocument/2006/relationships" xmlns:m="http://schemas.openxmlformats.org/officeDocument/2006/math" xmlns:v="urn:schemas-microsoft-com:vml" xmlns:wp14="http://schemas.microsoft.com/office/word/2010/wordprocessingDrawing" xmlns:wp="http://schemas.openxmlformats.org/drawingml/2006/wordprocessingDrawing" xmlns:w10="urn:schemas-microsoft-com:office:word" xmlns:w="http://schemas.openxmlformats.org/wordprocessingml/2006/main" xmlns:w14="http://schemas.microsoft.com/office/word/2010/wordml" xmlns:w15="http://schemas.microsoft.com/office/word/2012/wordml" xmlns:w16cex="http://schemas.microsoft.com/office/word/2018/wordml/cex" xmlns:w16cid="http://schemas.microsoft.com/office/word/2016/wordml/cid" xmlns:w16="http://schemas.microsoft.com/office/word/2018/wordml" xmlns:w16du="http://schemas.microsoft.com/office/word/2023/wordml/word16du" xmlns:w16sdtdh="http://schemas.microsoft.com/office/word/2020/wordml/sdtdatahash" xmlns:w16sdtfl="http://schemas.microsoft.com/office/word/2024/wordml/sdtformatlock" xmlns:w16se="http://schemas.microsoft.com/office/word/2015/wordml/symex" xmlns:wpg="http://schemas.microsoft.com/office/word/2010/wordprocessingGroup" xmlns:wpi="http://schemas.microsoft.com/office/word/2010/wordprocessingInk" xmlns:wne="http://schemas.microsoft.com/office/word/2006/wordml" xmlns:wps="http://schemas.microsoft.com/office/word/2010/wordprocessingShape" mc:Ignorable="w14 w15 w16se w16cid w16 w16cex w16sdtdh w16sdtfl w16du wp14">
   <w:abstractNum w:abstractNumId="0" w15:restartNumberingAfterBreak="0">
     <w:nsid w:val="00000003"/>
     <w:multiLevelType w:val="multilevel"/>
@@ -11126,7 +11324,7 @@
 </file>
 
 <file path=word/styles.xml><?xml version="1.0" encoding="utf-8"?>
-<w:styles xmlns:mc="http://schemas.openxmlformats.org/markup-compatibility/2006" xmlns:r="http://schemas.openxmlformats.org/officeDocument/2006/relationships" xmlns:w="http://schemas.openxmlformats.org/wordprocessingml/2006/main" xmlns:w14="http://schemas.microsoft.com/office/word/2010/wordml" xmlns:w15="http://schemas.microsoft.com/office/word/2012/wordml" xmlns:w16cex="http://schemas.microsoft.com/office/word/2018/wordml/cex" xmlns:w16cid="http://schemas.microsoft.com/office/word/2016/wordml/cid" xmlns:w16="http://schemas.microsoft.com/office/word/2018/wordml" xmlns:w16du="http://schemas.microsoft.com/office/word/2023/wordml/word16du" xmlns:w16sdtdh="http://schemas.microsoft.com/office/word/2020/wordml/sdtdatahash" xmlns:w16se="http://schemas.microsoft.com/office/word/2015/wordml/symex" mc:Ignorable="w14 w15 w16se w16cid w16 w16cex w16sdtdh w16du">
+<w:styles xmlns:mc="http://schemas.openxmlformats.org/markup-compatibility/2006" xmlns:r="http://schemas.openxmlformats.org/officeDocument/2006/relationships" xmlns:w="http://schemas.openxmlformats.org/wordprocessingml/2006/main" xmlns:w14="http://schemas.microsoft.com/office/word/2010/wordml" xmlns:w15="http://schemas.microsoft.com/office/word/2012/wordml" xmlns:w16cex="http://schemas.microsoft.com/office/word/2018/wordml/cex" xmlns:w16cid="http://schemas.microsoft.com/office/word/2016/wordml/cid" xmlns:w16="http://schemas.microsoft.com/office/word/2018/wordml" xmlns:w16du="http://schemas.microsoft.com/office/word/2023/wordml/word16du" xmlns:w16sdtdh="http://schemas.microsoft.com/office/word/2020/wordml/sdtdatahash" xmlns:w16sdtfl="http://schemas.microsoft.com/office/word/2024/wordml/sdtformatlock" xmlns:w16se="http://schemas.microsoft.com/office/word/2015/wordml/symex" mc:Ignorable="w14 w15 w16se w16cid w16 w16cex w16sdtdh w16sdtfl w16du">
   <w:docDefaults>
     <w:rPrDefault>
       <w:rPr>

</xml_diff>

<commit_message>
docs: Agregar documentación sobre los casos de prueba del CU6: Administrar categorias
</commit_message>
<xml_diff>
--- a/2. Etapa de elaboración/Iteración 2/Plan de pruebas/Informe de Verificación_Vesta Risk Manager_T-Code.docx
+++ b/2. Etapa de elaboración/Iteración 2/Plan de pruebas/Informe de Verificación_Vesta Risk Manager_T-Code.docx
@@ -6056,36 +6056,139 @@
             <w:pPr>
               <w:pStyle w:val="PSI-ComentarioenTabla"/>
             </w:pPr>
-          </w:p>
-        </w:tc>
-        <w:tc>
-          <w:tcPr>
-            <w:tcW w:w="1250" w:type="pct"/>
-          </w:tcPr>
-          <w:p>
-            <w:pPr>
-              <w:pStyle w:val="PSI-ComentarioenTabla"/>
-            </w:pPr>
-          </w:p>
-        </w:tc>
-        <w:tc>
-          <w:tcPr>
-            <w:tcW w:w="1250" w:type="pct"/>
-          </w:tcPr>
-          <w:p>
-            <w:pPr>
-              <w:pStyle w:val="PSI-ComentarioenTabla"/>
-            </w:pPr>
-          </w:p>
-        </w:tc>
-        <w:tc>
-          <w:tcPr>
-            <w:tcW w:w="1250" w:type="pct"/>
-          </w:tcPr>
-          <w:p>
-            <w:pPr>
-              <w:pStyle w:val="PSI-ComentarioenTabla"/>
-            </w:pPr>
+            <w:r>
+              <w:t>Al modificar una categoría, la versión original pasa a estar inactiva, y permanece en la base de datos, aunque no existan proyectos utilizándola, e impide crear nuevas categorías con el mismo nombre.</w:t>
+            </w:r>
+          </w:p>
+        </w:tc>
+        <w:tc>
+          <w:tcPr>
+            <w:tcW w:w="1250" w:type="pct"/>
+          </w:tcPr>
+          <w:p>
+            <w:pPr>
+              <w:pStyle w:val="PSI-ComentarioenTabla"/>
+              <w:numPr>
+                <w:ilvl w:val="0"/>
+                <w:numId w:val="14"/>
+              </w:numPr>
+            </w:pPr>
+            <w:r>
+              <w:t xml:space="preserve">Cuando la versión no modificada de una categoría no </w:t>
+            </w:r>
+            <w:r>
+              <w:t>está</w:t>
+            </w:r>
+            <w:r>
+              <w:t xml:space="preserve"> </w:t>
+            </w:r>
+            <w:r>
+              <w:t>e</w:t>
+            </w:r>
+            <w:r>
+              <w:t xml:space="preserve">n uso por </w:t>
+            </w:r>
+            <w:r>
+              <w:t>ningún</w:t>
+            </w:r>
+            <w:r>
+              <w:t xml:space="preserve"> proyecto, eliminarla.</w:t>
+            </w:r>
+          </w:p>
+          <w:p>
+            <w:pPr>
+              <w:pStyle w:val="PSI-ComentarioenTabla"/>
+              <w:numPr>
+                <w:ilvl w:val="0"/>
+                <w:numId w:val="14"/>
+              </w:numPr>
+            </w:pPr>
+            <w:r>
+              <w:t>No impedir crear categorías con el mismo nombre que una categoría INACTIVA.</w:t>
+            </w:r>
+          </w:p>
+        </w:tc>
+        <w:tc>
+          <w:tcPr>
+            <w:tcW w:w="1250" w:type="pct"/>
+          </w:tcPr>
+          <w:p>
+            <w:pPr>
+              <w:pStyle w:val="PSI-ComentarioenTabla"/>
+            </w:pPr>
+            <w:r>
+              <w:t>PENDIENTE</w:t>
+            </w:r>
+          </w:p>
+        </w:tc>
+        <w:tc>
+          <w:tcPr>
+            <w:tcW w:w="1250" w:type="pct"/>
+          </w:tcPr>
+          <w:p>
+            <w:pPr>
+              <w:pStyle w:val="PSI-ComentarioenTabla"/>
+            </w:pPr>
+            <w:r>
+              <w:t>CP6_7</w:t>
+            </w:r>
+          </w:p>
+        </w:tc>
+      </w:tr>
+      <w:tr>
+        <w:tc>
+          <w:tcPr>
+            <w:tcW w:w="1250" w:type="pct"/>
+          </w:tcPr>
+          <w:p>
+            <w:pPr>
+              <w:pStyle w:val="PSI-ComentarioenTabla"/>
+            </w:pPr>
+            <w:r>
+              <w:t>Al eliminar una categoría que no está siendo utilizada por ningún proyecto, la categoría sigue guardada en la base de datos.</w:t>
+            </w:r>
+          </w:p>
+        </w:tc>
+        <w:tc>
+          <w:tcPr>
+            <w:tcW w:w="1250" w:type="pct"/>
+          </w:tcPr>
+          <w:p>
+            <w:pPr>
+              <w:pStyle w:val="PSI-ComentarioenTabla"/>
+            </w:pPr>
+            <w:r>
+              <w:t>Eliminar categorías inactivas que no se encuentren en uso.</w:t>
+            </w:r>
+          </w:p>
+        </w:tc>
+        <w:tc>
+          <w:tcPr>
+            <w:tcW w:w="1250" w:type="pct"/>
+          </w:tcPr>
+          <w:p>
+            <w:pPr>
+              <w:pStyle w:val="PSI-ComentarioenTabla"/>
+            </w:pPr>
+            <w:r>
+              <w:t>PENDIENTE</w:t>
+            </w:r>
+          </w:p>
+        </w:tc>
+        <w:tc>
+          <w:tcPr>
+            <w:tcW w:w="1250" w:type="pct"/>
+          </w:tcPr>
+          <w:p>
+            <w:pPr>
+              <w:pStyle w:val="PSI-ComentarioenTabla"/>
+            </w:pPr>
+            <w:r>
+              <w:t>CP6_1</w:t>
+            </w:r>
+            <w:r>
+              <w:t>3</w:t>
+            </w:r>
           </w:p>
         </w:tc>
       </w:tr>
@@ -6235,6 +6338,7 @@
         <w:pStyle w:val="Ttulo1"/>
       </w:pPr>
       <w:r>
+        <w:lastRenderedPageBreak/>
         <w:t>Implementación CU7: Añadir evaluación</w:t>
       </w:r>
     </w:p>
@@ -6766,6 +6870,7 @@
               <w:pStyle w:val="PSI-ComentarioenTabla"/>
             </w:pPr>
             <w:r>
+              <w:lastRenderedPageBreak/>
               <w:t>Permite añadir un plan a un riesgo no evaluado.</w:t>
             </w:r>
           </w:p>
@@ -7028,7 +7133,6 @@
         <w:pStyle w:val="Ttulo1"/>
       </w:pPr>
       <w:r>
-        <w:lastRenderedPageBreak/>
         <w:t xml:space="preserve">Implementación CU9: </w:t>
       </w:r>
     </w:p>
@@ -7183,7 +7287,11 @@
               <w:pStyle w:val="PSI-ComentarioenTabla"/>
             </w:pPr>
             <w:r>
-              <w:t>Mostrar al usuario un mensaje de que el plan fue agregado y devolver a la pantalla principal.</w:t>
+              <w:t xml:space="preserve">Mostrar al usuario un mensaje de que el plan fue agregado y devolver a la </w:t>
+            </w:r>
+            <w:r>
+              <w:lastRenderedPageBreak/>
+              <w:t>pantalla principal.</w:t>
             </w:r>
           </w:p>
         </w:tc>
@@ -7196,6 +7304,7 @@
               <w:pStyle w:val="PSI-ComentarioenTabla"/>
             </w:pPr>
             <w:r>
+              <w:lastRenderedPageBreak/>
               <w:t>RESUELTO</w:t>
             </w:r>
           </w:p>
@@ -7733,6 +7842,7 @@
         <w:pStyle w:val="Ttulo2"/>
       </w:pPr>
       <w:r>
+        <w:lastRenderedPageBreak/>
         <w:t>Requerimientos funcionales</w:t>
       </w:r>
     </w:p>
@@ -8103,7 +8213,6 @@
               <w:pStyle w:val="PSI-Normal"/>
             </w:pPr>
             <w:r>
-              <w:lastRenderedPageBreak/>
               <w:t>Errores encontrados</w:t>
             </w:r>
           </w:p>
@@ -8249,7 +8358,11 @@
               <w:pStyle w:val="PSI-ComentarioenTabla"/>
             </w:pPr>
             <w:r>
-              <w:t xml:space="preserve">Cuando hay un riesgo con el estado “Critico” y se hace click sobre el escudo rojo oscuro, </w:t>
+              <w:t xml:space="preserve">Cuando hay un riesgo con el </w:t>
+            </w:r>
+            <w:r>
+              <w:lastRenderedPageBreak/>
+              <w:t xml:space="preserve">estado “Critico” y se hace click sobre el escudo rojo oscuro, </w:t>
             </w:r>
             <w:proofErr w:type="spellStart"/>
             <w:r>
@@ -8270,6 +8383,7 @@
               <w:pStyle w:val="PSI-ComentarioenTabla"/>
             </w:pPr>
             <w:r>
+              <w:lastRenderedPageBreak/>
               <w:t xml:space="preserve">Mostrar un </w:t>
             </w:r>
             <w:proofErr w:type="spellStart"/>
@@ -8278,7 +8392,11 @@
             </w:r>
             <w:proofErr w:type="spellEnd"/>
             <w:r>
-              <w:t xml:space="preserve"> con las opciones (o similar). Las opciones son “Planificar”</w:t>
+              <w:t xml:space="preserve"> con las </w:t>
+            </w:r>
+            <w:r>
+              <w:lastRenderedPageBreak/>
+              <w:t>opciones (o similar). Las opciones son “Planificar”</w:t>
             </w:r>
             <w:r>
               <w:t>.</w:t>
@@ -8294,6 +8412,7 @@
               <w:pStyle w:val="PSI-ComentarioenTabla"/>
             </w:pPr>
             <w:r>
+              <w:lastRenderedPageBreak/>
               <w:t>RESUELTO</w:t>
             </w:r>
           </w:p>
@@ -8427,7 +8546,6 @@
               <w:pStyle w:val="PSI-Normal"/>
             </w:pPr>
             <w:r>
-              <w:lastRenderedPageBreak/>
               <w:t>Errores encontrados</w:t>
             </w:r>
           </w:p>
@@ -10914,6 +11032,95 @@
     </w:lvl>
   </w:abstractNum>
   <w:abstractNum w:abstractNumId="8" w15:restartNumberingAfterBreak="0">
+    <w:nsid w:val="51381F35"/>
+    <w:multiLevelType w:val="hybridMultilevel"/>
+    <w:tmpl w:val="054C997A"/>
+    <w:lvl w:ilvl="0" w:tplc="AF70D050">
+      <w:start w:val="1"/>
+      <w:numFmt w:val="decimal"/>
+      <w:lvlText w:val="%1."/>
+      <w:lvlJc w:val="left"/>
+      <w:pPr>
+        <w:ind w:left="469" w:hanging="360"/>
+      </w:pPr>
+      <w:rPr>
+        <w:rFonts w:hint="default"/>
+      </w:rPr>
+    </w:lvl>
+    <w:lvl w:ilvl="1" w:tplc="2C0A0019" w:tentative="1">
+      <w:start w:val="1"/>
+      <w:numFmt w:val="lowerLetter"/>
+      <w:lvlText w:val="%2."/>
+      <w:lvlJc w:val="left"/>
+      <w:pPr>
+        <w:ind w:left="1189" w:hanging="360"/>
+      </w:pPr>
+    </w:lvl>
+    <w:lvl w:ilvl="2" w:tplc="2C0A001B" w:tentative="1">
+      <w:start w:val="1"/>
+      <w:numFmt w:val="lowerRoman"/>
+      <w:lvlText w:val="%3."/>
+      <w:lvlJc w:val="right"/>
+      <w:pPr>
+        <w:ind w:left="1909" w:hanging="180"/>
+      </w:pPr>
+    </w:lvl>
+    <w:lvl w:ilvl="3" w:tplc="2C0A000F" w:tentative="1">
+      <w:start w:val="1"/>
+      <w:numFmt w:val="decimal"/>
+      <w:lvlText w:val="%4."/>
+      <w:lvlJc w:val="left"/>
+      <w:pPr>
+        <w:ind w:left="2629" w:hanging="360"/>
+      </w:pPr>
+    </w:lvl>
+    <w:lvl w:ilvl="4" w:tplc="2C0A0019" w:tentative="1">
+      <w:start w:val="1"/>
+      <w:numFmt w:val="lowerLetter"/>
+      <w:lvlText w:val="%5."/>
+      <w:lvlJc w:val="left"/>
+      <w:pPr>
+        <w:ind w:left="3349" w:hanging="360"/>
+      </w:pPr>
+    </w:lvl>
+    <w:lvl w:ilvl="5" w:tplc="2C0A001B" w:tentative="1">
+      <w:start w:val="1"/>
+      <w:numFmt w:val="lowerRoman"/>
+      <w:lvlText w:val="%6."/>
+      <w:lvlJc w:val="right"/>
+      <w:pPr>
+        <w:ind w:left="4069" w:hanging="180"/>
+      </w:pPr>
+    </w:lvl>
+    <w:lvl w:ilvl="6" w:tplc="2C0A000F" w:tentative="1">
+      <w:start w:val="1"/>
+      <w:numFmt w:val="decimal"/>
+      <w:lvlText w:val="%7."/>
+      <w:lvlJc w:val="left"/>
+      <w:pPr>
+        <w:ind w:left="4789" w:hanging="360"/>
+      </w:pPr>
+    </w:lvl>
+    <w:lvl w:ilvl="7" w:tplc="2C0A0019" w:tentative="1">
+      <w:start w:val="1"/>
+      <w:numFmt w:val="lowerLetter"/>
+      <w:lvlText w:val="%8."/>
+      <w:lvlJc w:val="left"/>
+      <w:pPr>
+        <w:ind w:left="5509" w:hanging="360"/>
+      </w:pPr>
+    </w:lvl>
+    <w:lvl w:ilvl="8" w:tplc="2C0A001B" w:tentative="1">
+      <w:start w:val="1"/>
+      <w:numFmt w:val="lowerRoman"/>
+      <w:lvlText w:val="%9."/>
+      <w:lvlJc w:val="right"/>
+      <w:pPr>
+        <w:ind w:left="6229" w:hanging="180"/>
+      </w:pPr>
+    </w:lvl>
+  </w:abstractNum>
+  <w:abstractNum w:abstractNumId="9" w15:restartNumberingAfterBreak="0">
     <w:nsid w:val="52D90BB8"/>
     <w:multiLevelType w:val="hybridMultilevel"/>
     <w:tmpl w:val="1D2461DE"/>
@@ -11027,7 +11234,7 @@
       </w:rPr>
     </w:lvl>
   </w:abstractNum>
-  <w:abstractNum w:abstractNumId="9" w15:restartNumberingAfterBreak="0">
+  <w:abstractNum w:abstractNumId="10" w15:restartNumberingAfterBreak="0">
     <w:nsid w:val="708E589C"/>
     <w:multiLevelType w:val="multilevel"/>
     <w:tmpl w:val="381042DE"/>
@@ -11167,7 +11374,7 @@
       </w:rPr>
     </w:lvl>
   </w:abstractNum>
-  <w:abstractNum w:abstractNumId="10" w15:restartNumberingAfterBreak="0">
+  <w:abstractNum w:abstractNumId="11" w15:restartNumberingAfterBreak="0">
     <w:nsid w:val="7DD64906"/>
     <w:multiLevelType w:val="hybridMultilevel"/>
     <w:tmpl w:val="795E7434"/>
@@ -11306,19 +11513,22 @@
     <w:abstractNumId w:val="0"/>
   </w:num>
   <w:num w:numId="9" w16cid:durableId="1069621833">
-    <w:abstractNumId w:val="9"/>
+    <w:abstractNumId w:val="10"/>
   </w:num>
   <w:num w:numId="10" w16cid:durableId="85687810">
-    <w:abstractNumId w:val="10"/>
+    <w:abstractNumId w:val="11"/>
   </w:num>
   <w:num w:numId="11" w16cid:durableId="1267689532">
     <w:abstractNumId w:val="4"/>
   </w:num>
   <w:num w:numId="12" w16cid:durableId="989215112">
-    <w:abstractNumId w:val="8"/>
+    <w:abstractNumId w:val="9"/>
   </w:num>
   <w:num w:numId="13" w16cid:durableId="975333450">
     <w:abstractNumId w:val="6"/>
+  </w:num>
+  <w:num w:numId="14" w16cid:durableId="865753105">
+    <w:abstractNumId w:val="8"/>
   </w:num>
 </w:numbering>
 </file>

</xml_diff>

<commit_message>
docs: Agregar documentación sobre pruebas de regresión
</commit_message>
<xml_diff>
--- a/2. Etapa de elaboración/Iteración 2/Plan de pruebas/Informe de Verificación_Vesta Risk Manager_T-Code.docx
+++ b/2. Etapa de elaboración/Iteración 2/Plan de pruebas/Informe de Verificación_Vesta Risk Manager_T-Code.docx
@@ -3745,6 +3745,66 @@
               <w:ind w:left="0" w:firstLine="0"/>
             </w:pPr>
             <w:r>
+              <w:t>RESUELTO</w:t>
+            </w:r>
+          </w:p>
+        </w:tc>
+        <w:tc>
+          <w:tcPr>
+            <w:tcW w:w="1058" w:type="pct"/>
+          </w:tcPr>
+          <w:p>
+            <w:pPr>
+              <w:pStyle w:val="PSI-ComentarioenTabla"/>
+            </w:pPr>
+            <w:r>
+              <w:t>CP2_10</w:t>
+            </w:r>
+          </w:p>
+        </w:tc>
+      </w:tr>
+      <w:tr>
+        <w:tc>
+          <w:tcPr>
+            <w:tcW w:w="1057" w:type="pct"/>
+          </w:tcPr>
+          <w:p>
+            <w:pPr>
+              <w:pStyle w:val="PSI-ComentarioenTabla"/>
+            </w:pPr>
+            <w:r>
+              <w:t xml:space="preserve">Cuando se intenta eliminar un usuario participante de un proyecto, se elimina parcialmente al usuario de la </w:t>
+            </w:r>
+            <w:proofErr w:type="spellStart"/>
+            <w:r>
+              <w:t>bdd</w:t>
+            </w:r>
+            <w:proofErr w:type="spellEnd"/>
+            <w:r>
+              <w:t>, y no muestra ningún mensaje de error.</w:t>
+            </w:r>
+          </w:p>
+        </w:tc>
+        <w:tc>
+          <w:tcPr>
+            <w:tcW w:w="1058" w:type="pct"/>
+          </w:tcPr>
+          <w:p>
+            <w:pPr>
+              <w:pStyle w:val="PSI-ComentarioenTabla"/>
+            </w:pPr>
+          </w:p>
+        </w:tc>
+        <w:tc>
+          <w:tcPr>
+            <w:tcW w:w="1827" w:type="pct"/>
+          </w:tcPr>
+          <w:p>
+            <w:pPr>
+              <w:pStyle w:val="PSI-ComentarioenTabla"/>
+              <w:ind w:left="0" w:firstLine="0"/>
+            </w:pPr>
+            <w:r>
               <w:t>PENDIENTE</w:t>
             </w:r>
           </w:p>
@@ -3893,6 +3953,7 @@
               <w:pStyle w:val="PSI-ComentarioenTabla"/>
             </w:pPr>
             <w:r>
+              <w:lastRenderedPageBreak/>
               <w:t>Permite agregar perfiles de usuario con nombre de longitud mayor a la permitida</w:t>
             </w:r>
           </w:p>
@@ -3951,11 +4012,7 @@
               <w:pStyle w:val="PSI-ComentarioenTabla"/>
             </w:pPr>
             <w:r>
-              <w:t xml:space="preserve">Al eliminar un perfil en uso, el sistema </w:t>
-            </w:r>
-            <w:r>
-              <w:lastRenderedPageBreak/>
-              <w:t>redirige a la pantalla de confirmación. Si se selecciona confirmar, no reacciona.</w:t>
+              <w:t>Al eliminar un perfil en uso, el sistema redirige a la pantalla de confirmación. Si se selecciona confirmar, no reacciona.</w:t>
             </w:r>
           </w:p>
         </w:tc>
@@ -3968,12 +4025,7 @@
               <w:pStyle w:val="PSI-ComentarioenTabla"/>
             </w:pPr>
             <w:r>
-              <w:lastRenderedPageBreak/>
-              <w:t xml:space="preserve">Mostrar un mensaje de error cuando </w:t>
-            </w:r>
-            <w:r>
-              <w:lastRenderedPageBreak/>
-              <w:t>se intente eliminar un perfil en uso.</w:t>
+              <w:t>Mostrar un mensaje de error cuando se intente eliminar un perfil en uso.</w:t>
             </w:r>
           </w:p>
         </w:tc>
@@ -3986,7 +4038,6 @@
               <w:pStyle w:val="PSI-ComentarioenTabla"/>
             </w:pPr>
             <w:r>
-              <w:lastRenderedPageBreak/>
               <w:t>RESUELTO</w:t>
             </w:r>
           </w:p>
@@ -4297,6 +4348,7 @@
               <w:pStyle w:val="PSI-Normal"/>
             </w:pPr>
             <w:r>
+              <w:lastRenderedPageBreak/>
               <w:t>Errores encontrados</w:t>
             </w:r>
           </w:p>
@@ -4428,7 +4480,6 @@
       </w:pPr>
       <w:bookmarkStart w:id="21" w:name="_Toc181402797"/>
       <w:r>
-        <w:lastRenderedPageBreak/>
         <w:t>Asignar participantes</w:t>
       </w:r>
       <w:bookmarkEnd w:id="21"/>
@@ -4788,6 +4839,7 @@
               <w:pStyle w:val="PSI-Normal"/>
             </w:pPr>
             <w:r>
+              <w:lastRenderedPageBreak/>
               <w:t>Errores encontrados</w:t>
             </w:r>
           </w:p>
@@ -4930,14 +4982,7 @@
               <w:rPr>
                 <w:rFonts w:cstheme="minorHAnsi"/>
               </w:rPr>
-              <w:t xml:space="preserve">Permite eliminar </w:t>
-            </w:r>
-            <w:r>
-              <w:rPr>
-                <w:rFonts w:cstheme="minorHAnsi"/>
-              </w:rPr>
-              <w:lastRenderedPageBreak/>
-              <w:t>iteraciones activas.</w:t>
+              <w:t>Permite eliminar iteraciones activas.</w:t>
             </w:r>
           </w:p>
         </w:tc>
@@ -4950,12 +4995,7 @@
               <w:pStyle w:val="PSI-ComentarioenTabla"/>
             </w:pPr>
             <w:r>
-              <w:lastRenderedPageBreak/>
-              <w:t xml:space="preserve">No permitir eliminar iteraciones que </w:t>
-            </w:r>
-            <w:r>
-              <w:lastRenderedPageBreak/>
-              <w:t>se encuentran activas.</w:t>
+              <w:t>No permitir eliminar iteraciones que se encuentran activas.</w:t>
             </w:r>
             <w:r>
               <w:br/>
@@ -4972,8 +5012,7 @@
               <w:pStyle w:val="PSI-ComentarioenTabla"/>
             </w:pPr>
             <w:r>
-              <w:lastRenderedPageBreak/>
-              <w:t>CORREGIDO</w:t>
+              <w:t>RESUELTO</w:t>
             </w:r>
           </w:p>
         </w:tc>
@@ -5224,6 +5263,7 @@
         <w:pStyle w:val="Ttulo1"/>
       </w:pPr>
       <w:r>
+        <w:lastRenderedPageBreak/>
         <w:t>Implementación CU4: Añadir riesgo a la lista</w:t>
       </w:r>
       <w:bookmarkEnd w:id="26"/>
@@ -5376,11 +5416,7 @@
             </w:r>
             <w:proofErr w:type="spellEnd"/>
             <w:r>
-              <w:t xml:space="preserve"> utilizado como input muestra </w:t>
-            </w:r>
-            <w:r>
-              <w:lastRenderedPageBreak/>
-              <w:t xml:space="preserve">la opción “Elija la </w:t>
+              <w:t xml:space="preserve"> utilizado como input muestra la opción “Elija la </w:t>
             </w:r>
             <w:proofErr w:type="spellStart"/>
             <w:r>
@@ -5401,7 +5437,6 @@
               <w:pStyle w:val="PSI-ComentarioenTabla"/>
             </w:pPr>
             <w:r>
-              <w:lastRenderedPageBreak/>
               <w:t xml:space="preserve">Mostrar “Elija la </w:t>
             </w:r>
             <w:proofErr w:type="spellStart"/>
@@ -5410,11 +5445,7 @@
             </w:r>
             <w:proofErr w:type="spellEnd"/>
             <w:r>
-              <w:t xml:space="preserve">” de forma predeterminada, pero no </w:t>
-            </w:r>
-            <w:r>
-              <w:lastRenderedPageBreak/>
-              <w:t xml:space="preserve">mostrarla en el </w:t>
+              <w:t xml:space="preserve">” de forma predeterminada, pero no mostrarla en el </w:t>
             </w:r>
             <w:proofErr w:type="spellStart"/>
             <w:r>
@@ -5435,7 +5466,6 @@
               <w:pStyle w:val="PSI-ComentarioenTabla"/>
             </w:pPr>
             <w:r>
-              <w:lastRenderedPageBreak/>
               <w:t>PENDIENTE</w:t>
             </w:r>
           </w:p>
@@ -5790,6 +5820,7 @@
         <w:pStyle w:val="Ttulo2"/>
       </w:pPr>
       <w:r>
+        <w:lastRenderedPageBreak/>
         <w:t>Requerimientos no funcionales</w:t>
       </w:r>
     </w:p>
@@ -5956,7 +5987,6 @@
         <w:pStyle w:val="Ttulo2"/>
       </w:pPr>
       <w:r>
-        <w:lastRenderedPageBreak/>
         <w:t>Requerimientos funcionales</w:t>
       </w:r>
     </w:p>
@@ -6117,7 +6147,7 @@
               <w:pStyle w:val="PSI-ComentarioenTabla"/>
             </w:pPr>
             <w:r>
-              <w:t>PENDIENTE</w:t>
+              <w:t>RESUELTO</w:t>
             </w:r>
           </w:p>
         </w:tc>
@@ -6145,19 +6175,24 @@
               <w:pStyle w:val="PSI-ComentarioenTabla"/>
             </w:pPr>
             <w:r>
-              <w:t>Al eliminar una categoría que no está siendo utilizada por ningún proyecto, la categoría sigue guardada en la base de datos.</w:t>
-            </w:r>
-          </w:p>
-        </w:tc>
-        <w:tc>
-          <w:tcPr>
-            <w:tcW w:w="1250" w:type="pct"/>
-          </w:tcPr>
-          <w:p>
-            <w:pPr>
-              <w:pStyle w:val="PSI-ComentarioenTabla"/>
-            </w:pPr>
-            <w:r>
+              <w:t xml:space="preserve">Al eliminar una categoría que no está siendo utilizada por ningún proyecto, la </w:t>
+            </w:r>
+            <w:r>
+              <w:lastRenderedPageBreak/>
+              <w:t>categoría sigue guardada en la base de datos.</w:t>
+            </w:r>
+          </w:p>
+        </w:tc>
+        <w:tc>
+          <w:tcPr>
+            <w:tcW w:w="1250" w:type="pct"/>
+          </w:tcPr>
+          <w:p>
+            <w:pPr>
+              <w:pStyle w:val="PSI-ComentarioenTabla"/>
+            </w:pPr>
+            <w:r>
+              <w:lastRenderedPageBreak/>
               <w:t>Eliminar categorías inactivas que no se encuentren en uso.</w:t>
             </w:r>
           </w:p>
@@ -6171,7 +6206,7 @@
               <w:pStyle w:val="PSI-ComentarioenTabla"/>
             </w:pPr>
             <w:r>
-              <w:t>PENDIENTE</w:t>
+              <w:t>RESUELTO</w:t>
             </w:r>
           </w:p>
         </w:tc>
@@ -6338,7 +6373,6 @@
         <w:pStyle w:val="Ttulo1"/>
       </w:pPr>
       <w:r>
-        <w:lastRenderedPageBreak/>
         <w:t>Implementación CU7: Añadir evaluación</w:t>
       </w:r>
     </w:p>
@@ -6672,1149 +6706,6 @@
       </w:pPr>
       <w:r>
         <w:t>Implementación CU8: Añadir plan de riesgo</w:t>
-      </w:r>
-    </w:p>
-    <w:p>
-      <w:pPr>
-        <w:pStyle w:val="MTemaNormal"/>
-        <w:rPr>
-          <w:b/>
-          <w:bCs/>
-        </w:rPr>
-      </w:pPr>
-      <w:r>
-        <w:rPr>
-          <w:b/>
-          <w:bCs/>
-        </w:rPr>
-        <w:t xml:space="preserve">Verificador: </w:t>
-      </w:r>
-      <w:r>
-        <w:t>Collareda Agustín</w:t>
-      </w:r>
-    </w:p>
-    <w:p/>
-    <w:p>
-      <w:pPr>
-        <w:pStyle w:val="Ttulo2"/>
-      </w:pPr>
-      <w:r>
-        <w:t>Requerimientos funcionales</w:t>
-      </w:r>
-    </w:p>
-    <w:p/>
-    <w:tbl>
-      <w:tblPr>
-        <w:tblW w:w="5000" w:type="pct"/>
-        <w:tblBorders>
-          <w:top w:val="single" w:sz="4" w:space="0" w:color="auto"/>
-          <w:left w:val="single" w:sz="4" w:space="0" w:color="auto"/>
-          <w:bottom w:val="single" w:sz="4" w:space="0" w:color="auto"/>
-          <w:right w:val="single" w:sz="4" w:space="0" w:color="auto"/>
-          <w:insideH w:val="single" w:sz="4" w:space="0" w:color="auto"/>
-          <w:insideV w:val="single" w:sz="4" w:space="0" w:color="auto"/>
-        </w:tblBorders>
-        <w:tblCellMar>
-          <w:left w:w="70" w:type="dxa"/>
-          <w:right w:w="70" w:type="dxa"/>
-        </w:tblCellMar>
-        <w:tblLook w:val="0000" w:firstRow="0" w:lastRow="0" w:firstColumn="0" w:lastColumn="0" w:noHBand="0" w:noVBand="0"/>
-      </w:tblPr>
-      <w:tblGrid>
-        <w:gridCol w:w="1624"/>
-        <w:gridCol w:w="1624"/>
-        <w:gridCol w:w="3621"/>
-        <w:gridCol w:w="1625"/>
-      </w:tblGrid>
-      <w:tr>
-        <w:tc>
-          <w:tcPr>
-            <w:tcW w:w="1250" w:type="pct"/>
-            <w:shd w:val="pct10" w:color="auto" w:fill="auto"/>
-          </w:tcPr>
-          <w:p>
-            <w:pPr>
-              <w:pStyle w:val="PSI-Normal"/>
-            </w:pPr>
-            <w:r>
-              <w:t>Errores encontrados</w:t>
-            </w:r>
-          </w:p>
-        </w:tc>
-        <w:tc>
-          <w:tcPr>
-            <w:tcW w:w="1250" w:type="pct"/>
-            <w:shd w:val="pct10" w:color="auto" w:fill="auto"/>
-          </w:tcPr>
-          <w:p>
-            <w:pPr>
-              <w:pStyle w:val="PSI-Normal"/>
-            </w:pPr>
-            <w:r>
-              <w:t>Sugerencias de corrección</w:t>
-            </w:r>
-          </w:p>
-        </w:tc>
-        <w:tc>
-          <w:tcPr>
-            <w:tcW w:w="1250" w:type="pct"/>
-            <w:shd w:val="pct10" w:color="auto" w:fill="auto"/>
-          </w:tcPr>
-          <w:p>
-            <w:pPr>
-              <w:pStyle w:val="PSI-Normal"/>
-            </w:pPr>
-            <w:r>
-              <w:t>Estado (</w:t>
-            </w:r>
-            <w:r>
-              <w:t>PENDIENTE</w:t>
-            </w:r>
-            <w:r>
-              <w:t>/</w:t>
-            </w:r>
-            <w:r>
-              <w:t>CORREGIDO</w:t>
-            </w:r>
-            <w:r>
-              <w:t>/</w:t>
-            </w:r>
-            <w:r>
-              <w:t>RESUELTO</w:t>
-            </w:r>
-            <w:r>
-              <w:t>)</w:t>
-            </w:r>
-          </w:p>
-        </w:tc>
-        <w:tc>
-          <w:tcPr>
-            <w:tcW w:w="1250" w:type="pct"/>
-            <w:shd w:val="pct10" w:color="auto" w:fill="auto"/>
-          </w:tcPr>
-          <w:p>
-            <w:pPr>
-              <w:pStyle w:val="PSI-Normal"/>
-            </w:pPr>
-            <w:r>
-              <w:t>Caso de prueba asociado</w:t>
-            </w:r>
-          </w:p>
-        </w:tc>
-      </w:tr>
-      <w:tr>
-        <w:tc>
-          <w:tcPr>
-            <w:tcW w:w="1250" w:type="pct"/>
-          </w:tcPr>
-          <w:p>
-            <w:pPr>
-              <w:pStyle w:val="PSI-ComentarioenTabla"/>
-            </w:pPr>
-            <w:r>
-              <w:t xml:space="preserve">Al añadir un plan de riesgo, </w:t>
-            </w:r>
-            <w:r>
-              <w:t>deja al usuario en el formulario.</w:t>
-            </w:r>
-          </w:p>
-        </w:tc>
-        <w:tc>
-          <w:tcPr>
-            <w:tcW w:w="1250" w:type="pct"/>
-          </w:tcPr>
-          <w:p>
-            <w:pPr>
-              <w:pStyle w:val="PSI-ComentarioenTabla"/>
-              <w:ind w:left="0" w:firstLine="0"/>
-            </w:pPr>
-            <w:r>
-              <w:t>Mostrar al usuario un mensaje de que el plan fue agregado y devolver a la pantalla principal.</w:t>
-            </w:r>
-          </w:p>
-        </w:tc>
-        <w:tc>
-          <w:tcPr>
-            <w:tcW w:w="1250" w:type="pct"/>
-          </w:tcPr>
-          <w:p>
-            <w:pPr>
-              <w:pStyle w:val="PSI-ComentarioenTabla"/>
-            </w:pPr>
-            <w:r>
-              <w:t>RESUELTO</w:t>
-            </w:r>
-          </w:p>
-        </w:tc>
-        <w:tc>
-          <w:tcPr>
-            <w:tcW w:w="1250" w:type="pct"/>
-          </w:tcPr>
-          <w:p>
-            <w:pPr>
-              <w:pStyle w:val="PSI-ComentarioenTabla"/>
-            </w:pPr>
-            <w:r>
-              <w:t>CP8_1</w:t>
-            </w:r>
-          </w:p>
-        </w:tc>
-      </w:tr>
-      <w:tr>
-        <w:tc>
-          <w:tcPr>
-            <w:tcW w:w="1250" w:type="pct"/>
-          </w:tcPr>
-          <w:p>
-            <w:pPr>
-              <w:pStyle w:val="PSI-ComentarioenTabla"/>
-            </w:pPr>
-            <w:r>
-              <w:lastRenderedPageBreak/>
-              <w:t>Permite añadir un plan a un riesgo no evaluado.</w:t>
-            </w:r>
-          </w:p>
-        </w:tc>
-        <w:tc>
-          <w:tcPr>
-            <w:tcW w:w="1250" w:type="pct"/>
-          </w:tcPr>
-          <w:p>
-            <w:pPr>
-              <w:pStyle w:val="PSI-ComentarioenTabla"/>
-              <w:ind w:left="0" w:firstLine="0"/>
-            </w:pPr>
-          </w:p>
-        </w:tc>
-        <w:tc>
-          <w:tcPr>
-            <w:tcW w:w="1250" w:type="pct"/>
-          </w:tcPr>
-          <w:p>
-            <w:pPr>
-              <w:pStyle w:val="PSI-ComentarioenTabla"/>
-            </w:pPr>
-            <w:r>
-              <w:t>RESUELTO</w:t>
-            </w:r>
-          </w:p>
-          <w:p>
-            <w:pPr>
-              <w:pStyle w:val="PSI-ComentarioenTabla"/>
-              <w:ind w:left="0" w:firstLine="0"/>
-            </w:pPr>
-          </w:p>
-        </w:tc>
-        <w:tc>
-          <w:tcPr>
-            <w:tcW w:w="1250" w:type="pct"/>
-          </w:tcPr>
-          <w:p>
-            <w:pPr>
-              <w:pStyle w:val="PSI-ComentarioenTabla"/>
-            </w:pPr>
-            <w:r>
-              <w:t>CP8_4</w:t>
-            </w:r>
-          </w:p>
-        </w:tc>
-      </w:tr>
-      <w:tr>
-        <w:tc>
-          <w:tcPr>
-            <w:tcW w:w="1250" w:type="pct"/>
-          </w:tcPr>
-          <w:p>
-            <w:pPr>
-              <w:pStyle w:val="PSI-ComentarioenTabla"/>
-            </w:pPr>
-            <w:r>
-              <w:t>Al intentar agregar un plan de un tipo ya existente para un riesgo, no muestra la opción al seleccionar el tipo.</w:t>
-            </w:r>
-          </w:p>
-        </w:tc>
-        <w:tc>
-          <w:tcPr>
-            <w:tcW w:w="1250" w:type="pct"/>
-          </w:tcPr>
-          <w:p>
-            <w:pPr>
-              <w:pStyle w:val="PSI-ComentarioenTabla"/>
-              <w:ind w:left="0" w:firstLine="0"/>
-            </w:pPr>
-            <w:r>
-              <w:t xml:space="preserve">Mostrar un mensaje de que el tipo de plan ya existe para ese riesgo, y por eso no se permite seleccionar. </w:t>
-            </w:r>
-          </w:p>
-        </w:tc>
-        <w:tc>
-          <w:tcPr>
-            <w:tcW w:w="1250" w:type="pct"/>
-          </w:tcPr>
-          <w:p>
-            <w:pPr>
-              <w:pStyle w:val="PSI-ComentarioenTabla"/>
-            </w:pPr>
-            <w:r>
-              <w:t>PENDIENTE</w:t>
-            </w:r>
-          </w:p>
-        </w:tc>
-        <w:tc>
-          <w:tcPr>
-            <w:tcW w:w="1250" w:type="pct"/>
-          </w:tcPr>
-          <w:p>
-            <w:pPr>
-              <w:pStyle w:val="PSI-ComentarioenTabla"/>
-            </w:pPr>
-            <w:r>
-              <w:t>CP8_5</w:t>
-            </w:r>
-          </w:p>
-        </w:tc>
-      </w:tr>
-    </w:tbl>
-    <w:p/>
-    <w:p>
-      <w:pPr>
-        <w:pStyle w:val="Ttulo2"/>
-      </w:pPr>
-      <w:r>
-        <w:t>Requerimientos no funcionales</w:t>
-      </w:r>
-    </w:p>
-    <w:p/>
-    <w:tbl>
-      <w:tblPr>
-        <w:tblW w:w="5000" w:type="pct"/>
-        <w:tblBorders>
-          <w:top w:val="single" w:sz="4" w:space="0" w:color="auto"/>
-          <w:left w:val="single" w:sz="4" w:space="0" w:color="auto"/>
-          <w:bottom w:val="single" w:sz="4" w:space="0" w:color="auto"/>
-          <w:right w:val="single" w:sz="4" w:space="0" w:color="auto"/>
-          <w:insideH w:val="single" w:sz="4" w:space="0" w:color="auto"/>
-          <w:insideV w:val="single" w:sz="4" w:space="0" w:color="auto"/>
-        </w:tblBorders>
-        <w:tblCellMar>
-          <w:left w:w="70" w:type="dxa"/>
-          <w:right w:w="70" w:type="dxa"/>
-        </w:tblCellMar>
-        <w:tblLook w:val="0000" w:firstRow="0" w:lastRow="0" w:firstColumn="0" w:lastColumn="0" w:noHBand="0" w:noVBand="0"/>
-      </w:tblPr>
-      <w:tblGrid>
-        <w:gridCol w:w="1624"/>
-        <w:gridCol w:w="1624"/>
-        <w:gridCol w:w="3621"/>
-        <w:gridCol w:w="1625"/>
-      </w:tblGrid>
-      <w:tr>
-        <w:tc>
-          <w:tcPr>
-            <w:tcW w:w="1250" w:type="pct"/>
-            <w:shd w:val="pct10" w:color="auto" w:fill="auto"/>
-          </w:tcPr>
-          <w:p>
-            <w:pPr>
-              <w:pStyle w:val="PSI-Normal"/>
-            </w:pPr>
-            <w:r>
-              <w:t>Errores encontrados</w:t>
-            </w:r>
-          </w:p>
-        </w:tc>
-        <w:tc>
-          <w:tcPr>
-            <w:tcW w:w="1250" w:type="pct"/>
-            <w:shd w:val="pct10" w:color="auto" w:fill="auto"/>
-          </w:tcPr>
-          <w:p>
-            <w:pPr>
-              <w:pStyle w:val="PSI-Normal"/>
-            </w:pPr>
-            <w:r>
-              <w:t>Sugerencias de corrección</w:t>
-            </w:r>
-          </w:p>
-        </w:tc>
-        <w:tc>
-          <w:tcPr>
-            <w:tcW w:w="1250" w:type="pct"/>
-            <w:shd w:val="pct10" w:color="auto" w:fill="auto"/>
-          </w:tcPr>
-          <w:p>
-            <w:pPr>
-              <w:pStyle w:val="PSI-Normal"/>
-            </w:pPr>
-            <w:r>
-              <w:t>Estado (</w:t>
-            </w:r>
-            <w:r>
-              <w:t>PENDIENTE</w:t>
-            </w:r>
-            <w:r>
-              <w:t>/</w:t>
-            </w:r>
-            <w:r>
-              <w:t>CORREGIDO</w:t>
-            </w:r>
-            <w:r>
-              <w:t>/</w:t>
-            </w:r>
-            <w:r>
-              <w:t>RESUELTO</w:t>
-            </w:r>
-            <w:r>
-              <w:t>)</w:t>
-            </w:r>
-          </w:p>
-        </w:tc>
-        <w:tc>
-          <w:tcPr>
-            <w:tcW w:w="1250" w:type="pct"/>
-            <w:shd w:val="pct10" w:color="auto" w:fill="auto"/>
-          </w:tcPr>
-          <w:p>
-            <w:pPr>
-              <w:pStyle w:val="PSI-Normal"/>
-            </w:pPr>
-            <w:r>
-              <w:t>Caso de prueba asociado</w:t>
-            </w:r>
-          </w:p>
-        </w:tc>
-      </w:tr>
-      <w:tr>
-        <w:tc>
-          <w:tcPr>
-            <w:tcW w:w="1250" w:type="pct"/>
-          </w:tcPr>
-          <w:p>
-            <w:pPr>
-              <w:pStyle w:val="PSI-ComentarioenTabla"/>
-            </w:pPr>
-          </w:p>
-        </w:tc>
-        <w:tc>
-          <w:tcPr>
-            <w:tcW w:w="1250" w:type="pct"/>
-          </w:tcPr>
-          <w:p>
-            <w:pPr>
-              <w:pStyle w:val="PSI-ComentarioenTabla"/>
-            </w:pPr>
-          </w:p>
-        </w:tc>
-        <w:tc>
-          <w:tcPr>
-            <w:tcW w:w="1250" w:type="pct"/>
-          </w:tcPr>
-          <w:p>
-            <w:pPr>
-              <w:pStyle w:val="PSI-ComentarioenTabla"/>
-            </w:pPr>
-          </w:p>
-        </w:tc>
-        <w:tc>
-          <w:tcPr>
-            <w:tcW w:w="1250" w:type="pct"/>
-          </w:tcPr>
-          <w:p>
-            <w:pPr>
-              <w:pStyle w:val="PSI-ComentarioenTabla"/>
-            </w:pPr>
-          </w:p>
-        </w:tc>
-      </w:tr>
-    </w:tbl>
-    <w:p/>
-    <w:p>
-      <w:pPr>
-        <w:pStyle w:val="Ttulo1"/>
-      </w:pPr>
-      <w:r>
-        <w:t xml:space="preserve">Implementación CU9: </w:t>
-      </w:r>
-    </w:p>
-    <w:p>
-      <w:pPr>
-        <w:pStyle w:val="MTemaNormal"/>
-        <w:rPr>
-          <w:b/>
-          <w:bCs/>
-        </w:rPr>
-      </w:pPr>
-      <w:r>
-        <w:rPr>
-          <w:b/>
-          <w:bCs/>
-        </w:rPr>
-        <w:t xml:space="preserve">Verificador: </w:t>
-      </w:r>
-      <w:r>
-        <w:t>Collareda Agustín</w:t>
-      </w:r>
-    </w:p>
-    <w:p/>
-    <w:p>
-      <w:pPr>
-        <w:pStyle w:val="Ttulo2"/>
-      </w:pPr>
-      <w:r>
-        <w:t>Requerimientos funcionales</w:t>
-      </w:r>
-    </w:p>
-    <w:p/>
-    <w:tbl>
-      <w:tblPr>
-        <w:tblW w:w="5000" w:type="pct"/>
-        <w:tblBorders>
-          <w:top w:val="single" w:sz="4" w:space="0" w:color="auto"/>
-          <w:left w:val="single" w:sz="4" w:space="0" w:color="auto"/>
-          <w:bottom w:val="single" w:sz="4" w:space="0" w:color="auto"/>
-          <w:right w:val="single" w:sz="4" w:space="0" w:color="auto"/>
-          <w:insideH w:val="single" w:sz="4" w:space="0" w:color="auto"/>
-          <w:insideV w:val="single" w:sz="4" w:space="0" w:color="auto"/>
-        </w:tblBorders>
-        <w:tblCellMar>
-          <w:left w:w="70" w:type="dxa"/>
-          <w:right w:w="70" w:type="dxa"/>
-        </w:tblCellMar>
-        <w:tblLook w:val="0000" w:firstRow="0" w:lastRow="0" w:firstColumn="0" w:lastColumn="0" w:noHBand="0" w:noVBand="0"/>
-      </w:tblPr>
-      <w:tblGrid>
-        <w:gridCol w:w="1624"/>
-        <w:gridCol w:w="1624"/>
-        <w:gridCol w:w="3622"/>
-        <w:gridCol w:w="1624"/>
-      </w:tblGrid>
-      <w:tr>
-        <w:tc>
-          <w:tcPr>
-            <w:tcW w:w="956" w:type="pct"/>
-            <w:shd w:val="pct10" w:color="auto" w:fill="auto"/>
-          </w:tcPr>
-          <w:p>
-            <w:pPr>
-              <w:pStyle w:val="PSI-Normal"/>
-            </w:pPr>
-            <w:r>
-              <w:t>Errores encontrados</w:t>
-            </w:r>
-          </w:p>
-        </w:tc>
-        <w:tc>
-          <w:tcPr>
-            <w:tcW w:w="956" w:type="pct"/>
-            <w:shd w:val="pct10" w:color="auto" w:fill="auto"/>
-          </w:tcPr>
-          <w:p>
-            <w:pPr>
-              <w:pStyle w:val="PSI-Normal"/>
-            </w:pPr>
-            <w:r>
-              <w:t>Sugerencias de corrección</w:t>
-            </w:r>
-          </w:p>
-        </w:tc>
-        <w:tc>
-          <w:tcPr>
-            <w:tcW w:w="2132" w:type="pct"/>
-            <w:shd w:val="pct10" w:color="auto" w:fill="auto"/>
-          </w:tcPr>
-          <w:p>
-            <w:pPr>
-              <w:pStyle w:val="PSI-Normal"/>
-            </w:pPr>
-            <w:r>
-              <w:t>Estado (</w:t>
-            </w:r>
-            <w:r>
-              <w:t>PENDIENTE</w:t>
-            </w:r>
-            <w:r>
-              <w:t>/</w:t>
-            </w:r>
-            <w:r>
-              <w:t>CORREGIDO</w:t>
-            </w:r>
-            <w:r>
-              <w:t>/</w:t>
-            </w:r>
-            <w:r>
-              <w:t>RESUELTO</w:t>
-            </w:r>
-            <w:r>
-              <w:t>)</w:t>
-            </w:r>
-          </w:p>
-        </w:tc>
-        <w:tc>
-          <w:tcPr>
-            <w:tcW w:w="957" w:type="pct"/>
-            <w:shd w:val="pct10" w:color="auto" w:fill="auto"/>
-          </w:tcPr>
-          <w:p>
-            <w:pPr>
-              <w:pStyle w:val="PSI-Normal"/>
-            </w:pPr>
-            <w:r>
-              <w:t>Caso de prueba asociado</w:t>
-            </w:r>
-          </w:p>
-        </w:tc>
-      </w:tr>
-      <w:tr>
-        <w:tc>
-          <w:tcPr>
-            <w:tcW w:w="956" w:type="pct"/>
-          </w:tcPr>
-          <w:p>
-            <w:pPr>
-              <w:pStyle w:val="PSI-ComentarioenTabla"/>
-            </w:pPr>
-            <w:r>
-              <w:t>Al modificar un plan de riesgo, deja al usuario en el formulario.</w:t>
-            </w:r>
-          </w:p>
-        </w:tc>
-        <w:tc>
-          <w:tcPr>
-            <w:tcW w:w="956" w:type="pct"/>
-          </w:tcPr>
-          <w:p>
-            <w:pPr>
-              <w:pStyle w:val="PSI-ComentarioenTabla"/>
-            </w:pPr>
-            <w:r>
-              <w:t xml:space="preserve">Mostrar al usuario un mensaje de que el plan fue agregado y devolver a la </w:t>
-            </w:r>
-            <w:r>
-              <w:lastRenderedPageBreak/>
-              <w:t>pantalla principal.</w:t>
-            </w:r>
-          </w:p>
-        </w:tc>
-        <w:tc>
-          <w:tcPr>
-            <w:tcW w:w="2132" w:type="pct"/>
-          </w:tcPr>
-          <w:p>
-            <w:pPr>
-              <w:pStyle w:val="PSI-ComentarioenTabla"/>
-            </w:pPr>
-            <w:r>
-              <w:lastRenderedPageBreak/>
-              <w:t>RESUELTO</w:t>
-            </w:r>
-          </w:p>
-        </w:tc>
-        <w:tc>
-          <w:tcPr>
-            <w:tcW w:w="957" w:type="pct"/>
-          </w:tcPr>
-          <w:p>
-            <w:pPr>
-              <w:pStyle w:val="PSI-ComentarioenTabla"/>
-            </w:pPr>
-            <w:r>
-              <w:t>CP9_1</w:t>
-            </w:r>
-          </w:p>
-        </w:tc>
-      </w:tr>
-    </w:tbl>
-    <w:p/>
-    <w:p>
-      <w:pPr>
-        <w:pStyle w:val="Ttulo2"/>
-      </w:pPr>
-      <w:r>
-        <w:t>Requerimientos no funcionales</w:t>
-      </w:r>
-    </w:p>
-    <w:p/>
-    <w:tbl>
-      <w:tblPr>
-        <w:tblW w:w="5000" w:type="pct"/>
-        <w:tblBorders>
-          <w:top w:val="single" w:sz="4" w:space="0" w:color="auto"/>
-          <w:left w:val="single" w:sz="4" w:space="0" w:color="auto"/>
-          <w:bottom w:val="single" w:sz="4" w:space="0" w:color="auto"/>
-          <w:right w:val="single" w:sz="4" w:space="0" w:color="auto"/>
-          <w:insideH w:val="single" w:sz="4" w:space="0" w:color="auto"/>
-          <w:insideV w:val="single" w:sz="4" w:space="0" w:color="auto"/>
-        </w:tblBorders>
-        <w:tblCellMar>
-          <w:left w:w="70" w:type="dxa"/>
-          <w:right w:w="70" w:type="dxa"/>
-        </w:tblCellMar>
-        <w:tblLook w:val="0000" w:firstRow="0" w:lastRow="0" w:firstColumn="0" w:lastColumn="0" w:noHBand="0" w:noVBand="0"/>
-      </w:tblPr>
-      <w:tblGrid>
-        <w:gridCol w:w="1624"/>
-        <w:gridCol w:w="1624"/>
-        <w:gridCol w:w="3621"/>
-        <w:gridCol w:w="1625"/>
-      </w:tblGrid>
-      <w:tr>
-        <w:tc>
-          <w:tcPr>
-            <w:tcW w:w="1250" w:type="pct"/>
-            <w:shd w:val="pct10" w:color="auto" w:fill="auto"/>
-          </w:tcPr>
-          <w:p>
-            <w:pPr>
-              <w:pStyle w:val="PSI-Normal"/>
-            </w:pPr>
-            <w:r>
-              <w:t>Errores encontrados</w:t>
-            </w:r>
-          </w:p>
-        </w:tc>
-        <w:tc>
-          <w:tcPr>
-            <w:tcW w:w="1250" w:type="pct"/>
-            <w:shd w:val="pct10" w:color="auto" w:fill="auto"/>
-          </w:tcPr>
-          <w:p>
-            <w:pPr>
-              <w:pStyle w:val="PSI-Normal"/>
-            </w:pPr>
-            <w:r>
-              <w:t>Sugerencias de corrección</w:t>
-            </w:r>
-          </w:p>
-        </w:tc>
-        <w:tc>
-          <w:tcPr>
-            <w:tcW w:w="1250" w:type="pct"/>
-            <w:shd w:val="pct10" w:color="auto" w:fill="auto"/>
-          </w:tcPr>
-          <w:p>
-            <w:pPr>
-              <w:pStyle w:val="PSI-Normal"/>
-            </w:pPr>
-            <w:r>
-              <w:t>Estado (</w:t>
-            </w:r>
-            <w:r>
-              <w:t>PENDIENTE</w:t>
-            </w:r>
-            <w:r>
-              <w:t>/</w:t>
-            </w:r>
-            <w:r>
-              <w:t>CORREGIDO</w:t>
-            </w:r>
-            <w:r>
-              <w:t>/</w:t>
-            </w:r>
-            <w:r>
-              <w:t>RESUELTO</w:t>
-            </w:r>
-            <w:r>
-              <w:t>)</w:t>
-            </w:r>
-          </w:p>
-        </w:tc>
-        <w:tc>
-          <w:tcPr>
-            <w:tcW w:w="1250" w:type="pct"/>
-            <w:shd w:val="pct10" w:color="auto" w:fill="auto"/>
-          </w:tcPr>
-          <w:p>
-            <w:pPr>
-              <w:pStyle w:val="PSI-Normal"/>
-            </w:pPr>
-            <w:r>
-              <w:t>Caso de prueba asociado</w:t>
-            </w:r>
-          </w:p>
-        </w:tc>
-      </w:tr>
-      <w:tr>
-        <w:tc>
-          <w:tcPr>
-            <w:tcW w:w="1250" w:type="pct"/>
-          </w:tcPr>
-          <w:p>
-            <w:pPr>
-              <w:pStyle w:val="PSI-ComentarioenTabla"/>
-            </w:pPr>
-          </w:p>
-        </w:tc>
-        <w:tc>
-          <w:tcPr>
-            <w:tcW w:w="1250" w:type="pct"/>
-          </w:tcPr>
-          <w:p>
-            <w:pPr>
-              <w:pStyle w:val="PSI-ComentarioenTabla"/>
-            </w:pPr>
-          </w:p>
-        </w:tc>
-        <w:tc>
-          <w:tcPr>
-            <w:tcW w:w="1250" w:type="pct"/>
-          </w:tcPr>
-          <w:p>
-            <w:pPr>
-              <w:pStyle w:val="PSI-ComentarioenTabla"/>
-            </w:pPr>
-          </w:p>
-        </w:tc>
-        <w:tc>
-          <w:tcPr>
-            <w:tcW w:w="1250" w:type="pct"/>
-          </w:tcPr>
-          <w:p>
-            <w:pPr>
-              <w:pStyle w:val="PSI-ComentarioenTabla"/>
-            </w:pPr>
-          </w:p>
-        </w:tc>
-      </w:tr>
-    </w:tbl>
-    <w:p/>
-    <w:p>
-      <w:pPr>
-        <w:pStyle w:val="Ttulo1"/>
-      </w:pPr>
-      <w:r>
-        <w:t>Implementación CU10:</w:t>
-      </w:r>
-    </w:p>
-    <w:p>
-      <w:pPr>
-        <w:pStyle w:val="MTemaNormal"/>
-        <w:rPr>
-          <w:b/>
-          <w:bCs/>
-        </w:rPr>
-      </w:pPr>
-      <w:r>
-        <w:rPr>
-          <w:b/>
-          <w:bCs/>
-        </w:rPr>
-        <w:t xml:space="preserve">Verificador: </w:t>
-      </w:r>
-      <w:r>
-        <w:t>Collareda Agustín</w:t>
-      </w:r>
-    </w:p>
-    <w:p/>
-    <w:p>
-      <w:pPr>
-        <w:pStyle w:val="Ttulo2"/>
-      </w:pPr>
-      <w:r>
-        <w:t>Requerimientos funcionales</w:t>
-      </w:r>
-    </w:p>
-    <w:p/>
-    <w:tbl>
-      <w:tblPr>
-        <w:tblW w:w="5000" w:type="pct"/>
-        <w:tblBorders>
-          <w:top w:val="single" w:sz="4" w:space="0" w:color="auto"/>
-          <w:left w:val="single" w:sz="4" w:space="0" w:color="auto"/>
-          <w:bottom w:val="single" w:sz="4" w:space="0" w:color="auto"/>
-          <w:right w:val="single" w:sz="4" w:space="0" w:color="auto"/>
-          <w:insideH w:val="single" w:sz="4" w:space="0" w:color="auto"/>
-          <w:insideV w:val="single" w:sz="4" w:space="0" w:color="auto"/>
-        </w:tblBorders>
-        <w:tblCellMar>
-          <w:left w:w="70" w:type="dxa"/>
-          <w:right w:w="70" w:type="dxa"/>
-        </w:tblCellMar>
-        <w:tblLook w:val="0000" w:firstRow="0" w:lastRow="0" w:firstColumn="0" w:lastColumn="0" w:noHBand="0" w:noVBand="0"/>
-      </w:tblPr>
-      <w:tblGrid>
-        <w:gridCol w:w="1624"/>
-        <w:gridCol w:w="1624"/>
-        <w:gridCol w:w="3621"/>
-        <w:gridCol w:w="1625"/>
-      </w:tblGrid>
-      <w:tr>
-        <w:tc>
-          <w:tcPr>
-            <w:tcW w:w="1250" w:type="pct"/>
-            <w:shd w:val="pct10" w:color="auto" w:fill="auto"/>
-          </w:tcPr>
-          <w:p>
-            <w:pPr>
-              <w:pStyle w:val="PSI-Normal"/>
-            </w:pPr>
-            <w:r>
-              <w:t>Errores encontrados</w:t>
-            </w:r>
-          </w:p>
-        </w:tc>
-        <w:tc>
-          <w:tcPr>
-            <w:tcW w:w="1250" w:type="pct"/>
-            <w:shd w:val="pct10" w:color="auto" w:fill="auto"/>
-          </w:tcPr>
-          <w:p>
-            <w:pPr>
-              <w:pStyle w:val="PSI-Normal"/>
-            </w:pPr>
-            <w:r>
-              <w:t>Sugerencias de corrección</w:t>
-            </w:r>
-          </w:p>
-        </w:tc>
-        <w:tc>
-          <w:tcPr>
-            <w:tcW w:w="1250" w:type="pct"/>
-            <w:shd w:val="pct10" w:color="auto" w:fill="auto"/>
-          </w:tcPr>
-          <w:p>
-            <w:pPr>
-              <w:pStyle w:val="PSI-Normal"/>
-            </w:pPr>
-            <w:r>
-              <w:t>Estado (</w:t>
-            </w:r>
-            <w:r>
-              <w:t>PENDIENTE</w:t>
-            </w:r>
-            <w:r>
-              <w:t>/</w:t>
-            </w:r>
-            <w:r>
-              <w:t>CORREGIDO</w:t>
-            </w:r>
-            <w:r>
-              <w:t>/</w:t>
-            </w:r>
-            <w:r>
-              <w:t>RESUELTO</w:t>
-            </w:r>
-            <w:r>
-              <w:t>)</w:t>
-            </w:r>
-          </w:p>
-        </w:tc>
-        <w:tc>
-          <w:tcPr>
-            <w:tcW w:w="1250" w:type="pct"/>
-            <w:shd w:val="pct10" w:color="auto" w:fill="auto"/>
-          </w:tcPr>
-          <w:p>
-            <w:pPr>
-              <w:pStyle w:val="PSI-Normal"/>
-            </w:pPr>
-            <w:r>
-              <w:t>Caso de prueba asociado</w:t>
-            </w:r>
-          </w:p>
-        </w:tc>
-      </w:tr>
-      <w:tr>
-        <w:tc>
-          <w:tcPr>
-            <w:tcW w:w="1250" w:type="pct"/>
-          </w:tcPr>
-          <w:p>
-            <w:pPr>
-              <w:pStyle w:val="PSI-ComentarioenTabla"/>
-            </w:pPr>
-          </w:p>
-        </w:tc>
-        <w:tc>
-          <w:tcPr>
-            <w:tcW w:w="1250" w:type="pct"/>
-          </w:tcPr>
-          <w:p>
-            <w:pPr>
-              <w:pStyle w:val="PSI-ComentarioenTabla"/>
-            </w:pPr>
-          </w:p>
-        </w:tc>
-        <w:tc>
-          <w:tcPr>
-            <w:tcW w:w="1250" w:type="pct"/>
-          </w:tcPr>
-          <w:p>
-            <w:pPr>
-              <w:pStyle w:val="PSI-ComentarioenTabla"/>
-            </w:pPr>
-          </w:p>
-        </w:tc>
-        <w:tc>
-          <w:tcPr>
-            <w:tcW w:w="1250" w:type="pct"/>
-          </w:tcPr>
-          <w:p>
-            <w:pPr>
-              <w:pStyle w:val="PSI-ComentarioenTabla"/>
-            </w:pPr>
-          </w:p>
-        </w:tc>
-      </w:tr>
-    </w:tbl>
-    <w:p/>
-    <w:p>
-      <w:pPr>
-        <w:pStyle w:val="Ttulo2"/>
-      </w:pPr>
-      <w:r>
-        <w:t>Requerimientos no funcionales</w:t>
-      </w:r>
-    </w:p>
-    <w:p/>
-    <w:tbl>
-      <w:tblPr>
-        <w:tblW w:w="5000" w:type="pct"/>
-        <w:tblBorders>
-          <w:top w:val="single" w:sz="4" w:space="0" w:color="auto"/>
-          <w:left w:val="single" w:sz="4" w:space="0" w:color="auto"/>
-          <w:bottom w:val="single" w:sz="4" w:space="0" w:color="auto"/>
-          <w:right w:val="single" w:sz="4" w:space="0" w:color="auto"/>
-          <w:insideH w:val="single" w:sz="4" w:space="0" w:color="auto"/>
-          <w:insideV w:val="single" w:sz="4" w:space="0" w:color="auto"/>
-        </w:tblBorders>
-        <w:tblCellMar>
-          <w:left w:w="70" w:type="dxa"/>
-          <w:right w:w="70" w:type="dxa"/>
-        </w:tblCellMar>
-        <w:tblLook w:val="0000" w:firstRow="0" w:lastRow="0" w:firstColumn="0" w:lastColumn="0" w:noHBand="0" w:noVBand="0"/>
-      </w:tblPr>
-      <w:tblGrid>
-        <w:gridCol w:w="1624"/>
-        <w:gridCol w:w="1624"/>
-        <w:gridCol w:w="3621"/>
-        <w:gridCol w:w="1625"/>
-      </w:tblGrid>
-      <w:tr>
-        <w:tc>
-          <w:tcPr>
-            <w:tcW w:w="1250" w:type="pct"/>
-            <w:shd w:val="pct10" w:color="auto" w:fill="auto"/>
-          </w:tcPr>
-          <w:p>
-            <w:pPr>
-              <w:pStyle w:val="PSI-Normal"/>
-            </w:pPr>
-            <w:r>
-              <w:t>Errores encontrados</w:t>
-            </w:r>
-          </w:p>
-        </w:tc>
-        <w:tc>
-          <w:tcPr>
-            <w:tcW w:w="1250" w:type="pct"/>
-            <w:shd w:val="pct10" w:color="auto" w:fill="auto"/>
-          </w:tcPr>
-          <w:p>
-            <w:pPr>
-              <w:pStyle w:val="PSI-Normal"/>
-            </w:pPr>
-            <w:r>
-              <w:t>Sugerencias de corrección</w:t>
-            </w:r>
-          </w:p>
-        </w:tc>
-        <w:tc>
-          <w:tcPr>
-            <w:tcW w:w="1250" w:type="pct"/>
-            <w:shd w:val="pct10" w:color="auto" w:fill="auto"/>
-          </w:tcPr>
-          <w:p>
-            <w:pPr>
-              <w:pStyle w:val="PSI-Normal"/>
-            </w:pPr>
-            <w:r>
-              <w:t>Estado (</w:t>
-            </w:r>
-            <w:r>
-              <w:t>PENDIENTE</w:t>
-            </w:r>
-            <w:r>
-              <w:t>/</w:t>
-            </w:r>
-            <w:r>
-              <w:t>CORREGIDO</w:t>
-            </w:r>
-            <w:r>
-              <w:t>/</w:t>
-            </w:r>
-            <w:r>
-              <w:t>RESUELTO</w:t>
-            </w:r>
-            <w:r>
-              <w:t>)</w:t>
-            </w:r>
-          </w:p>
-        </w:tc>
-        <w:tc>
-          <w:tcPr>
-            <w:tcW w:w="1250" w:type="pct"/>
-            <w:shd w:val="pct10" w:color="auto" w:fill="auto"/>
-          </w:tcPr>
-          <w:p>
-            <w:pPr>
-              <w:pStyle w:val="PSI-Normal"/>
-            </w:pPr>
-            <w:r>
-              <w:t>Caso de prueba asociado</w:t>
-            </w:r>
-          </w:p>
-        </w:tc>
-      </w:tr>
-      <w:tr>
-        <w:tc>
-          <w:tcPr>
-            <w:tcW w:w="1250" w:type="pct"/>
-          </w:tcPr>
-          <w:p>
-            <w:pPr>
-              <w:pStyle w:val="PSI-ComentarioenTabla"/>
-            </w:pPr>
-          </w:p>
-        </w:tc>
-        <w:tc>
-          <w:tcPr>
-            <w:tcW w:w="1250" w:type="pct"/>
-          </w:tcPr>
-          <w:p>
-            <w:pPr>
-              <w:pStyle w:val="PSI-ComentarioenTabla"/>
-            </w:pPr>
-          </w:p>
-        </w:tc>
-        <w:tc>
-          <w:tcPr>
-            <w:tcW w:w="1250" w:type="pct"/>
-          </w:tcPr>
-          <w:p>
-            <w:pPr>
-              <w:pStyle w:val="PSI-ComentarioenTabla"/>
-            </w:pPr>
-          </w:p>
-        </w:tc>
-        <w:tc>
-          <w:tcPr>
-            <w:tcW w:w="1250" w:type="pct"/>
-          </w:tcPr>
-          <w:p>
-            <w:pPr>
-              <w:pStyle w:val="PSI-ComentarioenTabla"/>
-            </w:pPr>
-          </w:p>
-        </w:tc>
-      </w:tr>
-    </w:tbl>
-    <w:p/>
-    <w:p>
-      <w:pPr>
-        <w:pStyle w:val="Ttulo1"/>
-      </w:pPr>
-      <w:r>
-        <w:t xml:space="preserve">Implementación CU11: </w:t>
       </w:r>
     </w:p>
     <w:p>
@@ -7955,36 +6846,165 @@
             <w:pPr>
               <w:pStyle w:val="PSI-ComentarioenTabla"/>
             </w:pPr>
-          </w:p>
-        </w:tc>
-        <w:tc>
-          <w:tcPr>
-            <w:tcW w:w="1250" w:type="pct"/>
-          </w:tcPr>
-          <w:p>
-            <w:pPr>
-              <w:pStyle w:val="PSI-ComentarioenTabla"/>
-            </w:pPr>
-          </w:p>
-        </w:tc>
-        <w:tc>
-          <w:tcPr>
-            <w:tcW w:w="1250" w:type="pct"/>
-          </w:tcPr>
-          <w:p>
-            <w:pPr>
-              <w:pStyle w:val="PSI-ComentarioenTabla"/>
-            </w:pPr>
-          </w:p>
-        </w:tc>
-        <w:tc>
-          <w:tcPr>
-            <w:tcW w:w="1250" w:type="pct"/>
-          </w:tcPr>
-          <w:p>
-            <w:pPr>
-              <w:pStyle w:val="PSI-ComentarioenTabla"/>
-            </w:pPr>
+            <w:r>
+              <w:t xml:space="preserve">Al añadir un plan de riesgo, </w:t>
+            </w:r>
+            <w:r>
+              <w:t>deja al usuario en el formulario.</w:t>
+            </w:r>
+          </w:p>
+        </w:tc>
+        <w:tc>
+          <w:tcPr>
+            <w:tcW w:w="1250" w:type="pct"/>
+          </w:tcPr>
+          <w:p>
+            <w:pPr>
+              <w:pStyle w:val="PSI-ComentarioenTabla"/>
+              <w:ind w:left="0" w:firstLine="0"/>
+            </w:pPr>
+            <w:r>
+              <w:t>Mostrar al usuario un mensaje de que el plan fue agregado y devolver a la pantalla principal.</w:t>
+            </w:r>
+          </w:p>
+        </w:tc>
+        <w:tc>
+          <w:tcPr>
+            <w:tcW w:w="1250" w:type="pct"/>
+          </w:tcPr>
+          <w:p>
+            <w:pPr>
+              <w:pStyle w:val="PSI-ComentarioenTabla"/>
+            </w:pPr>
+            <w:r>
+              <w:t>RESUELTO</w:t>
+            </w:r>
+          </w:p>
+        </w:tc>
+        <w:tc>
+          <w:tcPr>
+            <w:tcW w:w="1250" w:type="pct"/>
+          </w:tcPr>
+          <w:p>
+            <w:pPr>
+              <w:pStyle w:val="PSI-ComentarioenTabla"/>
+            </w:pPr>
+            <w:r>
+              <w:t>CP8_1</w:t>
+            </w:r>
+          </w:p>
+        </w:tc>
+      </w:tr>
+      <w:tr>
+        <w:tc>
+          <w:tcPr>
+            <w:tcW w:w="1250" w:type="pct"/>
+          </w:tcPr>
+          <w:p>
+            <w:pPr>
+              <w:pStyle w:val="PSI-ComentarioenTabla"/>
+            </w:pPr>
+            <w:r>
+              <w:t>Permite añadir un plan a un riesgo no evaluado.</w:t>
+            </w:r>
+          </w:p>
+        </w:tc>
+        <w:tc>
+          <w:tcPr>
+            <w:tcW w:w="1250" w:type="pct"/>
+          </w:tcPr>
+          <w:p>
+            <w:pPr>
+              <w:pStyle w:val="PSI-ComentarioenTabla"/>
+              <w:ind w:left="0" w:firstLine="0"/>
+            </w:pPr>
+          </w:p>
+        </w:tc>
+        <w:tc>
+          <w:tcPr>
+            <w:tcW w:w="1250" w:type="pct"/>
+          </w:tcPr>
+          <w:p>
+            <w:pPr>
+              <w:pStyle w:val="PSI-ComentarioenTabla"/>
+            </w:pPr>
+            <w:r>
+              <w:t>RESUELTO</w:t>
+            </w:r>
+          </w:p>
+          <w:p>
+            <w:pPr>
+              <w:pStyle w:val="PSI-ComentarioenTabla"/>
+              <w:ind w:left="0" w:firstLine="0"/>
+            </w:pPr>
+          </w:p>
+        </w:tc>
+        <w:tc>
+          <w:tcPr>
+            <w:tcW w:w="1250" w:type="pct"/>
+          </w:tcPr>
+          <w:p>
+            <w:pPr>
+              <w:pStyle w:val="PSI-ComentarioenTabla"/>
+            </w:pPr>
+            <w:r>
+              <w:t>CP8_4</w:t>
+            </w:r>
+          </w:p>
+        </w:tc>
+      </w:tr>
+      <w:tr>
+        <w:tc>
+          <w:tcPr>
+            <w:tcW w:w="1250" w:type="pct"/>
+          </w:tcPr>
+          <w:p>
+            <w:pPr>
+              <w:pStyle w:val="PSI-ComentarioenTabla"/>
+            </w:pPr>
+            <w:r>
+              <w:t>Al intentar agregar un plan de un tipo ya existente para un riesgo, no muestra la opción al seleccionar el tipo.</w:t>
+            </w:r>
+          </w:p>
+        </w:tc>
+        <w:tc>
+          <w:tcPr>
+            <w:tcW w:w="1250" w:type="pct"/>
+          </w:tcPr>
+          <w:p>
+            <w:pPr>
+              <w:pStyle w:val="PSI-ComentarioenTabla"/>
+              <w:ind w:left="0" w:firstLine="0"/>
+            </w:pPr>
+            <w:r>
+              <w:t xml:space="preserve">Mostrar un mensaje de que el tipo de plan ya existe para ese riesgo, y por eso no se permite seleccionar. </w:t>
+            </w:r>
+          </w:p>
+        </w:tc>
+        <w:tc>
+          <w:tcPr>
+            <w:tcW w:w="1250" w:type="pct"/>
+          </w:tcPr>
+          <w:p>
+            <w:pPr>
+              <w:pStyle w:val="PSI-ComentarioenTabla"/>
+            </w:pPr>
+            <w:r>
+              <w:t>PENDIENTE</w:t>
+            </w:r>
+          </w:p>
+        </w:tc>
+        <w:tc>
+          <w:tcPr>
+            <w:tcW w:w="1250" w:type="pct"/>
+          </w:tcPr>
+          <w:p>
+            <w:pPr>
+              <w:pStyle w:val="PSI-ComentarioenTabla"/>
+            </w:pPr>
+            <w:r>
+              <w:t>CP8_5</w:t>
+            </w:r>
           </w:p>
         </w:tc>
       </w:tr>
@@ -8147,7 +7167,7 @@
         <w:pStyle w:val="Ttulo1"/>
       </w:pPr>
       <w:r>
-        <w:t xml:space="preserve">Implementación CU12: </w:t>
+        <w:t xml:space="preserve">Implementación CU9: </w:t>
       </w:r>
     </w:p>
     <w:p>
@@ -8265,7 +7285,7 @@
         </w:tc>
         <w:tc>
           <w:tcPr>
-            <w:tcW w:w="956" w:type="pct"/>
+            <w:tcW w:w="957" w:type="pct"/>
             <w:shd w:val="pct10" w:color="auto" w:fill="auto"/>
           </w:tcPr>
           <w:p>
@@ -8288,15 +7308,7 @@
               <w:pStyle w:val="PSI-ComentarioenTabla"/>
             </w:pPr>
             <w:r>
-              <w:t xml:space="preserve">Cuando hay un riesgo con el estado “Evaluar” y se hace click sobre el escudo amarillo, </w:t>
-            </w:r>
-            <w:proofErr w:type="spellStart"/>
-            <w:r>
-              <w:t>envia</w:t>
-            </w:r>
-            <w:proofErr w:type="spellEnd"/>
-            <w:r>
-              <w:t xml:space="preserve"> directo al formulario de evaluación.</w:t>
+              <w:t>Al modificar un plan de riesgo, deja al usuario en el formulario.</w:t>
             </w:r>
           </w:p>
         </w:tc>
@@ -8309,15 +7321,7 @@
               <w:pStyle w:val="PSI-ComentarioenTabla"/>
             </w:pPr>
             <w:r>
-              <w:t xml:space="preserve">Mostrar un </w:t>
-            </w:r>
-            <w:proofErr w:type="spellStart"/>
-            <w:r>
-              <w:t>tooltip</w:t>
-            </w:r>
-            <w:proofErr w:type="spellEnd"/>
-            <w:r>
-              <w:t xml:space="preserve"> con las opciones (o similar). Las opciones son “Evaluar”.</w:t>
+              <w:t>Mostrar al usuario un mensaje de que el plan fue agregado y devolver a la pantalla principal.</w:t>
             </w:r>
           </w:p>
         </w:tc>
@@ -8336,167 +7340,14 @@
         </w:tc>
         <w:tc>
           <w:tcPr>
-            <w:tcW w:w="956" w:type="pct"/>
-          </w:tcPr>
-          <w:p>
-            <w:pPr>
-              <w:pStyle w:val="PSI-ComentarioenTabla"/>
-            </w:pPr>
-            <w:r>
-              <w:t>CP12_11</w:t>
-            </w:r>
-          </w:p>
-        </w:tc>
-      </w:tr>
-      <w:tr>
-        <w:tc>
-          <w:tcPr>
-            <w:tcW w:w="956" w:type="pct"/>
-          </w:tcPr>
-          <w:p>
-            <w:pPr>
-              <w:pStyle w:val="PSI-ComentarioenTabla"/>
-            </w:pPr>
-            <w:r>
-              <w:t xml:space="preserve">Cuando hay un riesgo con el </w:t>
-            </w:r>
-            <w:r>
-              <w:lastRenderedPageBreak/>
-              <w:t xml:space="preserve">estado “Critico” y se hace click sobre el escudo rojo oscuro, </w:t>
-            </w:r>
-            <w:proofErr w:type="spellStart"/>
-            <w:r>
-              <w:t>envia</w:t>
-            </w:r>
-            <w:proofErr w:type="spellEnd"/>
-            <w:r>
-              <w:t xml:space="preserve"> directo al formulario de planificación.</w:t>
-            </w:r>
-          </w:p>
-        </w:tc>
-        <w:tc>
-          <w:tcPr>
-            <w:tcW w:w="956" w:type="pct"/>
-          </w:tcPr>
-          <w:p>
-            <w:pPr>
-              <w:pStyle w:val="PSI-ComentarioenTabla"/>
-            </w:pPr>
-            <w:r>
-              <w:lastRenderedPageBreak/>
-              <w:t xml:space="preserve">Mostrar un </w:t>
-            </w:r>
-            <w:proofErr w:type="spellStart"/>
-            <w:r>
-              <w:t>tooltip</w:t>
-            </w:r>
-            <w:proofErr w:type="spellEnd"/>
-            <w:r>
-              <w:t xml:space="preserve"> con las </w:t>
-            </w:r>
-            <w:r>
-              <w:lastRenderedPageBreak/>
-              <w:t>opciones (o similar). Las opciones son “Planificar”</w:t>
-            </w:r>
-            <w:r>
-              <w:t>.</w:t>
-            </w:r>
-          </w:p>
-        </w:tc>
-        <w:tc>
-          <w:tcPr>
-            <w:tcW w:w="2132" w:type="pct"/>
-          </w:tcPr>
-          <w:p>
-            <w:pPr>
-              <w:pStyle w:val="PSI-ComentarioenTabla"/>
-            </w:pPr>
-            <w:r>
-              <w:lastRenderedPageBreak/>
-              <w:t>RESUELTO</w:t>
-            </w:r>
-          </w:p>
-        </w:tc>
-        <w:tc>
-          <w:tcPr>
-            <w:tcW w:w="956" w:type="pct"/>
-          </w:tcPr>
-          <w:p>
-            <w:pPr>
-              <w:pStyle w:val="PSI-ComentarioenTabla"/>
-            </w:pPr>
-            <w:r>
-              <w:t>CP12_12</w:t>
-            </w:r>
-          </w:p>
-        </w:tc>
-      </w:tr>
-      <w:tr>
-        <w:tc>
-          <w:tcPr>
-            <w:tcW w:w="956" w:type="pct"/>
-          </w:tcPr>
-          <w:p>
-            <w:pPr>
-              <w:pStyle w:val="PSI-ComentarioenTabla"/>
-            </w:pPr>
-            <w:r>
-              <w:t xml:space="preserve">Cuando hay un riesgo con el estado “Critico” y se hace click sobre el escudo rojo oscuro, </w:t>
-            </w:r>
-            <w:proofErr w:type="spellStart"/>
-            <w:r>
-              <w:t>envia</w:t>
-            </w:r>
-            <w:proofErr w:type="spellEnd"/>
-            <w:r>
-              <w:t xml:space="preserve"> directo al formulario de planificación.</w:t>
-            </w:r>
-          </w:p>
-        </w:tc>
-        <w:tc>
-          <w:tcPr>
-            <w:tcW w:w="956" w:type="pct"/>
-          </w:tcPr>
-          <w:p>
-            <w:pPr>
-              <w:pStyle w:val="PSI-ComentarioenTabla"/>
-            </w:pPr>
-            <w:r>
-              <w:t xml:space="preserve">Mostrar un </w:t>
-            </w:r>
-            <w:proofErr w:type="spellStart"/>
-            <w:r>
-              <w:t>tooltip</w:t>
-            </w:r>
-            <w:proofErr w:type="spellEnd"/>
-            <w:r>
-              <w:t xml:space="preserve"> con las opciones (o similar). Las opciones son “Planificar”.</w:t>
-            </w:r>
-          </w:p>
-        </w:tc>
-        <w:tc>
-          <w:tcPr>
-            <w:tcW w:w="2132" w:type="pct"/>
-          </w:tcPr>
-          <w:p>
-            <w:pPr>
-              <w:pStyle w:val="PSI-ComentarioenTabla"/>
-            </w:pPr>
-            <w:r>
-              <w:t>RESUELTO</w:t>
-            </w:r>
-          </w:p>
-        </w:tc>
-        <w:tc>
-          <w:tcPr>
-            <w:tcW w:w="956" w:type="pct"/>
-          </w:tcPr>
-          <w:p>
-            <w:pPr>
-              <w:pStyle w:val="PSI-ComentarioenTabla"/>
-            </w:pPr>
-            <w:r>
-              <w:t>CP12_13</w:t>
+            <w:tcW w:w="957" w:type="pct"/>
+          </w:tcPr>
+          <w:p>
+            <w:pPr>
+              <w:pStyle w:val="PSI-ComentarioenTabla"/>
+            </w:pPr>
+            <w:r>
+              <w:t>CP9_1</w:t>
             </w:r>
           </w:p>
         </w:tc>
@@ -8546,6 +7397,1176 @@
               <w:pStyle w:val="PSI-Normal"/>
             </w:pPr>
             <w:r>
+              <w:t>Errores encontrados</w:t>
+            </w:r>
+          </w:p>
+        </w:tc>
+        <w:tc>
+          <w:tcPr>
+            <w:tcW w:w="1250" w:type="pct"/>
+            <w:shd w:val="pct10" w:color="auto" w:fill="auto"/>
+          </w:tcPr>
+          <w:p>
+            <w:pPr>
+              <w:pStyle w:val="PSI-Normal"/>
+            </w:pPr>
+            <w:r>
+              <w:t>Sugerencias de corrección</w:t>
+            </w:r>
+          </w:p>
+        </w:tc>
+        <w:tc>
+          <w:tcPr>
+            <w:tcW w:w="1250" w:type="pct"/>
+            <w:shd w:val="pct10" w:color="auto" w:fill="auto"/>
+          </w:tcPr>
+          <w:p>
+            <w:pPr>
+              <w:pStyle w:val="PSI-Normal"/>
+            </w:pPr>
+            <w:r>
+              <w:t>Estado (</w:t>
+            </w:r>
+            <w:r>
+              <w:t>PENDIENTE</w:t>
+            </w:r>
+            <w:r>
+              <w:t>/</w:t>
+            </w:r>
+            <w:r>
+              <w:t>CORREGIDO</w:t>
+            </w:r>
+            <w:r>
+              <w:t>/</w:t>
+            </w:r>
+            <w:r>
+              <w:t>RESUELTO</w:t>
+            </w:r>
+            <w:r>
+              <w:t>)</w:t>
+            </w:r>
+          </w:p>
+        </w:tc>
+        <w:tc>
+          <w:tcPr>
+            <w:tcW w:w="1250" w:type="pct"/>
+            <w:shd w:val="pct10" w:color="auto" w:fill="auto"/>
+          </w:tcPr>
+          <w:p>
+            <w:pPr>
+              <w:pStyle w:val="PSI-Normal"/>
+            </w:pPr>
+            <w:r>
+              <w:t>Caso de prueba asociado</w:t>
+            </w:r>
+          </w:p>
+        </w:tc>
+      </w:tr>
+      <w:tr>
+        <w:tc>
+          <w:tcPr>
+            <w:tcW w:w="1250" w:type="pct"/>
+          </w:tcPr>
+          <w:p>
+            <w:pPr>
+              <w:pStyle w:val="PSI-ComentarioenTabla"/>
+            </w:pPr>
+          </w:p>
+        </w:tc>
+        <w:tc>
+          <w:tcPr>
+            <w:tcW w:w="1250" w:type="pct"/>
+          </w:tcPr>
+          <w:p>
+            <w:pPr>
+              <w:pStyle w:val="PSI-ComentarioenTabla"/>
+            </w:pPr>
+          </w:p>
+        </w:tc>
+        <w:tc>
+          <w:tcPr>
+            <w:tcW w:w="1250" w:type="pct"/>
+          </w:tcPr>
+          <w:p>
+            <w:pPr>
+              <w:pStyle w:val="PSI-ComentarioenTabla"/>
+            </w:pPr>
+          </w:p>
+        </w:tc>
+        <w:tc>
+          <w:tcPr>
+            <w:tcW w:w="1250" w:type="pct"/>
+          </w:tcPr>
+          <w:p>
+            <w:pPr>
+              <w:pStyle w:val="PSI-ComentarioenTabla"/>
+            </w:pPr>
+          </w:p>
+        </w:tc>
+      </w:tr>
+    </w:tbl>
+    <w:p/>
+    <w:p>
+      <w:pPr>
+        <w:pStyle w:val="Ttulo1"/>
+      </w:pPr>
+      <w:r>
+        <w:t>Implementación CU10:</w:t>
+      </w:r>
+    </w:p>
+    <w:p>
+      <w:pPr>
+        <w:pStyle w:val="MTemaNormal"/>
+        <w:rPr>
+          <w:b/>
+          <w:bCs/>
+        </w:rPr>
+      </w:pPr>
+      <w:r>
+        <w:rPr>
+          <w:b/>
+          <w:bCs/>
+        </w:rPr>
+        <w:t xml:space="preserve">Verificador: </w:t>
+      </w:r>
+      <w:r>
+        <w:t>Collareda Agustín</w:t>
+      </w:r>
+    </w:p>
+    <w:p/>
+    <w:p>
+      <w:pPr>
+        <w:pStyle w:val="Ttulo2"/>
+      </w:pPr>
+      <w:r>
+        <w:t>Requerimientos funcionales</w:t>
+      </w:r>
+    </w:p>
+    <w:p/>
+    <w:tbl>
+      <w:tblPr>
+        <w:tblW w:w="5000" w:type="pct"/>
+        <w:tblBorders>
+          <w:top w:val="single" w:sz="4" w:space="0" w:color="auto"/>
+          <w:left w:val="single" w:sz="4" w:space="0" w:color="auto"/>
+          <w:bottom w:val="single" w:sz="4" w:space="0" w:color="auto"/>
+          <w:right w:val="single" w:sz="4" w:space="0" w:color="auto"/>
+          <w:insideH w:val="single" w:sz="4" w:space="0" w:color="auto"/>
+          <w:insideV w:val="single" w:sz="4" w:space="0" w:color="auto"/>
+        </w:tblBorders>
+        <w:tblCellMar>
+          <w:left w:w="70" w:type="dxa"/>
+          <w:right w:w="70" w:type="dxa"/>
+        </w:tblCellMar>
+        <w:tblLook w:val="0000" w:firstRow="0" w:lastRow="0" w:firstColumn="0" w:lastColumn="0" w:noHBand="0" w:noVBand="0"/>
+      </w:tblPr>
+      <w:tblGrid>
+        <w:gridCol w:w="1624"/>
+        <w:gridCol w:w="1624"/>
+        <w:gridCol w:w="3621"/>
+        <w:gridCol w:w="1625"/>
+      </w:tblGrid>
+      <w:tr>
+        <w:tc>
+          <w:tcPr>
+            <w:tcW w:w="1250" w:type="pct"/>
+            <w:shd w:val="pct10" w:color="auto" w:fill="auto"/>
+          </w:tcPr>
+          <w:p>
+            <w:pPr>
+              <w:pStyle w:val="PSI-Normal"/>
+            </w:pPr>
+            <w:r>
+              <w:t>Errores encontrados</w:t>
+            </w:r>
+          </w:p>
+        </w:tc>
+        <w:tc>
+          <w:tcPr>
+            <w:tcW w:w="1250" w:type="pct"/>
+            <w:shd w:val="pct10" w:color="auto" w:fill="auto"/>
+          </w:tcPr>
+          <w:p>
+            <w:pPr>
+              <w:pStyle w:val="PSI-Normal"/>
+            </w:pPr>
+            <w:r>
+              <w:t>Sugerencias de corrección</w:t>
+            </w:r>
+          </w:p>
+        </w:tc>
+        <w:tc>
+          <w:tcPr>
+            <w:tcW w:w="1250" w:type="pct"/>
+            <w:shd w:val="pct10" w:color="auto" w:fill="auto"/>
+          </w:tcPr>
+          <w:p>
+            <w:pPr>
+              <w:pStyle w:val="PSI-Normal"/>
+            </w:pPr>
+            <w:r>
+              <w:t>Estado (</w:t>
+            </w:r>
+            <w:r>
+              <w:t>PENDIENTE</w:t>
+            </w:r>
+            <w:r>
+              <w:t>/</w:t>
+            </w:r>
+            <w:r>
+              <w:t>CORREGIDO</w:t>
+            </w:r>
+            <w:r>
+              <w:t>/</w:t>
+            </w:r>
+            <w:r>
+              <w:t>RESUELTO</w:t>
+            </w:r>
+            <w:r>
+              <w:t>)</w:t>
+            </w:r>
+          </w:p>
+        </w:tc>
+        <w:tc>
+          <w:tcPr>
+            <w:tcW w:w="1250" w:type="pct"/>
+            <w:shd w:val="pct10" w:color="auto" w:fill="auto"/>
+          </w:tcPr>
+          <w:p>
+            <w:pPr>
+              <w:pStyle w:val="PSI-Normal"/>
+            </w:pPr>
+            <w:r>
+              <w:t>Caso de prueba asociado</w:t>
+            </w:r>
+          </w:p>
+        </w:tc>
+      </w:tr>
+      <w:tr>
+        <w:tc>
+          <w:tcPr>
+            <w:tcW w:w="1250" w:type="pct"/>
+          </w:tcPr>
+          <w:p>
+            <w:pPr>
+              <w:pStyle w:val="PSI-ComentarioenTabla"/>
+            </w:pPr>
+          </w:p>
+        </w:tc>
+        <w:tc>
+          <w:tcPr>
+            <w:tcW w:w="1250" w:type="pct"/>
+          </w:tcPr>
+          <w:p>
+            <w:pPr>
+              <w:pStyle w:val="PSI-ComentarioenTabla"/>
+            </w:pPr>
+          </w:p>
+        </w:tc>
+        <w:tc>
+          <w:tcPr>
+            <w:tcW w:w="1250" w:type="pct"/>
+          </w:tcPr>
+          <w:p>
+            <w:pPr>
+              <w:pStyle w:val="PSI-ComentarioenTabla"/>
+            </w:pPr>
+          </w:p>
+        </w:tc>
+        <w:tc>
+          <w:tcPr>
+            <w:tcW w:w="1250" w:type="pct"/>
+          </w:tcPr>
+          <w:p>
+            <w:pPr>
+              <w:pStyle w:val="PSI-ComentarioenTabla"/>
+            </w:pPr>
+          </w:p>
+        </w:tc>
+      </w:tr>
+    </w:tbl>
+    <w:p/>
+    <w:p>
+      <w:pPr>
+        <w:pStyle w:val="Ttulo2"/>
+      </w:pPr>
+      <w:r>
+        <w:lastRenderedPageBreak/>
+        <w:t>Requerimientos no funcionales</w:t>
+      </w:r>
+    </w:p>
+    <w:p/>
+    <w:tbl>
+      <w:tblPr>
+        <w:tblW w:w="5000" w:type="pct"/>
+        <w:tblBorders>
+          <w:top w:val="single" w:sz="4" w:space="0" w:color="auto"/>
+          <w:left w:val="single" w:sz="4" w:space="0" w:color="auto"/>
+          <w:bottom w:val="single" w:sz="4" w:space="0" w:color="auto"/>
+          <w:right w:val="single" w:sz="4" w:space="0" w:color="auto"/>
+          <w:insideH w:val="single" w:sz="4" w:space="0" w:color="auto"/>
+          <w:insideV w:val="single" w:sz="4" w:space="0" w:color="auto"/>
+        </w:tblBorders>
+        <w:tblCellMar>
+          <w:left w:w="70" w:type="dxa"/>
+          <w:right w:w="70" w:type="dxa"/>
+        </w:tblCellMar>
+        <w:tblLook w:val="0000" w:firstRow="0" w:lastRow="0" w:firstColumn="0" w:lastColumn="0" w:noHBand="0" w:noVBand="0"/>
+      </w:tblPr>
+      <w:tblGrid>
+        <w:gridCol w:w="1624"/>
+        <w:gridCol w:w="1624"/>
+        <w:gridCol w:w="3621"/>
+        <w:gridCol w:w="1625"/>
+      </w:tblGrid>
+      <w:tr>
+        <w:tc>
+          <w:tcPr>
+            <w:tcW w:w="1250" w:type="pct"/>
+            <w:shd w:val="pct10" w:color="auto" w:fill="auto"/>
+          </w:tcPr>
+          <w:p>
+            <w:pPr>
+              <w:pStyle w:val="PSI-Normal"/>
+            </w:pPr>
+            <w:r>
+              <w:t>Errores encontrados</w:t>
+            </w:r>
+          </w:p>
+        </w:tc>
+        <w:tc>
+          <w:tcPr>
+            <w:tcW w:w="1250" w:type="pct"/>
+            <w:shd w:val="pct10" w:color="auto" w:fill="auto"/>
+          </w:tcPr>
+          <w:p>
+            <w:pPr>
+              <w:pStyle w:val="PSI-Normal"/>
+            </w:pPr>
+            <w:r>
+              <w:t>Sugerencias de corrección</w:t>
+            </w:r>
+          </w:p>
+        </w:tc>
+        <w:tc>
+          <w:tcPr>
+            <w:tcW w:w="1250" w:type="pct"/>
+            <w:shd w:val="pct10" w:color="auto" w:fill="auto"/>
+          </w:tcPr>
+          <w:p>
+            <w:pPr>
+              <w:pStyle w:val="PSI-Normal"/>
+            </w:pPr>
+            <w:r>
+              <w:t>Estado (</w:t>
+            </w:r>
+            <w:r>
+              <w:t>PENDIENTE</w:t>
+            </w:r>
+            <w:r>
+              <w:t>/</w:t>
+            </w:r>
+            <w:r>
+              <w:t>CORREGIDO</w:t>
+            </w:r>
+            <w:r>
+              <w:t>/</w:t>
+            </w:r>
+            <w:r>
+              <w:t>RESUELTO</w:t>
+            </w:r>
+            <w:r>
+              <w:t>)</w:t>
+            </w:r>
+          </w:p>
+        </w:tc>
+        <w:tc>
+          <w:tcPr>
+            <w:tcW w:w="1250" w:type="pct"/>
+            <w:shd w:val="pct10" w:color="auto" w:fill="auto"/>
+          </w:tcPr>
+          <w:p>
+            <w:pPr>
+              <w:pStyle w:val="PSI-Normal"/>
+            </w:pPr>
+            <w:r>
+              <w:t>Caso de prueba asociado</w:t>
+            </w:r>
+          </w:p>
+        </w:tc>
+      </w:tr>
+      <w:tr>
+        <w:tc>
+          <w:tcPr>
+            <w:tcW w:w="1250" w:type="pct"/>
+          </w:tcPr>
+          <w:p>
+            <w:pPr>
+              <w:pStyle w:val="PSI-ComentarioenTabla"/>
+            </w:pPr>
+          </w:p>
+        </w:tc>
+        <w:tc>
+          <w:tcPr>
+            <w:tcW w:w="1250" w:type="pct"/>
+          </w:tcPr>
+          <w:p>
+            <w:pPr>
+              <w:pStyle w:val="PSI-ComentarioenTabla"/>
+            </w:pPr>
+          </w:p>
+        </w:tc>
+        <w:tc>
+          <w:tcPr>
+            <w:tcW w:w="1250" w:type="pct"/>
+          </w:tcPr>
+          <w:p>
+            <w:pPr>
+              <w:pStyle w:val="PSI-ComentarioenTabla"/>
+            </w:pPr>
+          </w:p>
+        </w:tc>
+        <w:tc>
+          <w:tcPr>
+            <w:tcW w:w="1250" w:type="pct"/>
+          </w:tcPr>
+          <w:p>
+            <w:pPr>
+              <w:pStyle w:val="PSI-ComentarioenTabla"/>
+            </w:pPr>
+          </w:p>
+        </w:tc>
+      </w:tr>
+    </w:tbl>
+    <w:p/>
+    <w:p>
+      <w:pPr>
+        <w:pStyle w:val="Ttulo1"/>
+      </w:pPr>
+      <w:r>
+        <w:t xml:space="preserve">Implementación CU11: </w:t>
+      </w:r>
+    </w:p>
+    <w:p>
+      <w:pPr>
+        <w:pStyle w:val="MTemaNormal"/>
+        <w:rPr>
+          <w:b/>
+          <w:bCs/>
+        </w:rPr>
+      </w:pPr>
+      <w:r>
+        <w:rPr>
+          <w:b/>
+          <w:bCs/>
+        </w:rPr>
+        <w:t xml:space="preserve">Verificador: </w:t>
+      </w:r>
+      <w:r>
+        <w:t>Collareda Agustín</w:t>
+      </w:r>
+    </w:p>
+    <w:p/>
+    <w:p>
+      <w:pPr>
+        <w:pStyle w:val="Ttulo2"/>
+      </w:pPr>
+      <w:r>
+        <w:t>Requerimientos funcionales</w:t>
+      </w:r>
+    </w:p>
+    <w:p/>
+    <w:tbl>
+      <w:tblPr>
+        <w:tblW w:w="5000" w:type="pct"/>
+        <w:tblBorders>
+          <w:top w:val="single" w:sz="4" w:space="0" w:color="auto"/>
+          <w:left w:val="single" w:sz="4" w:space="0" w:color="auto"/>
+          <w:bottom w:val="single" w:sz="4" w:space="0" w:color="auto"/>
+          <w:right w:val="single" w:sz="4" w:space="0" w:color="auto"/>
+          <w:insideH w:val="single" w:sz="4" w:space="0" w:color="auto"/>
+          <w:insideV w:val="single" w:sz="4" w:space="0" w:color="auto"/>
+        </w:tblBorders>
+        <w:tblCellMar>
+          <w:left w:w="70" w:type="dxa"/>
+          <w:right w:w="70" w:type="dxa"/>
+        </w:tblCellMar>
+        <w:tblLook w:val="0000" w:firstRow="0" w:lastRow="0" w:firstColumn="0" w:lastColumn="0" w:noHBand="0" w:noVBand="0"/>
+      </w:tblPr>
+      <w:tblGrid>
+        <w:gridCol w:w="1624"/>
+        <w:gridCol w:w="1624"/>
+        <w:gridCol w:w="3621"/>
+        <w:gridCol w:w="1625"/>
+      </w:tblGrid>
+      <w:tr>
+        <w:tc>
+          <w:tcPr>
+            <w:tcW w:w="1250" w:type="pct"/>
+            <w:shd w:val="pct10" w:color="auto" w:fill="auto"/>
+          </w:tcPr>
+          <w:p>
+            <w:pPr>
+              <w:pStyle w:val="PSI-Normal"/>
+            </w:pPr>
+            <w:r>
+              <w:t>Errores encontrados</w:t>
+            </w:r>
+          </w:p>
+        </w:tc>
+        <w:tc>
+          <w:tcPr>
+            <w:tcW w:w="1250" w:type="pct"/>
+            <w:shd w:val="pct10" w:color="auto" w:fill="auto"/>
+          </w:tcPr>
+          <w:p>
+            <w:pPr>
+              <w:pStyle w:val="PSI-Normal"/>
+            </w:pPr>
+            <w:r>
+              <w:t>Sugerencias de corrección</w:t>
+            </w:r>
+          </w:p>
+        </w:tc>
+        <w:tc>
+          <w:tcPr>
+            <w:tcW w:w="1250" w:type="pct"/>
+            <w:shd w:val="pct10" w:color="auto" w:fill="auto"/>
+          </w:tcPr>
+          <w:p>
+            <w:pPr>
+              <w:pStyle w:val="PSI-Normal"/>
+            </w:pPr>
+            <w:r>
+              <w:t>Estado (</w:t>
+            </w:r>
+            <w:r>
+              <w:t>PENDIENTE</w:t>
+            </w:r>
+            <w:r>
+              <w:t>/</w:t>
+            </w:r>
+            <w:r>
+              <w:t>CORREGIDO</w:t>
+            </w:r>
+            <w:r>
+              <w:t>/</w:t>
+            </w:r>
+            <w:r>
+              <w:t>RESUELTO</w:t>
+            </w:r>
+            <w:r>
+              <w:t>)</w:t>
+            </w:r>
+          </w:p>
+        </w:tc>
+        <w:tc>
+          <w:tcPr>
+            <w:tcW w:w="1250" w:type="pct"/>
+            <w:shd w:val="pct10" w:color="auto" w:fill="auto"/>
+          </w:tcPr>
+          <w:p>
+            <w:pPr>
+              <w:pStyle w:val="PSI-Normal"/>
+            </w:pPr>
+            <w:r>
+              <w:t>Caso de prueba asociado</w:t>
+            </w:r>
+          </w:p>
+        </w:tc>
+      </w:tr>
+      <w:tr>
+        <w:tc>
+          <w:tcPr>
+            <w:tcW w:w="1250" w:type="pct"/>
+          </w:tcPr>
+          <w:p>
+            <w:pPr>
+              <w:pStyle w:val="PSI-ComentarioenTabla"/>
+            </w:pPr>
+          </w:p>
+        </w:tc>
+        <w:tc>
+          <w:tcPr>
+            <w:tcW w:w="1250" w:type="pct"/>
+          </w:tcPr>
+          <w:p>
+            <w:pPr>
+              <w:pStyle w:val="PSI-ComentarioenTabla"/>
+            </w:pPr>
+          </w:p>
+        </w:tc>
+        <w:tc>
+          <w:tcPr>
+            <w:tcW w:w="1250" w:type="pct"/>
+          </w:tcPr>
+          <w:p>
+            <w:pPr>
+              <w:pStyle w:val="PSI-ComentarioenTabla"/>
+            </w:pPr>
+          </w:p>
+        </w:tc>
+        <w:tc>
+          <w:tcPr>
+            <w:tcW w:w="1250" w:type="pct"/>
+          </w:tcPr>
+          <w:p>
+            <w:pPr>
+              <w:pStyle w:val="PSI-ComentarioenTabla"/>
+            </w:pPr>
+          </w:p>
+        </w:tc>
+      </w:tr>
+    </w:tbl>
+    <w:p/>
+    <w:p>
+      <w:pPr>
+        <w:pStyle w:val="Ttulo2"/>
+      </w:pPr>
+      <w:r>
+        <w:t>Requerimientos no funcionales</w:t>
+      </w:r>
+    </w:p>
+    <w:p/>
+    <w:tbl>
+      <w:tblPr>
+        <w:tblW w:w="5000" w:type="pct"/>
+        <w:tblBorders>
+          <w:top w:val="single" w:sz="4" w:space="0" w:color="auto"/>
+          <w:left w:val="single" w:sz="4" w:space="0" w:color="auto"/>
+          <w:bottom w:val="single" w:sz="4" w:space="0" w:color="auto"/>
+          <w:right w:val="single" w:sz="4" w:space="0" w:color="auto"/>
+          <w:insideH w:val="single" w:sz="4" w:space="0" w:color="auto"/>
+          <w:insideV w:val="single" w:sz="4" w:space="0" w:color="auto"/>
+        </w:tblBorders>
+        <w:tblCellMar>
+          <w:left w:w="70" w:type="dxa"/>
+          <w:right w:w="70" w:type="dxa"/>
+        </w:tblCellMar>
+        <w:tblLook w:val="0000" w:firstRow="0" w:lastRow="0" w:firstColumn="0" w:lastColumn="0" w:noHBand="0" w:noVBand="0"/>
+      </w:tblPr>
+      <w:tblGrid>
+        <w:gridCol w:w="1624"/>
+        <w:gridCol w:w="1624"/>
+        <w:gridCol w:w="3621"/>
+        <w:gridCol w:w="1625"/>
+      </w:tblGrid>
+      <w:tr>
+        <w:tc>
+          <w:tcPr>
+            <w:tcW w:w="1250" w:type="pct"/>
+            <w:shd w:val="pct10" w:color="auto" w:fill="auto"/>
+          </w:tcPr>
+          <w:p>
+            <w:pPr>
+              <w:pStyle w:val="PSI-Normal"/>
+            </w:pPr>
+            <w:r>
+              <w:t>Errores encontrados</w:t>
+            </w:r>
+          </w:p>
+        </w:tc>
+        <w:tc>
+          <w:tcPr>
+            <w:tcW w:w="1250" w:type="pct"/>
+            <w:shd w:val="pct10" w:color="auto" w:fill="auto"/>
+          </w:tcPr>
+          <w:p>
+            <w:pPr>
+              <w:pStyle w:val="PSI-Normal"/>
+            </w:pPr>
+            <w:r>
+              <w:t>Sugerencias de corrección</w:t>
+            </w:r>
+          </w:p>
+        </w:tc>
+        <w:tc>
+          <w:tcPr>
+            <w:tcW w:w="1250" w:type="pct"/>
+            <w:shd w:val="pct10" w:color="auto" w:fill="auto"/>
+          </w:tcPr>
+          <w:p>
+            <w:pPr>
+              <w:pStyle w:val="PSI-Normal"/>
+            </w:pPr>
+            <w:r>
+              <w:t>Estado (</w:t>
+            </w:r>
+            <w:r>
+              <w:t>PENDIENTE</w:t>
+            </w:r>
+            <w:r>
+              <w:t>/</w:t>
+            </w:r>
+            <w:r>
+              <w:t>CORREGIDO</w:t>
+            </w:r>
+            <w:r>
+              <w:t>/</w:t>
+            </w:r>
+            <w:r>
+              <w:t>RESUELTO</w:t>
+            </w:r>
+            <w:r>
+              <w:t>)</w:t>
+            </w:r>
+          </w:p>
+        </w:tc>
+        <w:tc>
+          <w:tcPr>
+            <w:tcW w:w="1250" w:type="pct"/>
+            <w:shd w:val="pct10" w:color="auto" w:fill="auto"/>
+          </w:tcPr>
+          <w:p>
+            <w:pPr>
+              <w:pStyle w:val="PSI-Normal"/>
+            </w:pPr>
+            <w:r>
+              <w:t>Caso de prueba asociado</w:t>
+            </w:r>
+          </w:p>
+        </w:tc>
+      </w:tr>
+      <w:tr>
+        <w:tc>
+          <w:tcPr>
+            <w:tcW w:w="1250" w:type="pct"/>
+          </w:tcPr>
+          <w:p>
+            <w:pPr>
+              <w:pStyle w:val="PSI-ComentarioenTabla"/>
+            </w:pPr>
+          </w:p>
+        </w:tc>
+        <w:tc>
+          <w:tcPr>
+            <w:tcW w:w="1250" w:type="pct"/>
+          </w:tcPr>
+          <w:p>
+            <w:pPr>
+              <w:pStyle w:val="PSI-ComentarioenTabla"/>
+            </w:pPr>
+          </w:p>
+        </w:tc>
+        <w:tc>
+          <w:tcPr>
+            <w:tcW w:w="1250" w:type="pct"/>
+          </w:tcPr>
+          <w:p>
+            <w:pPr>
+              <w:pStyle w:val="PSI-ComentarioenTabla"/>
+            </w:pPr>
+          </w:p>
+        </w:tc>
+        <w:tc>
+          <w:tcPr>
+            <w:tcW w:w="1250" w:type="pct"/>
+          </w:tcPr>
+          <w:p>
+            <w:pPr>
+              <w:pStyle w:val="PSI-ComentarioenTabla"/>
+            </w:pPr>
+          </w:p>
+        </w:tc>
+      </w:tr>
+    </w:tbl>
+    <w:p/>
+    <w:p>
+      <w:pPr>
+        <w:pStyle w:val="Ttulo1"/>
+      </w:pPr>
+      <w:r>
+        <w:t xml:space="preserve">Implementación CU12: </w:t>
+      </w:r>
+    </w:p>
+    <w:p>
+      <w:pPr>
+        <w:pStyle w:val="MTemaNormal"/>
+        <w:rPr>
+          <w:b/>
+          <w:bCs/>
+        </w:rPr>
+      </w:pPr>
+      <w:r>
+        <w:rPr>
+          <w:b/>
+          <w:bCs/>
+        </w:rPr>
+        <w:t xml:space="preserve">Verificador: </w:t>
+      </w:r>
+      <w:r>
+        <w:t>Collareda Agustín</w:t>
+      </w:r>
+    </w:p>
+    <w:p/>
+    <w:p>
+      <w:pPr>
+        <w:pStyle w:val="Ttulo2"/>
+      </w:pPr>
+      <w:r>
+        <w:t>Requerimientos funcionales</w:t>
+      </w:r>
+    </w:p>
+    <w:p/>
+    <w:tbl>
+      <w:tblPr>
+        <w:tblW w:w="5000" w:type="pct"/>
+        <w:tblBorders>
+          <w:top w:val="single" w:sz="4" w:space="0" w:color="auto"/>
+          <w:left w:val="single" w:sz="4" w:space="0" w:color="auto"/>
+          <w:bottom w:val="single" w:sz="4" w:space="0" w:color="auto"/>
+          <w:right w:val="single" w:sz="4" w:space="0" w:color="auto"/>
+          <w:insideH w:val="single" w:sz="4" w:space="0" w:color="auto"/>
+          <w:insideV w:val="single" w:sz="4" w:space="0" w:color="auto"/>
+        </w:tblBorders>
+        <w:tblCellMar>
+          <w:left w:w="70" w:type="dxa"/>
+          <w:right w:w="70" w:type="dxa"/>
+        </w:tblCellMar>
+        <w:tblLook w:val="0000" w:firstRow="0" w:lastRow="0" w:firstColumn="0" w:lastColumn="0" w:noHBand="0" w:noVBand="0"/>
+      </w:tblPr>
+      <w:tblGrid>
+        <w:gridCol w:w="1624"/>
+        <w:gridCol w:w="1624"/>
+        <w:gridCol w:w="3622"/>
+        <w:gridCol w:w="1624"/>
+      </w:tblGrid>
+      <w:tr>
+        <w:tc>
+          <w:tcPr>
+            <w:tcW w:w="956" w:type="pct"/>
+            <w:shd w:val="pct10" w:color="auto" w:fill="auto"/>
+          </w:tcPr>
+          <w:p>
+            <w:pPr>
+              <w:pStyle w:val="PSI-Normal"/>
+            </w:pPr>
+            <w:r>
+              <w:lastRenderedPageBreak/>
+              <w:t>Errores encontrados</w:t>
+            </w:r>
+          </w:p>
+        </w:tc>
+        <w:tc>
+          <w:tcPr>
+            <w:tcW w:w="956" w:type="pct"/>
+            <w:shd w:val="pct10" w:color="auto" w:fill="auto"/>
+          </w:tcPr>
+          <w:p>
+            <w:pPr>
+              <w:pStyle w:val="PSI-Normal"/>
+            </w:pPr>
+            <w:r>
+              <w:t>Sugerencias de corrección</w:t>
+            </w:r>
+          </w:p>
+        </w:tc>
+        <w:tc>
+          <w:tcPr>
+            <w:tcW w:w="2132" w:type="pct"/>
+            <w:shd w:val="pct10" w:color="auto" w:fill="auto"/>
+          </w:tcPr>
+          <w:p>
+            <w:pPr>
+              <w:pStyle w:val="PSI-Normal"/>
+            </w:pPr>
+            <w:r>
+              <w:t>Estado (</w:t>
+            </w:r>
+            <w:r>
+              <w:t>PENDIENTE</w:t>
+            </w:r>
+            <w:r>
+              <w:t>/</w:t>
+            </w:r>
+            <w:r>
+              <w:t>CORREGIDO</w:t>
+            </w:r>
+            <w:r>
+              <w:t>/</w:t>
+            </w:r>
+            <w:r>
+              <w:t>RESUELTO</w:t>
+            </w:r>
+            <w:r>
+              <w:t>)</w:t>
+            </w:r>
+          </w:p>
+        </w:tc>
+        <w:tc>
+          <w:tcPr>
+            <w:tcW w:w="956" w:type="pct"/>
+            <w:shd w:val="pct10" w:color="auto" w:fill="auto"/>
+          </w:tcPr>
+          <w:p>
+            <w:pPr>
+              <w:pStyle w:val="PSI-Normal"/>
+            </w:pPr>
+            <w:r>
+              <w:t>Caso de prueba asociado</w:t>
+            </w:r>
+          </w:p>
+        </w:tc>
+      </w:tr>
+      <w:tr>
+        <w:tc>
+          <w:tcPr>
+            <w:tcW w:w="956" w:type="pct"/>
+          </w:tcPr>
+          <w:p>
+            <w:pPr>
+              <w:pStyle w:val="PSI-ComentarioenTabla"/>
+            </w:pPr>
+            <w:r>
+              <w:t xml:space="preserve">Cuando hay un riesgo con el estado “Evaluar” y se hace click sobre el escudo amarillo, </w:t>
+            </w:r>
+            <w:proofErr w:type="spellStart"/>
+            <w:r>
+              <w:t>envia</w:t>
+            </w:r>
+            <w:proofErr w:type="spellEnd"/>
+            <w:r>
+              <w:t xml:space="preserve"> directo al formulario de evaluación.</w:t>
+            </w:r>
+          </w:p>
+        </w:tc>
+        <w:tc>
+          <w:tcPr>
+            <w:tcW w:w="956" w:type="pct"/>
+          </w:tcPr>
+          <w:p>
+            <w:pPr>
+              <w:pStyle w:val="PSI-ComentarioenTabla"/>
+            </w:pPr>
+            <w:r>
+              <w:t xml:space="preserve">Mostrar un </w:t>
+            </w:r>
+            <w:proofErr w:type="spellStart"/>
+            <w:r>
+              <w:t>tooltip</w:t>
+            </w:r>
+            <w:proofErr w:type="spellEnd"/>
+            <w:r>
+              <w:t xml:space="preserve"> con las opciones (o similar). Las opciones son “Evaluar”.</w:t>
+            </w:r>
+          </w:p>
+        </w:tc>
+        <w:tc>
+          <w:tcPr>
+            <w:tcW w:w="2132" w:type="pct"/>
+          </w:tcPr>
+          <w:p>
+            <w:pPr>
+              <w:pStyle w:val="PSI-ComentarioenTabla"/>
+            </w:pPr>
+            <w:r>
+              <w:t>RESUELTO</w:t>
+            </w:r>
+          </w:p>
+        </w:tc>
+        <w:tc>
+          <w:tcPr>
+            <w:tcW w:w="956" w:type="pct"/>
+          </w:tcPr>
+          <w:p>
+            <w:pPr>
+              <w:pStyle w:val="PSI-ComentarioenTabla"/>
+            </w:pPr>
+            <w:r>
+              <w:t>CP12_11</w:t>
+            </w:r>
+          </w:p>
+        </w:tc>
+      </w:tr>
+      <w:tr>
+        <w:tc>
+          <w:tcPr>
+            <w:tcW w:w="956" w:type="pct"/>
+          </w:tcPr>
+          <w:p>
+            <w:pPr>
+              <w:pStyle w:val="PSI-ComentarioenTabla"/>
+            </w:pPr>
+            <w:r>
+              <w:t xml:space="preserve">Cuando hay un riesgo con el estado “Critico” y se hace click sobre el escudo rojo oscuro, </w:t>
+            </w:r>
+            <w:proofErr w:type="spellStart"/>
+            <w:r>
+              <w:t>envia</w:t>
+            </w:r>
+            <w:proofErr w:type="spellEnd"/>
+            <w:r>
+              <w:t xml:space="preserve"> directo al formulario de planificación.</w:t>
+            </w:r>
+          </w:p>
+        </w:tc>
+        <w:tc>
+          <w:tcPr>
+            <w:tcW w:w="956" w:type="pct"/>
+          </w:tcPr>
+          <w:p>
+            <w:pPr>
+              <w:pStyle w:val="PSI-ComentarioenTabla"/>
+            </w:pPr>
+            <w:r>
+              <w:t xml:space="preserve">Mostrar un </w:t>
+            </w:r>
+            <w:proofErr w:type="spellStart"/>
+            <w:r>
+              <w:t>tooltip</w:t>
+            </w:r>
+            <w:proofErr w:type="spellEnd"/>
+            <w:r>
+              <w:t xml:space="preserve"> con las opciones (o similar). Las opciones son “Planificar”</w:t>
+            </w:r>
+            <w:r>
+              <w:t>.</w:t>
+            </w:r>
+          </w:p>
+        </w:tc>
+        <w:tc>
+          <w:tcPr>
+            <w:tcW w:w="2132" w:type="pct"/>
+          </w:tcPr>
+          <w:p>
+            <w:pPr>
+              <w:pStyle w:val="PSI-ComentarioenTabla"/>
+            </w:pPr>
+            <w:r>
+              <w:t>RESUELTO</w:t>
+            </w:r>
+          </w:p>
+        </w:tc>
+        <w:tc>
+          <w:tcPr>
+            <w:tcW w:w="956" w:type="pct"/>
+          </w:tcPr>
+          <w:p>
+            <w:pPr>
+              <w:pStyle w:val="PSI-ComentarioenTabla"/>
+            </w:pPr>
+            <w:r>
+              <w:t>CP12_12</w:t>
+            </w:r>
+          </w:p>
+        </w:tc>
+      </w:tr>
+      <w:tr>
+        <w:tc>
+          <w:tcPr>
+            <w:tcW w:w="956" w:type="pct"/>
+          </w:tcPr>
+          <w:p>
+            <w:pPr>
+              <w:pStyle w:val="PSI-ComentarioenTabla"/>
+            </w:pPr>
+            <w:r>
+              <w:t xml:space="preserve">Cuando hay un riesgo con el estado “Critico” y se hace click sobre el escudo rojo oscuro, </w:t>
+            </w:r>
+            <w:proofErr w:type="spellStart"/>
+            <w:r>
+              <w:t>envia</w:t>
+            </w:r>
+            <w:proofErr w:type="spellEnd"/>
+            <w:r>
+              <w:t xml:space="preserve"> directo al formulario de planificación.</w:t>
+            </w:r>
+          </w:p>
+        </w:tc>
+        <w:tc>
+          <w:tcPr>
+            <w:tcW w:w="956" w:type="pct"/>
+          </w:tcPr>
+          <w:p>
+            <w:pPr>
+              <w:pStyle w:val="PSI-ComentarioenTabla"/>
+            </w:pPr>
+            <w:r>
+              <w:t xml:space="preserve">Mostrar un </w:t>
+            </w:r>
+            <w:proofErr w:type="spellStart"/>
+            <w:r>
+              <w:t>tooltip</w:t>
+            </w:r>
+            <w:proofErr w:type="spellEnd"/>
+            <w:r>
+              <w:t xml:space="preserve"> con las opciones (o similar). Las opciones son “Planificar”.</w:t>
+            </w:r>
+          </w:p>
+        </w:tc>
+        <w:tc>
+          <w:tcPr>
+            <w:tcW w:w="2132" w:type="pct"/>
+          </w:tcPr>
+          <w:p>
+            <w:pPr>
+              <w:pStyle w:val="PSI-ComentarioenTabla"/>
+            </w:pPr>
+            <w:r>
+              <w:t>RESUELTO</w:t>
+            </w:r>
+          </w:p>
+        </w:tc>
+        <w:tc>
+          <w:tcPr>
+            <w:tcW w:w="956" w:type="pct"/>
+          </w:tcPr>
+          <w:p>
+            <w:pPr>
+              <w:pStyle w:val="PSI-ComentarioenTabla"/>
+            </w:pPr>
+            <w:r>
+              <w:t>CP12_13</w:t>
+            </w:r>
+          </w:p>
+        </w:tc>
+      </w:tr>
+    </w:tbl>
+    <w:p/>
+    <w:p>
+      <w:pPr>
+        <w:pStyle w:val="Ttulo2"/>
+      </w:pPr>
+      <w:r>
+        <w:t>Requerimientos no funcionales</w:t>
+      </w:r>
+    </w:p>
+    <w:p/>
+    <w:tbl>
+      <w:tblPr>
+        <w:tblW w:w="5000" w:type="pct"/>
+        <w:tblBorders>
+          <w:top w:val="single" w:sz="4" w:space="0" w:color="auto"/>
+          <w:left w:val="single" w:sz="4" w:space="0" w:color="auto"/>
+          <w:bottom w:val="single" w:sz="4" w:space="0" w:color="auto"/>
+          <w:right w:val="single" w:sz="4" w:space="0" w:color="auto"/>
+          <w:insideH w:val="single" w:sz="4" w:space="0" w:color="auto"/>
+          <w:insideV w:val="single" w:sz="4" w:space="0" w:color="auto"/>
+        </w:tblBorders>
+        <w:tblCellMar>
+          <w:left w:w="70" w:type="dxa"/>
+          <w:right w:w="70" w:type="dxa"/>
+        </w:tblCellMar>
+        <w:tblLook w:val="0000" w:firstRow="0" w:lastRow="0" w:firstColumn="0" w:lastColumn="0" w:noHBand="0" w:noVBand="0"/>
+      </w:tblPr>
+      <w:tblGrid>
+        <w:gridCol w:w="1624"/>
+        <w:gridCol w:w="1624"/>
+        <w:gridCol w:w="3621"/>
+        <w:gridCol w:w="1625"/>
+      </w:tblGrid>
+      <w:tr>
+        <w:tc>
+          <w:tcPr>
+            <w:tcW w:w="1250" w:type="pct"/>
+            <w:shd w:val="pct10" w:color="auto" w:fill="auto"/>
+          </w:tcPr>
+          <w:p>
+            <w:pPr>
+              <w:pStyle w:val="PSI-Normal"/>
+            </w:pPr>
+            <w:r>
+              <w:lastRenderedPageBreak/>
               <w:t>Errores encontrados</w:t>
             </w:r>
           </w:p>

</xml_diff>

<commit_message>
docs: Agregar documentación de las pruebas ejecutadas para el CU11 y los defectos encontrados
</commit_message>
<xml_diff>
--- a/2. Etapa de elaboración/Iteración 2/Plan de pruebas/Informe de Verificación_Vesta Risk Manager_T-Code.docx
+++ b/2. Etapa de elaboración/Iteración 2/Plan de pruebas/Informe de Verificación_Vesta Risk Manager_T-Code.docx
@@ -489,15 +489,7 @@
                 <w:pStyle w:val="Sinespaciado"/>
               </w:pPr>
               <w:r>
-                <w:t xml:space="preserve">Agustín Collareda, Cintia </w:t>
-              </w:r>
-              <w:proofErr w:type="spellStart"/>
-              <w:r>
-                <w:t>Hernandez</w:t>
-              </w:r>
-              <w:proofErr w:type="spellEnd"/>
-              <w:r>
-                <w:t xml:space="preserve"> y Hugo Frey</w:t>
+                <w:t>Agustín Collareda, Cintia Hernandez y Hugo Frey</w:t>
               </w:r>
             </w:p>
           </w:sdtContent>
@@ -3773,15 +3765,7 @@
               <w:pStyle w:val="PSI-ComentarioenTabla"/>
             </w:pPr>
             <w:r>
-              <w:t xml:space="preserve">Cuando se intenta eliminar un usuario participante de un proyecto, se elimina parcialmente al usuario de la </w:t>
-            </w:r>
-            <w:proofErr w:type="spellStart"/>
-            <w:r>
-              <w:t>bdd</w:t>
-            </w:r>
-            <w:proofErr w:type="spellEnd"/>
-            <w:r>
-              <w:t>, y no muestra ningún mensaje de error.</w:t>
+              <w:t>Cuando se intenta eliminar un usuario participante de un proyecto, se elimina parcialmente al usuario de la bdd, y no muestra ningún mensaje de error.</w:t>
             </w:r>
           </w:p>
         </w:tc>
@@ -5408,23 +5392,7 @@
               <w:pStyle w:val="PSI-ComentarioenTabla"/>
             </w:pPr>
             <w:r>
-              <w:t xml:space="preserve">Al seleccionar una categoría, el </w:t>
-            </w:r>
-            <w:proofErr w:type="spellStart"/>
-            <w:r>
-              <w:t>combobox</w:t>
-            </w:r>
-            <w:proofErr w:type="spellEnd"/>
-            <w:r>
-              <w:t xml:space="preserve"> utilizado como input muestra la opción “Elija la </w:t>
-            </w:r>
-            <w:proofErr w:type="spellStart"/>
-            <w:r>
-              <w:t>categoria</w:t>
-            </w:r>
-            <w:proofErr w:type="spellEnd"/>
-            <w:r>
-              <w:t>”.</w:t>
+              <w:t>Al seleccionar una categoría, el combobox utilizado como input muestra la opción “Elija la categoria”.</w:t>
             </w:r>
           </w:p>
         </w:tc>
@@ -5437,23 +5405,7 @@
               <w:pStyle w:val="PSI-ComentarioenTabla"/>
             </w:pPr>
             <w:r>
-              <w:t xml:space="preserve">Mostrar “Elija la </w:t>
-            </w:r>
-            <w:proofErr w:type="spellStart"/>
-            <w:r>
-              <w:t>categoria</w:t>
-            </w:r>
-            <w:proofErr w:type="spellEnd"/>
-            <w:r>
-              <w:t xml:space="preserve">” de forma predeterminada, pero no mostrarla en el </w:t>
-            </w:r>
-            <w:proofErr w:type="spellStart"/>
-            <w:r>
-              <w:t>combobox</w:t>
-            </w:r>
-            <w:proofErr w:type="spellEnd"/>
-            <w:r>
-              <w:t>.</w:t>
+              <w:t>Mostrar “Elija la categoria” de forma predeterminada, pero no mostrarla en el combobox.</w:t>
             </w:r>
           </w:p>
         </w:tc>
@@ -6513,36 +6465,45 @@
             <w:pPr>
               <w:pStyle w:val="PSI-ComentarioenTabla"/>
             </w:pPr>
-          </w:p>
-        </w:tc>
-        <w:tc>
-          <w:tcPr>
-            <w:tcW w:w="1250" w:type="pct"/>
-          </w:tcPr>
-          <w:p>
-            <w:pPr>
-              <w:pStyle w:val="PSI-ComentarioenTabla"/>
-            </w:pPr>
-          </w:p>
-        </w:tc>
-        <w:tc>
-          <w:tcPr>
-            <w:tcW w:w="1250" w:type="pct"/>
-          </w:tcPr>
-          <w:p>
-            <w:pPr>
-              <w:pStyle w:val="PSI-ComentarioenTabla"/>
-            </w:pPr>
-          </w:p>
-        </w:tc>
-        <w:tc>
-          <w:tcPr>
-            <w:tcW w:w="1250" w:type="pct"/>
-          </w:tcPr>
-          <w:p>
-            <w:pPr>
-              <w:pStyle w:val="PSI-ComentarioenTabla"/>
-            </w:pPr>
+            <w:r>
+              <w:t>Error del servidor al intentar añadir un riesgo</w:t>
+            </w:r>
+          </w:p>
+        </w:tc>
+        <w:tc>
+          <w:tcPr>
+            <w:tcW w:w="1250" w:type="pct"/>
+          </w:tcPr>
+          <w:p>
+            <w:pPr>
+              <w:pStyle w:val="PSI-ComentarioenTabla"/>
+            </w:pPr>
+          </w:p>
+        </w:tc>
+        <w:tc>
+          <w:tcPr>
+            <w:tcW w:w="1250" w:type="pct"/>
+          </w:tcPr>
+          <w:p>
+            <w:pPr>
+              <w:pStyle w:val="PSI-ComentarioenTabla"/>
+            </w:pPr>
+            <w:r>
+              <w:t>PENDIENTE</w:t>
+            </w:r>
+          </w:p>
+        </w:tc>
+        <w:tc>
+          <w:tcPr>
+            <w:tcW w:w="1250" w:type="pct"/>
+          </w:tcPr>
+          <w:p>
+            <w:pPr>
+              <w:pStyle w:val="PSI-ComentarioenTabla"/>
+            </w:pPr>
+            <w:r>
+              <w:t>CP7_1</w:t>
+            </w:r>
           </w:p>
         </w:tc>
       </w:tr>
@@ -6733,7 +6694,6 @@
         <w:pStyle w:val="Ttulo2"/>
       </w:pPr>
       <w:r>
-        <w:lastRenderedPageBreak/>
         <w:t>Requerimientos funcionales</w:t>
       </w:r>
     </w:p>
@@ -7167,6 +7127,7 @@
         <w:pStyle w:val="Ttulo1"/>
       </w:pPr>
       <w:r>
+        <w:lastRenderedPageBreak/>
         <w:t xml:space="preserve">Implementación CU9: </w:t>
       </w:r>
     </w:p>
@@ -7691,7 +7652,6 @@
         <w:pStyle w:val="Ttulo2"/>
       </w:pPr>
       <w:r>
-        <w:lastRenderedPageBreak/>
         <w:t>Requerimientos no funcionales</w:t>
       </w:r>
     </w:p>
@@ -7894,8 +7854,8 @@
         <w:tblLook w:val="0000" w:firstRow="0" w:lastRow="0" w:firstColumn="0" w:lastColumn="0" w:noHBand="0" w:noVBand="0"/>
       </w:tblPr>
       <w:tblGrid>
-        <w:gridCol w:w="1624"/>
-        <w:gridCol w:w="1624"/>
+        <w:gridCol w:w="1667"/>
+        <w:gridCol w:w="1581"/>
         <w:gridCol w:w="3621"/>
         <w:gridCol w:w="1625"/>
       </w:tblGrid>
@@ -7984,36 +7944,45 @@
             <w:pPr>
               <w:pStyle w:val="PSI-ComentarioenTabla"/>
             </w:pPr>
-          </w:p>
-        </w:tc>
-        <w:tc>
-          <w:tcPr>
-            <w:tcW w:w="1250" w:type="pct"/>
-          </w:tcPr>
-          <w:p>
-            <w:pPr>
-              <w:pStyle w:val="PSI-ComentarioenTabla"/>
-            </w:pPr>
-          </w:p>
-        </w:tc>
-        <w:tc>
-          <w:tcPr>
-            <w:tcW w:w="1250" w:type="pct"/>
-          </w:tcPr>
-          <w:p>
-            <w:pPr>
-              <w:pStyle w:val="PSI-ComentarioenTabla"/>
-            </w:pPr>
-          </w:p>
-        </w:tc>
-        <w:tc>
-          <w:tcPr>
-            <w:tcW w:w="1250" w:type="pct"/>
-          </w:tcPr>
-          <w:p>
-            <w:pPr>
-              <w:pStyle w:val="PSI-ComentarioenTabla"/>
-            </w:pPr>
+            <w:r>
+              <w:t>El informe de seguimiento de riesgos, en la columna “responsables”, contiene la prioridad del riesgo.</w:t>
+            </w:r>
+          </w:p>
+        </w:tc>
+        <w:tc>
+          <w:tcPr>
+            <w:tcW w:w="1250" w:type="pct"/>
+          </w:tcPr>
+          <w:p>
+            <w:pPr>
+              <w:pStyle w:val="PSI-ComentarioenTabla"/>
+            </w:pPr>
+          </w:p>
+        </w:tc>
+        <w:tc>
+          <w:tcPr>
+            <w:tcW w:w="1250" w:type="pct"/>
+          </w:tcPr>
+          <w:p>
+            <w:pPr>
+              <w:pStyle w:val="PSI-ComentarioenTabla"/>
+            </w:pPr>
+            <w:r>
+              <w:t>PENDIENTE</w:t>
+            </w:r>
+          </w:p>
+        </w:tc>
+        <w:tc>
+          <w:tcPr>
+            <w:tcW w:w="1250" w:type="pct"/>
+          </w:tcPr>
+          <w:p>
+            <w:pPr>
+              <w:pStyle w:val="PSI-ComentarioenTabla"/>
+            </w:pPr>
+            <w:r>
+              <w:t>CP11_4</w:t>
+            </w:r>
           </w:p>
         </w:tc>
       </w:tr>
@@ -8176,6 +8145,7 @@
         <w:pStyle w:val="Ttulo1"/>
       </w:pPr>
       <w:r>
+        <w:lastRenderedPageBreak/>
         <w:t xml:space="preserve">Implementación CU12: </w:t>
       </w:r>
     </w:p>
@@ -8242,7 +8212,6 @@
               <w:pStyle w:val="PSI-Normal"/>
             </w:pPr>
             <w:r>
-              <w:lastRenderedPageBreak/>
               <w:t>Errores encontrados</w:t>
             </w:r>
           </w:p>
@@ -8318,15 +8287,7 @@
               <w:pStyle w:val="PSI-ComentarioenTabla"/>
             </w:pPr>
             <w:r>
-              <w:t xml:space="preserve">Cuando hay un riesgo con el estado “Evaluar” y se hace click sobre el escudo amarillo, </w:t>
-            </w:r>
-            <w:proofErr w:type="spellStart"/>
-            <w:r>
-              <w:t>envia</w:t>
-            </w:r>
-            <w:proofErr w:type="spellEnd"/>
-            <w:r>
-              <w:t xml:space="preserve"> directo al formulario de evaluación.</w:t>
+              <w:t>Cuando hay un riesgo con el estado “Evaluar” y se hace click sobre el escudo amarillo, envia directo al formulario de evaluación.</w:t>
             </w:r>
           </w:p>
         </w:tc>
@@ -8339,15 +8300,7 @@
               <w:pStyle w:val="PSI-ComentarioenTabla"/>
             </w:pPr>
             <w:r>
-              <w:t xml:space="preserve">Mostrar un </w:t>
-            </w:r>
-            <w:proofErr w:type="spellStart"/>
-            <w:r>
-              <w:t>tooltip</w:t>
-            </w:r>
-            <w:proofErr w:type="spellEnd"/>
-            <w:r>
-              <w:t xml:space="preserve"> con las opciones (o similar). Las opciones son “Evaluar”.</w:t>
+              <w:t>Mostrar un tooltip con las opciones (o similar). Las opciones son “Evaluar”.</w:t>
             </w:r>
           </w:p>
         </w:tc>
@@ -8388,15 +8341,7 @@
               <w:pStyle w:val="PSI-ComentarioenTabla"/>
             </w:pPr>
             <w:r>
-              <w:t xml:space="preserve">Cuando hay un riesgo con el estado “Critico” y se hace click sobre el escudo rojo oscuro, </w:t>
-            </w:r>
-            <w:proofErr w:type="spellStart"/>
-            <w:r>
-              <w:t>envia</w:t>
-            </w:r>
-            <w:proofErr w:type="spellEnd"/>
-            <w:r>
-              <w:t xml:space="preserve"> directo al formulario de planificación.</w:t>
+              <w:t>Cuando hay un riesgo con el estado “Critico” y se hace click sobre el escudo rojo oscuro, envia directo al formulario de planificación.</w:t>
             </w:r>
           </w:p>
         </w:tc>
@@ -8409,15 +8354,7 @@
               <w:pStyle w:val="PSI-ComentarioenTabla"/>
             </w:pPr>
             <w:r>
-              <w:t xml:space="preserve">Mostrar un </w:t>
-            </w:r>
-            <w:proofErr w:type="spellStart"/>
-            <w:r>
-              <w:t>tooltip</w:t>
-            </w:r>
-            <w:proofErr w:type="spellEnd"/>
-            <w:r>
-              <w:t xml:space="preserve"> con las opciones (o similar). Las opciones son “Planificar”</w:t>
+              <w:t>Mostrar un tooltip con las opciones (o similar). Las opciones son “Planificar”</w:t>
             </w:r>
             <w:r>
               <w:t>.</w:t>
@@ -8461,15 +8398,11 @@
               <w:pStyle w:val="PSI-ComentarioenTabla"/>
             </w:pPr>
             <w:r>
-              <w:t xml:space="preserve">Cuando hay un riesgo con el estado “Critico” y se hace click sobre el escudo rojo oscuro, </w:t>
-            </w:r>
-            <w:proofErr w:type="spellStart"/>
-            <w:r>
-              <w:t>envia</w:t>
-            </w:r>
-            <w:proofErr w:type="spellEnd"/>
-            <w:r>
-              <w:t xml:space="preserve"> directo al formulario de planificación.</w:t>
+              <w:t xml:space="preserve">Cuando hay un riesgo con el estado “Critico” y se hace click sobre el escudo rojo oscuro, envia directo al </w:t>
+            </w:r>
+            <w:r>
+              <w:lastRenderedPageBreak/>
+              <w:t>formulario de planificación.</w:t>
             </w:r>
           </w:p>
         </w:tc>
@@ -8482,15 +8415,8 @@
               <w:pStyle w:val="PSI-ComentarioenTabla"/>
             </w:pPr>
             <w:r>
-              <w:t xml:space="preserve">Mostrar un </w:t>
-            </w:r>
-            <w:proofErr w:type="spellStart"/>
-            <w:r>
-              <w:t>tooltip</w:t>
-            </w:r>
-            <w:proofErr w:type="spellEnd"/>
-            <w:r>
-              <w:t xml:space="preserve"> con las opciones (o similar). Las opciones son “Planificar”.</w:t>
+              <w:lastRenderedPageBreak/>
+              <w:t>Mostrar un tooltip con las opciones (o similar). Las opciones son “Planificar”.</w:t>
             </w:r>
           </w:p>
         </w:tc>
@@ -8566,7 +8492,6 @@
               <w:pStyle w:val="PSI-Normal"/>
             </w:pPr>
             <w:r>
-              <w:lastRenderedPageBreak/>
               <w:t>Errores encontrados</w:t>
             </w:r>
           </w:p>
@@ -9465,15 +9390,7 @@
           <w:spacing w:before="0"/>
         </w:pPr>
         <w:r>
-          <w:t xml:space="preserve">Agustín Collareda, Cintia </w:t>
-        </w:r>
-        <w:proofErr w:type="spellStart"/>
-        <w:r>
-          <w:t>Hernandez</w:t>
-        </w:r>
-        <w:proofErr w:type="spellEnd"/>
-        <w:r>
-          <w:t xml:space="preserve"> y Hugo Frey</w:t>
+          <w:t>Agustín Collareda, Cintia Hernandez y Hugo Frey</w:t>
         </w:r>
       </w:p>
     </w:sdtContent>

</xml_diff>

<commit_message>
Fix: Se solucionaron las pruebas del documento informe de verificacion quedan pendiente un par
</commit_message>
<xml_diff>
--- a/2. Etapa de elaboración/Iteración 2/Plan de pruebas/Informe de Verificación_Vesta Risk Manager_T-Code.docx
+++ b/2. Etapa de elaboración/Iteración 2/Plan de pruebas/Informe de Verificación_Vesta Risk Manager_T-Code.docx
@@ -994,7 +994,7 @@
           <w:r>
             <w:fldChar w:fldCharType="separate"/>
           </w:r>
-          <w:hyperlink w:anchor="_Toc181402783" w:history="1">
+          <w:hyperlink w:anchor="_Toc198481722" w:history="1">
             <w:r>
               <w:rPr>
                 <w:rStyle w:val="Hipervnculo"/>
@@ -1022,7 +1022,7 @@
                 <w:noProof/>
                 <w:webHidden/>
               </w:rPr>
-              <w:instrText xml:space="preserve"> PAGEREF _Toc181402783 \h </w:instrText>
+              <w:instrText xml:space="preserve"> PAGEREF _Toc198481722 \h </w:instrText>
             </w:r>
             <w:r>
               <w:rPr>
@@ -1042,7 +1042,7 @@
                 <w:noProof/>
                 <w:webHidden/>
               </w:rPr>
-              <w:t>4</w:t>
+              <w:t>5</w:t>
             </w:r>
             <w:r>
               <w:rPr>
@@ -1068,7 +1068,7 @@
               <w14:ligatures w14:val="standardContextual"/>
             </w:rPr>
           </w:pPr>
-          <w:hyperlink w:anchor="_Toc181402784" w:history="1">
+          <w:hyperlink w:anchor="_Toc198481723" w:history="1">
             <w:r>
               <w:rPr>
                 <w:rStyle w:val="Hipervnculo"/>
@@ -1096,7 +1096,7 @@
                 <w:noProof/>
                 <w:webHidden/>
               </w:rPr>
-              <w:instrText xml:space="preserve"> PAGEREF _Toc181402784 \h </w:instrText>
+              <w:instrText xml:space="preserve"> PAGEREF _Toc198481723 \h </w:instrText>
             </w:r>
             <w:r>
               <w:rPr>
@@ -1116,7 +1116,7 @@
                 <w:noProof/>
                 <w:webHidden/>
               </w:rPr>
-              <w:t>4</w:t>
+              <w:t>5</w:t>
             </w:r>
             <w:r>
               <w:rPr>
@@ -1140,7 +1140,7 @@
               <w14:ligatures w14:val="standardContextual"/>
             </w:rPr>
           </w:pPr>
-          <w:hyperlink w:anchor="_Toc181402785" w:history="1">
+          <w:hyperlink w:anchor="_Toc198481724" w:history="1">
             <w:r>
               <w:rPr>
                 <w:rStyle w:val="Hipervnculo"/>
@@ -1168,7 +1168,7 @@
                 <w:noProof/>
                 <w:webHidden/>
               </w:rPr>
-              <w:instrText xml:space="preserve"> PAGEREF _Toc181402785 \h </w:instrText>
+              <w:instrText xml:space="preserve"> PAGEREF _Toc198481724 \h </w:instrText>
             </w:r>
             <w:r>
               <w:rPr>
@@ -1188,7 +1188,7 @@
                 <w:noProof/>
                 <w:webHidden/>
               </w:rPr>
-              <w:t>4</w:t>
+              <w:t>5</w:t>
             </w:r>
             <w:r>
               <w:rPr>
@@ -1214,7 +1214,7 @@
               <w14:ligatures w14:val="standardContextual"/>
             </w:rPr>
           </w:pPr>
-          <w:hyperlink w:anchor="_Toc181402786" w:history="1">
+          <w:hyperlink w:anchor="_Toc198481725" w:history="1">
             <w:r>
               <w:rPr>
                 <w:rStyle w:val="Hipervnculo"/>
@@ -1242,7 +1242,7 @@
                 <w:noProof/>
                 <w:webHidden/>
               </w:rPr>
-              <w:instrText xml:space="preserve"> PAGEREF _Toc181402786 \h </w:instrText>
+              <w:instrText xml:space="preserve"> PAGEREF _Toc198481725 \h </w:instrText>
             </w:r>
             <w:r>
               <w:rPr>
@@ -1262,7 +1262,7 @@
                 <w:noProof/>
                 <w:webHidden/>
               </w:rPr>
-              <w:t>4</w:t>
+              <w:t>5</w:t>
             </w:r>
             <w:r>
               <w:rPr>
@@ -1286,7 +1286,7 @@
               <w14:ligatures w14:val="standardContextual"/>
             </w:rPr>
           </w:pPr>
-          <w:hyperlink w:anchor="_Toc181402787" w:history="1">
+          <w:hyperlink w:anchor="_Toc198481726" w:history="1">
             <w:r>
               <w:rPr>
                 <w:rStyle w:val="Hipervnculo"/>
@@ -1314,7 +1314,7 @@
                 <w:noProof/>
                 <w:webHidden/>
               </w:rPr>
-              <w:instrText xml:space="preserve"> PAGEREF _Toc181402787 \h </w:instrText>
+              <w:instrText xml:space="preserve"> PAGEREF _Toc198481726 \h </w:instrText>
             </w:r>
             <w:r>
               <w:rPr>
@@ -1334,7 +1334,7 @@
                 <w:noProof/>
                 <w:webHidden/>
               </w:rPr>
-              <w:t>4</w:t>
+              <w:t>5</w:t>
             </w:r>
             <w:r>
               <w:rPr>
@@ -1360,7 +1360,7 @@
               <w14:ligatures w14:val="standardContextual"/>
             </w:rPr>
           </w:pPr>
-          <w:hyperlink w:anchor="_Toc181402788" w:history="1">
+          <w:hyperlink w:anchor="_Toc198481727" w:history="1">
             <w:r>
               <w:rPr>
                 <w:rStyle w:val="Hipervnculo"/>
@@ -1388,7 +1388,7 @@
                 <w:noProof/>
                 <w:webHidden/>
               </w:rPr>
-              <w:instrText xml:space="preserve"> PAGEREF _Toc181402788 \h </w:instrText>
+              <w:instrText xml:space="preserve"> PAGEREF _Toc198481727 \h </w:instrText>
             </w:r>
             <w:r>
               <w:rPr>
@@ -1408,7 +1408,7 @@
                 <w:noProof/>
                 <w:webHidden/>
               </w:rPr>
-              <w:t>5</w:t>
+              <w:t>6</w:t>
             </w:r>
             <w:r>
               <w:rPr>
@@ -1434,7 +1434,7 @@
               <w14:ligatures w14:val="standardContextual"/>
             </w:rPr>
           </w:pPr>
-          <w:hyperlink w:anchor="_Toc181402789" w:history="1">
+          <w:hyperlink w:anchor="_Toc198481728" w:history="1">
             <w:r>
               <w:rPr>
                 <w:rStyle w:val="Hipervnculo"/>
@@ -1462,7 +1462,7 @@
                 <w:noProof/>
                 <w:webHidden/>
               </w:rPr>
-              <w:instrText xml:space="preserve"> PAGEREF _Toc181402789 \h </w:instrText>
+              <w:instrText xml:space="preserve"> PAGEREF _Toc198481728 \h </w:instrText>
             </w:r>
             <w:r>
               <w:rPr>
@@ -1482,7 +1482,7 @@
                 <w:noProof/>
                 <w:webHidden/>
               </w:rPr>
-              <w:t>5</w:t>
+              <w:t>6</w:t>
             </w:r>
             <w:r>
               <w:rPr>
@@ -1506,7 +1506,7 @@
               <w14:ligatures w14:val="standardContextual"/>
             </w:rPr>
           </w:pPr>
-          <w:hyperlink w:anchor="_Toc181402790" w:history="1">
+          <w:hyperlink w:anchor="_Toc198481729" w:history="1">
             <w:r>
               <w:rPr>
                 <w:rStyle w:val="Hipervnculo"/>
@@ -1534,7 +1534,7 @@
                 <w:noProof/>
                 <w:webHidden/>
               </w:rPr>
-              <w:instrText xml:space="preserve"> PAGEREF _Toc181402790 \h </w:instrText>
+              <w:instrText xml:space="preserve"> PAGEREF _Toc198481729 \h </w:instrText>
             </w:r>
             <w:r>
               <w:rPr>
@@ -1554,7 +1554,7 @@
                 <w:noProof/>
                 <w:webHidden/>
               </w:rPr>
-              <w:t>5</w:t>
+              <w:t>6</w:t>
             </w:r>
             <w:r>
               <w:rPr>
@@ -1578,13 +1578,13 @@
               <w14:ligatures w14:val="standardContextual"/>
             </w:rPr>
           </w:pPr>
-          <w:hyperlink w:anchor="_Toc181402791" w:history="1">
+          <w:hyperlink w:anchor="_Toc198481730" w:history="1">
             <w:r>
               <w:rPr>
                 <w:rStyle w:val="Hipervnculo"/>
                 <w:noProof/>
               </w:rPr>
-              <w:t>Administrar perfiles de usuario</w:t>
+              <w:t>Administrar perfiles de usuario (OBSOLETO)</w:t>
             </w:r>
             <w:r>
               <w:rPr>
@@ -1605,7 +1605,7 @@
                 <w:noProof/>
                 <w:webHidden/>
               </w:rPr>
-              <w:instrText xml:space="preserve"> PAGEREF _Toc181402791 \h </w:instrText>
+              <w:instrText xml:space="preserve"> PAGEREF _Toc198481730 \h </w:instrText>
             </w:r>
             <w:r>
               <w:rPr>
@@ -1625,7 +1625,7 @@
                 <w:noProof/>
                 <w:webHidden/>
               </w:rPr>
-              <w:t>6</w:t>
+              <w:t>7</w:t>
             </w:r>
             <w:r>
               <w:rPr>
@@ -1651,7 +1651,7 @@
               <w14:ligatures w14:val="standardContextual"/>
             </w:rPr>
           </w:pPr>
-          <w:hyperlink w:anchor="_Toc181402792" w:history="1">
+          <w:hyperlink w:anchor="_Toc198481731" w:history="1">
             <w:r>
               <w:rPr>
                 <w:rStyle w:val="Hipervnculo"/>
@@ -1679,7 +1679,7 @@
                 <w:noProof/>
                 <w:webHidden/>
               </w:rPr>
-              <w:instrText xml:space="preserve"> PAGEREF _Toc181402792 \h </w:instrText>
+              <w:instrText xml:space="preserve"> PAGEREF _Toc198481731 \h </w:instrText>
             </w:r>
             <w:r>
               <w:rPr>
@@ -1699,7 +1699,7 @@
                 <w:noProof/>
                 <w:webHidden/>
               </w:rPr>
-              <w:t>6</w:t>
+              <w:t>8</w:t>
             </w:r>
             <w:r>
               <w:rPr>
@@ -1723,7 +1723,7 @@
               <w14:ligatures w14:val="standardContextual"/>
             </w:rPr>
           </w:pPr>
-          <w:hyperlink w:anchor="_Toc181402793" w:history="1">
+          <w:hyperlink w:anchor="_Toc198481732" w:history="1">
             <w:r>
               <w:rPr>
                 <w:rStyle w:val="Hipervnculo"/>
@@ -1750,7 +1750,7 @@
                 <w:noProof/>
                 <w:webHidden/>
               </w:rPr>
-              <w:instrText xml:space="preserve"> PAGEREF _Toc181402793 \h </w:instrText>
+              <w:instrText xml:space="preserve"> PAGEREF _Toc198481732 \h </w:instrText>
             </w:r>
             <w:r>
               <w:rPr>
@@ -1770,7 +1770,7 @@
                 <w:noProof/>
                 <w:webHidden/>
               </w:rPr>
-              <w:t>6</w:t>
+              <w:t>8</w:t>
             </w:r>
             <w:r>
               <w:rPr>
@@ -1796,7 +1796,7 @@
               <w14:ligatures w14:val="standardContextual"/>
             </w:rPr>
           </w:pPr>
-          <w:hyperlink w:anchor="_Toc181402794" w:history="1">
+          <w:hyperlink w:anchor="_Toc198481733" w:history="1">
             <w:r>
               <w:rPr>
                 <w:rStyle w:val="Hipervnculo"/>
@@ -1823,7 +1823,7 @@
                 <w:noProof/>
                 <w:webHidden/>
               </w:rPr>
-              <w:instrText xml:space="preserve"> PAGEREF _Toc181402794 \h </w:instrText>
+              <w:instrText xml:space="preserve"> PAGEREF _Toc198481733 \h </w:instrText>
             </w:r>
             <w:r>
               <w:rPr>
@@ -1843,7 +1843,7 @@
                 <w:noProof/>
                 <w:webHidden/>
               </w:rPr>
-              <w:t>6</w:t>
+              <w:t>8</w:t>
             </w:r>
             <w:r>
               <w:rPr>
@@ -1869,7 +1869,7 @@
               <w14:ligatures w14:val="standardContextual"/>
             </w:rPr>
           </w:pPr>
-          <w:hyperlink w:anchor="_Toc181402795" w:history="1">
+          <w:hyperlink w:anchor="_Toc198481734" w:history="1">
             <w:r>
               <w:rPr>
                 <w:rStyle w:val="Hipervnculo"/>
@@ -1896,7 +1896,7 @@
                 <w:noProof/>
                 <w:webHidden/>
               </w:rPr>
-              <w:instrText xml:space="preserve"> PAGEREF _Toc181402795 \h </w:instrText>
+              <w:instrText xml:space="preserve"> PAGEREF _Toc198481734 \h </w:instrText>
             </w:r>
             <w:r>
               <w:rPr>
@@ -1916,7 +1916,7 @@
                 <w:noProof/>
                 <w:webHidden/>
               </w:rPr>
-              <w:t>6</w:t>
+              <w:t>8</w:t>
             </w:r>
             <w:r>
               <w:rPr>
@@ -1940,7 +1940,7 @@
               <w14:ligatures w14:val="standardContextual"/>
             </w:rPr>
           </w:pPr>
-          <w:hyperlink w:anchor="_Toc181402796" w:history="1">
+          <w:hyperlink w:anchor="_Toc198481735" w:history="1">
             <w:r>
               <w:rPr>
                 <w:rStyle w:val="Hipervnculo"/>
@@ -1967,7 +1967,7 @@
                 <w:noProof/>
                 <w:webHidden/>
               </w:rPr>
-              <w:instrText xml:space="preserve"> PAGEREF _Toc181402796 \h </w:instrText>
+              <w:instrText xml:space="preserve"> PAGEREF _Toc198481735 \h </w:instrText>
             </w:r>
             <w:r>
               <w:rPr>
@@ -1987,7 +1987,7 @@
                 <w:noProof/>
                 <w:webHidden/>
               </w:rPr>
-              <w:t>6</w:t>
+              <w:t>8</w:t>
             </w:r>
             <w:r>
               <w:rPr>
@@ -2011,7 +2011,7 @@
               <w14:ligatures w14:val="standardContextual"/>
             </w:rPr>
           </w:pPr>
-          <w:hyperlink w:anchor="_Toc181402797" w:history="1">
+          <w:hyperlink w:anchor="_Toc198481736" w:history="1">
             <w:r>
               <w:rPr>
                 <w:rStyle w:val="Hipervnculo"/>
@@ -2038,7 +2038,7 @@
                 <w:noProof/>
                 <w:webHidden/>
               </w:rPr>
-              <w:instrText xml:space="preserve"> PAGEREF _Toc181402797 \h </w:instrText>
+              <w:instrText xml:space="preserve"> PAGEREF _Toc198481736 \h </w:instrText>
             </w:r>
             <w:r>
               <w:rPr>
@@ -2058,7 +2058,7 @@
                 <w:noProof/>
                 <w:webHidden/>
               </w:rPr>
-              <w:t>7</w:t>
+              <w:t>9</w:t>
             </w:r>
             <w:r>
               <w:rPr>
@@ -2082,7 +2082,7 @@
               <w14:ligatures w14:val="standardContextual"/>
             </w:rPr>
           </w:pPr>
-          <w:hyperlink w:anchor="_Toc181402798" w:history="1">
+          <w:hyperlink w:anchor="_Toc198481737" w:history="1">
             <w:r>
               <w:rPr>
                 <w:rStyle w:val="Hipervnculo"/>
@@ -2109,7 +2109,7 @@
                 <w:noProof/>
                 <w:webHidden/>
               </w:rPr>
-              <w:instrText xml:space="preserve"> PAGEREF _Toc181402798 \h </w:instrText>
+              <w:instrText xml:space="preserve"> PAGEREF _Toc198481737 \h </w:instrText>
             </w:r>
             <w:r>
               <w:rPr>
@@ -2129,7 +2129,7 @@
                 <w:noProof/>
                 <w:webHidden/>
               </w:rPr>
-              <w:t>7</w:t>
+              <w:t>9</w:t>
             </w:r>
             <w:r>
               <w:rPr>
@@ -2153,7 +2153,7 @@
               <w14:ligatures w14:val="standardContextual"/>
             </w:rPr>
           </w:pPr>
-          <w:hyperlink w:anchor="_Toc181402799" w:history="1">
+          <w:hyperlink w:anchor="_Toc198481738" w:history="1">
             <w:r>
               <w:rPr>
                 <w:rStyle w:val="Hipervnculo"/>
@@ -2180,7 +2180,7 @@
                 <w:noProof/>
                 <w:webHidden/>
               </w:rPr>
-              <w:instrText xml:space="preserve"> PAGEREF _Toc181402799 \h </w:instrText>
+              <w:instrText xml:space="preserve"> PAGEREF _Toc198481738 \h </w:instrText>
             </w:r>
             <w:r>
               <w:rPr>
@@ -2200,7 +2200,7 @@
                 <w:noProof/>
                 <w:webHidden/>
               </w:rPr>
-              <w:t>7</w:t>
+              <w:t>9</w:t>
             </w:r>
             <w:r>
               <w:rPr>
@@ -2226,7 +2226,7 @@
               <w14:ligatures w14:val="standardContextual"/>
             </w:rPr>
           </w:pPr>
-          <w:hyperlink w:anchor="_Toc181402800" w:history="1">
+          <w:hyperlink w:anchor="_Toc198481739" w:history="1">
             <w:r>
               <w:rPr>
                 <w:rStyle w:val="Hipervnculo"/>
@@ -2253,7 +2253,7 @@
                 <w:noProof/>
                 <w:webHidden/>
               </w:rPr>
-              <w:instrText xml:space="preserve"> PAGEREF _Toc181402800 \h </w:instrText>
+              <w:instrText xml:space="preserve"> PAGEREF _Toc198481739 \h </w:instrText>
             </w:r>
             <w:r>
               <w:rPr>
@@ -2273,7 +2273,7 @@
                 <w:noProof/>
                 <w:webHidden/>
               </w:rPr>
-              <w:t>7</w:t>
+              <w:t>10</w:t>
             </w:r>
             <w:r>
               <w:rPr>
@@ -2297,7 +2297,7 @@
               <w14:ligatures w14:val="standardContextual"/>
             </w:rPr>
           </w:pPr>
-          <w:hyperlink w:anchor="_Toc181402801" w:history="1">
+          <w:hyperlink w:anchor="_Toc198481740" w:history="1">
             <w:r>
               <w:rPr>
                 <w:rStyle w:val="Hipervnculo"/>
@@ -2324,7 +2324,7 @@
                 <w:noProof/>
                 <w:webHidden/>
               </w:rPr>
-              <w:instrText xml:space="preserve"> PAGEREF _Toc181402801 \h </w:instrText>
+              <w:instrText xml:space="preserve"> PAGEREF _Toc198481740 \h </w:instrText>
             </w:r>
             <w:r>
               <w:rPr>
@@ -2344,7 +2344,7 @@
                 <w:noProof/>
                 <w:webHidden/>
               </w:rPr>
-              <w:t>7</w:t>
+              <w:t>10</w:t>
             </w:r>
             <w:r>
               <w:rPr>
@@ -2370,7 +2370,7 @@
               <w14:ligatures w14:val="standardContextual"/>
             </w:rPr>
           </w:pPr>
-          <w:hyperlink w:anchor="_Toc181402802" w:history="1">
+          <w:hyperlink w:anchor="_Toc198481741" w:history="1">
             <w:r>
               <w:rPr>
                 <w:rStyle w:val="Hipervnculo"/>
@@ -2397,7 +2397,7 @@
                 <w:noProof/>
                 <w:webHidden/>
               </w:rPr>
-              <w:instrText xml:space="preserve"> PAGEREF _Toc181402802 \h </w:instrText>
+              <w:instrText xml:space="preserve"> PAGEREF _Toc198481741 \h </w:instrText>
             </w:r>
             <w:r>
               <w:rPr>
@@ -2417,7 +2417,7 @@
                 <w:noProof/>
                 <w:webHidden/>
               </w:rPr>
-              <w:t>8</w:t>
+              <w:t>11</w:t>
             </w:r>
             <w:r>
               <w:rPr>
@@ -2443,7 +2443,7 @@
               <w14:ligatures w14:val="standardContextual"/>
             </w:rPr>
           </w:pPr>
-          <w:hyperlink w:anchor="_Toc181402803" w:history="1">
+          <w:hyperlink w:anchor="_Toc198481742" w:history="1">
             <w:r>
               <w:rPr>
                 <w:rStyle w:val="Hipervnculo"/>
@@ -2470,7 +2470,7 @@
                 <w:noProof/>
                 <w:webHidden/>
               </w:rPr>
-              <w:instrText xml:space="preserve"> PAGEREF _Toc181402803 \h </w:instrText>
+              <w:instrText xml:space="preserve"> PAGEREF _Toc198481742 \h </w:instrText>
             </w:r>
             <w:r>
               <w:rPr>
@@ -2490,7 +2490,7 @@
                 <w:noProof/>
                 <w:webHidden/>
               </w:rPr>
-              <w:t>8</w:t>
+              <w:t>11</w:t>
             </w:r>
             <w:r>
               <w:rPr>
@@ -2516,7 +2516,7 @@
               <w14:ligatures w14:val="standardContextual"/>
             </w:rPr>
           </w:pPr>
-          <w:hyperlink w:anchor="_Toc181402804" w:history="1">
+          <w:hyperlink w:anchor="_Toc198481743" w:history="1">
             <w:r>
               <w:rPr>
                 <w:rStyle w:val="Hipervnculo"/>
@@ -2543,7 +2543,7 @@
                 <w:noProof/>
                 <w:webHidden/>
               </w:rPr>
-              <w:instrText xml:space="preserve"> PAGEREF _Toc181402804 \h </w:instrText>
+              <w:instrText xml:space="preserve"> PAGEREF _Toc198481743 \h </w:instrText>
             </w:r>
             <w:r>
               <w:rPr>
@@ -2563,7 +2563,7 @@
                 <w:noProof/>
                 <w:webHidden/>
               </w:rPr>
-              <w:t>8</w:t>
+              <w:t>11</w:t>
             </w:r>
             <w:r>
               <w:rPr>
@@ -2589,12 +2589,1764 @@
               <w14:ligatures w14:val="standardContextual"/>
             </w:rPr>
           </w:pPr>
-          <w:hyperlink w:anchor="_Toc181402805" w:history="1">
+          <w:hyperlink w:anchor="_Toc198481744" w:history="1">
             <w:r>
               <w:rPr>
                 <w:rStyle w:val="Hipervnculo"/>
                 <w:noProof/>
               </w:rPr>
+              <w:t>Implementación CU5: Modificar riesgos</w:t>
+            </w:r>
+            <w:r>
+              <w:rPr>
+                <w:noProof/>
+                <w:webHidden/>
+              </w:rPr>
+              <w:tab/>
+            </w:r>
+            <w:r>
+              <w:rPr>
+                <w:noProof/>
+                <w:webHidden/>
+              </w:rPr>
+              <w:fldChar w:fldCharType="begin"/>
+            </w:r>
+            <w:r>
+              <w:rPr>
+                <w:noProof/>
+                <w:webHidden/>
+              </w:rPr>
+              <w:instrText xml:space="preserve"> PAGEREF _Toc198481744 \h </w:instrText>
+            </w:r>
+            <w:r>
+              <w:rPr>
+                <w:noProof/>
+                <w:webHidden/>
+              </w:rPr>
+            </w:r>
+            <w:r>
+              <w:rPr>
+                <w:noProof/>
+                <w:webHidden/>
+              </w:rPr>
+              <w:fldChar w:fldCharType="separate"/>
+            </w:r>
+            <w:r>
+              <w:rPr>
+                <w:noProof/>
+                <w:webHidden/>
+              </w:rPr>
+              <w:t>11</w:t>
+            </w:r>
+            <w:r>
+              <w:rPr>
+                <w:noProof/>
+                <w:webHidden/>
+              </w:rPr>
+              <w:fldChar w:fldCharType="end"/>
+            </w:r>
+          </w:hyperlink>
+        </w:p>
+        <w:p>
+          <w:pPr>
+            <w:pStyle w:val="TDC2"/>
+            <w:rPr>
+              <w:rFonts w:eastAsiaTheme="minorEastAsia"/>
+              <w:i w:val="0"/>
+              <w:iCs w:val="0"/>
+              <w:noProof/>
+              <w:kern w:val="2"/>
+              <w:sz w:val="24"/>
+              <w:szCs w:val="24"/>
+              <w:lang w:val="es-AR" w:eastAsia="es-AR"/>
+              <w14:ligatures w14:val="standardContextual"/>
+            </w:rPr>
+          </w:pPr>
+          <w:hyperlink w:anchor="_Toc198481745" w:history="1">
+            <w:r>
+              <w:rPr>
+                <w:rStyle w:val="Hipervnculo"/>
+                <w:noProof/>
+              </w:rPr>
+              <w:t>Requerimientos funcionales</w:t>
+            </w:r>
+            <w:r>
+              <w:rPr>
+                <w:noProof/>
+                <w:webHidden/>
+              </w:rPr>
+              <w:tab/>
+            </w:r>
+            <w:r>
+              <w:rPr>
+                <w:noProof/>
+                <w:webHidden/>
+              </w:rPr>
+              <w:fldChar w:fldCharType="begin"/>
+            </w:r>
+            <w:r>
+              <w:rPr>
+                <w:noProof/>
+                <w:webHidden/>
+              </w:rPr>
+              <w:instrText xml:space="preserve"> PAGEREF _Toc198481745 \h </w:instrText>
+            </w:r>
+            <w:r>
+              <w:rPr>
+                <w:noProof/>
+                <w:webHidden/>
+              </w:rPr>
+            </w:r>
+            <w:r>
+              <w:rPr>
+                <w:noProof/>
+                <w:webHidden/>
+              </w:rPr>
+              <w:fldChar w:fldCharType="separate"/>
+            </w:r>
+            <w:r>
+              <w:rPr>
+                <w:noProof/>
+                <w:webHidden/>
+              </w:rPr>
+              <w:t>11</w:t>
+            </w:r>
+            <w:r>
+              <w:rPr>
+                <w:noProof/>
+                <w:webHidden/>
+              </w:rPr>
+              <w:fldChar w:fldCharType="end"/>
+            </w:r>
+          </w:hyperlink>
+        </w:p>
+        <w:p>
+          <w:pPr>
+            <w:pStyle w:val="TDC2"/>
+            <w:rPr>
+              <w:rFonts w:eastAsiaTheme="minorEastAsia"/>
+              <w:i w:val="0"/>
+              <w:iCs w:val="0"/>
+              <w:noProof/>
+              <w:kern w:val="2"/>
+              <w:sz w:val="24"/>
+              <w:szCs w:val="24"/>
+              <w:lang w:val="es-AR" w:eastAsia="es-AR"/>
+              <w14:ligatures w14:val="standardContextual"/>
+            </w:rPr>
+          </w:pPr>
+          <w:hyperlink w:anchor="_Toc198481746" w:history="1">
+            <w:r>
+              <w:rPr>
+                <w:rStyle w:val="Hipervnculo"/>
+                <w:noProof/>
+              </w:rPr>
+              <w:t>Requerimientos no funcionales</w:t>
+            </w:r>
+            <w:r>
+              <w:rPr>
+                <w:noProof/>
+                <w:webHidden/>
+              </w:rPr>
+              <w:tab/>
+            </w:r>
+            <w:r>
+              <w:rPr>
+                <w:noProof/>
+                <w:webHidden/>
+              </w:rPr>
+              <w:fldChar w:fldCharType="begin"/>
+            </w:r>
+            <w:r>
+              <w:rPr>
+                <w:noProof/>
+                <w:webHidden/>
+              </w:rPr>
+              <w:instrText xml:space="preserve"> PAGEREF _Toc198481746 \h </w:instrText>
+            </w:r>
+            <w:r>
+              <w:rPr>
+                <w:noProof/>
+                <w:webHidden/>
+              </w:rPr>
+            </w:r>
+            <w:r>
+              <w:rPr>
+                <w:noProof/>
+                <w:webHidden/>
+              </w:rPr>
+              <w:fldChar w:fldCharType="separate"/>
+            </w:r>
+            <w:r>
+              <w:rPr>
+                <w:noProof/>
+                <w:webHidden/>
+              </w:rPr>
+              <w:t>12</w:t>
+            </w:r>
+            <w:r>
+              <w:rPr>
+                <w:noProof/>
+                <w:webHidden/>
+              </w:rPr>
+              <w:fldChar w:fldCharType="end"/>
+            </w:r>
+          </w:hyperlink>
+        </w:p>
+        <w:p>
+          <w:pPr>
+            <w:pStyle w:val="TDC1"/>
+            <w:rPr>
+              <w:rFonts w:eastAsiaTheme="minorEastAsia"/>
+              <w:b w:val="0"/>
+              <w:bCs w:val="0"/>
+              <w:noProof/>
+              <w:kern w:val="2"/>
+              <w:sz w:val="24"/>
+              <w:szCs w:val="24"/>
+              <w:lang w:val="es-AR" w:eastAsia="es-AR"/>
+              <w14:ligatures w14:val="standardContextual"/>
+            </w:rPr>
+          </w:pPr>
+          <w:hyperlink w:anchor="_Toc198481747" w:history="1">
+            <w:r>
+              <w:rPr>
+                <w:rStyle w:val="Hipervnculo"/>
+                <w:noProof/>
+              </w:rPr>
+              <w:t>Implementación CU6: Administrar categorías</w:t>
+            </w:r>
+            <w:r>
+              <w:rPr>
+                <w:noProof/>
+                <w:webHidden/>
+              </w:rPr>
+              <w:tab/>
+            </w:r>
+            <w:r>
+              <w:rPr>
+                <w:noProof/>
+                <w:webHidden/>
+              </w:rPr>
+              <w:fldChar w:fldCharType="begin"/>
+            </w:r>
+            <w:r>
+              <w:rPr>
+                <w:noProof/>
+                <w:webHidden/>
+              </w:rPr>
+              <w:instrText xml:space="preserve"> PAGEREF _Toc198481747 \h </w:instrText>
+            </w:r>
+            <w:r>
+              <w:rPr>
+                <w:noProof/>
+                <w:webHidden/>
+              </w:rPr>
+            </w:r>
+            <w:r>
+              <w:rPr>
+                <w:noProof/>
+                <w:webHidden/>
+              </w:rPr>
+              <w:fldChar w:fldCharType="separate"/>
+            </w:r>
+            <w:r>
+              <w:rPr>
+                <w:noProof/>
+                <w:webHidden/>
+              </w:rPr>
+              <w:t>12</w:t>
+            </w:r>
+            <w:r>
+              <w:rPr>
+                <w:noProof/>
+                <w:webHidden/>
+              </w:rPr>
+              <w:fldChar w:fldCharType="end"/>
+            </w:r>
+          </w:hyperlink>
+        </w:p>
+        <w:p>
+          <w:pPr>
+            <w:pStyle w:val="TDC2"/>
+            <w:rPr>
+              <w:rFonts w:eastAsiaTheme="minorEastAsia"/>
+              <w:i w:val="0"/>
+              <w:iCs w:val="0"/>
+              <w:noProof/>
+              <w:kern w:val="2"/>
+              <w:sz w:val="24"/>
+              <w:szCs w:val="24"/>
+              <w:lang w:val="es-AR" w:eastAsia="es-AR"/>
+              <w14:ligatures w14:val="standardContextual"/>
+            </w:rPr>
+          </w:pPr>
+          <w:hyperlink w:anchor="_Toc198481748" w:history="1">
+            <w:r>
+              <w:rPr>
+                <w:rStyle w:val="Hipervnculo"/>
+                <w:noProof/>
+              </w:rPr>
+              <w:t>Requerimientos funcionales</w:t>
+            </w:r>
+            <w:r>
+              <w:rPr>
+                <w:noProof/>
+                <w:webHidden/>
+              </w:rPr>
+              <w:tab/>
+            </w:r>
+            <w:r>
+              <w:rPr>
+                <w:noProof/>
+                <w:webHidden/>
+              </w:rPr>
+              <w:fldChar w:fldCharType="begin"/>
+            </w:r>
+            <w:r>
+              <w:rPr>
+                <w:noProof/>
+                <w:webHidden/>
+              </w:rPr>
+              <w:instrText xml:space="preserve"> PAGEREF _Toc198481748 \h </w:instrText>
+            </w:r>
+            <w:r>
+              <w:rPr>
+                <w:noProof/>
+                <w:webHidden/>
+              </w:rPr>
+            </w:r>
+            <w:r>
+              <w:rPr>
+                <w:noProof/>
+                <w:webHidden/>
+              </w:rPr>
+              <w:fldChar w:fldCharType="separate"/>
+            </w:r>
+            <w:r>
+              <w:rPr>
+                <w:noProof/>
+                <w:webHidden/>
+              </w:rPr>
+              <w:t>12</w:t>
+            </w:r>
+            <w:r>
+              <w:rPr>
+                <w:noProof/>
+                <w:webHidden/>
+              </w:rPr>
+              <w:fldChar w:fldCharType="end"/>
+            </w:r>
+          </w:hyperlink>
+        </w:p>
+        <w:p>
+          <w:pPr>
+            <w:pStyle w:val="TDC2"/>
+            <w:rPr>
+              <w:rFonts w:eastAsiaTheme="minorEastAsia"/>
+              <w:i w:val="0"/>
+              <w:iCs w:val="0"/>
+              <w:noProof/>
+              <w:kern w:val="2"/>
+              <w:sz w:val="24"/>
+              <w:szCs w:val="24"/>
+              <w:lang w:val="es-AR" w:eastAsia="es-AR"/>
+              <w14:ligatures w14:val="standardContextual"/>
+            </w:rPr>
+          </w:pPr>
+          <w:hyperlink w:anchor="_Toc198481749" w:history="1">
+            <w:r>
+              <w:rPr>
+                <w:rStyle w:val="Hipervnculo"/>
+                <w:noProof/>
+              </w:rPr>
+              <w:t>Requerimientos no funcionales</w:t>
+            </w:r>
+            <w:r>
+              <w:rPr>
+                <w:noProof/>
+                <w:webHidden/>
+              </w:rPr>
+              <w:tab/>
+            </w:r>
+            <w:r>
+              <w:rPr>
+                <w:noProof/>
+                <w:webHidden/>
+              </w:rPr>
+              <w:fldChar w:fldCharType="begin"/>
+            </w:r>
+            <w:r>
+              <w:rPr>
+                <w:noProof/>
+                <w:webHidden/>
+              </w:rPr>
+              <w:instrText xml:space="preserve"> PAGEREF _Toc198481749 \h </w:instrText>
+            </w:r>
+            <w:r>
+              <w:rPr>
+                <w:noProof/>
+                <w:webHidden/>
+              </w:rPr>
+            </w:r>
+            <w:r>
+              <w:rPr>
+                <w:noProof/>
+                <w:webHidden/>
+              </w:rPr>
+              <w:fldChar w:fldCharType="separate"/>
+            </w:r>
+            <w:r>
+              <w:rPr>
+                <w:noProof/>
+                <w:webHidden/>
+              </w:rPr>
+              <w:t>13</w:t>
+            </w:r>
+            <w:r>
+              <w:rPr>
+                <w:noProof/>
+                <w:webHidden/>
+              </w:rPr>
+              <w:fldChar w:fldCharType="end"/>
+            </w:r>
+          </w:hyperlink>
+        </w:p>
+        <w:p>
+          <w:pPr>
+            <w:pStyle w:val="TDC1"/>
+            <w:rPr>
+              <w:rFonts w:eastAsiaTheme="minorEastAsia"/>
+              <w:b w:val="0"/>
+              <w:bCs w:val="0"/>
+              <w:noProof/>
+              <w:kern w:val="2"/>
+              <w:sz w:val="24"/>
+              <w:szCs w:val="24"/>
+              <w:lang w:val="es-AR" w:eastAsia="es-AR"/>
+              <w14:ligatures w14:val="standardContextual"/>
+            </w:rPr>
+          </w:pPr>
+          <w:hyperlink w:anchor="_Toc198481750" w:history="1">
+            <w:r>
+              <w:rPr>
+                <w:rStyle w:val="Hipervnculo"/>
+                <w:noProof/>
+              </w:rPr>
+              <w:t>Implementación CU7: Añadir evaluación</w:t>
+            </w:r>
+            <w:r>
+              <w:rPr>
+                <w:noProof/>
+                <w:webHidden/>
+              </w:rPr>
+              <w:tab/>
+            </w:r>
+            <w:r>
+              <w:rPr>
+                <w:noProof/>
+                <w:webHidden/>
+              </w:rPr>
+              <w:fldChar w:fldCharType="begin"/>
+            </w:r>
+            <w:r>
+              <w:rPr>
+                <w:noProof/>
+                <w:webHidden/>
+              </w:rPr>
+              <w:instrText xml:space="preserve"> PAGEREF _Toc198481750 \h </w:instrText>
+            </w:r>
+            <w:r>
+              <w:rPr>
+                <w:noProof/>
+                <w:webHidden/>
+              </w:rPr>
+            </w:r>
+            <w:r>
+              <w:rPr>
+                <w:noProof/>
+                <w:webHidden/>
+              </w:rPr>
+              <w:fldChar w:fldCharType="separate"/>
+            </w:r>
+            <w:r>
+              <w:rPr>
+                <w:noProof/>
+                <w:webHidden/>
+              </w:rPr>
+              <w:t>13</w:t>
+            </w:r>
+            <w:r>
+              <w:rPr>
+                <w:noProof/>
+                <w:webHidden/>
+              </w:rPr>
+              <w:fldChar w:fldCharType="end"/>
+            </w:r>
+          </w:hyperlink>
+        </w:p>
+        <w:p>
+          <w:pPr>
+            <w:pStyle w:val="TDC2"/>
+            <w:rPr>
+              <w:rFonts w:eastAsiaTheme="minorEastAsia"/>
+              <w:i w:val="0"/>
+              <w:iCs w:val="0"/>
+              <w:noProof/>
+              <w:kern w:val="2"/>
+              <w:sz w:val="24"/>
+              <w:szCs w:val="24"/>
+              <w:lang w:val="es-AR" w:eastAsia="es-AR"/>
+              <w14:ligatures w14:val="standardContextual"/>
+            </w:rPr>
+          </w:pPr>
+          <w:hyperlink w:anchor="_Toc198481751" w:history="1">
+            <w:r>
+              <w:rPr>
+                <w:rStyle w:val="Hipervnculo"/>
+                <w:noProof/>
+              </w:rPr>
+              <w:t>Requerimientos funcionales</w:t>
+            </w:r>
+            <w:r>
+              <w:rPr>
+                <w:noProof/>
+                <w:webHidden/>
+              </w:rPr>
+              <w:tab/>
+            </w:r>
+            <w:r>
+              <w:rPr>
+                <w:noProof/>
+                <w:webHidden/>
+              </w:rPr>
+              <w:fldChar w:fldCharType="begin"/>
+            </w:r>
+            <w:r>
+              <w:rPr>
+                <w:noProof/>
+                <w:webHidden/>
+              </w:rPr>
+              <w:instrText xml:space="preserve"> PAGEREF _Toc198481751 \h </w:instrText>
+            </w:r>
+            <w:r>
+              <w:rPr>
+                <w:noProof/>
+                <w:webHidden/>
+              </w:rPr>
+            </w:r>
+            <w:r>
+              <w:rPr>
+                <w:noProof/>
+                <w:webHidden/>
+              </w:rPr>
+              <w:fldChar w:fldCharType="separate"/>
+            </w:r>
+            <w:r>
+              <w:rPr>
+                <w:noProof/>
+                <w:webHidden/>
+              </w:rPr>
+              <w:t>13</w:t>
+            </w:r>
+            <w:r>
+              <w:rPr>
+                <w:noProof/>
+                <w:webHidden/>
+              </w:rPr>
+              <w:fldChar w:fldCharType="end"/>
+            </w:r>
+          </w:hyperlink>
+        </w:p>
+        <w:p>
+          <w:pPr>
+            <w:pStyle w:val="TDC2"/>
+            <w:rPr>
+              <w:rFonts w:eastAsiaTheme="minorEastAsia"/>
+              <w:i w:val="0"/>
+              <w:iCs w:val="0"/>
+              <w:noProof/>
+              <w:kern w:val="2"/>
+              <w:sz w:val="24"/>
+              <w:szCs w:val="24"/>
+              <w:lang w:val="es-AR" w:eastAsia="es-AR"/>
+              <w14:ligatures w14:val="standardContextual"/>
+            </w:rPr>
+          </w:pPr>
+          <w:hyperlink w:anchor="_Toc198481752" w:history="1">
+            <w:r>
+              <w:rPr>
+                <w:rStyle w:val="Hipervnculo"/>
+                <w:noProof/>
+              </w:rPr>
+              <w:t>Requerimientos no funcionales</w:t>
+            </w:r>
+            <w:r>
+              <w:rPr>
+                <w:noProof/>
+                <w:webHidden/>
+              </w:rPr>
+              <w:tab/>
+            </w:r>
+            <w:r>
+              <w:rPr>
+                <w:noProof/>
+                <w:webHidden/>
+              </w:rPr>
+              <w:fldChar w:fldCharType="begin"/>
+            </w:r>
+            <w:r>
+              <w:rPr>
+                <w:noProof/>
+                <w:webHidden/>
+              </w:rPr>
+              <w:instrText xml:space="preserve"> PAGEREF _Toc198481752 \h </w:instrText>
+            </w:r>
+            <w:r>
+              <w:rPr>
+                <w:noProof/>
+                <w:webHidden/>
+              </w:rPr>
+            </w:r>
+            <w:r>
+              <w:rPr>
+                <w:noProof/>
+                <w:webHidden/>
+              </w:rPr>
+              <w:fldChar w:fldCharType="separate"/>
+            </w:r>
+            <w:r>
+              <w:rPr>
+                <w:noProof/>
+                <w:webHidden/>
+              </w:rPr>
+              <w:t>13</w:t>
+            </w:r>
+            <w:r>
+              <w:rPr>
+                <w:noProof/>
+                <w:webHidden/>
+              </w:rPr>
+              <w:fldChar w:fldCharType="end"/>
+            </w:r>
+          </w:hyperlink>
+        </w:p>
+        <w:p>
+          <w:pPr>
+            <w:pStyle w:val="TDC1"/>
+            <w:rPr>
+              <w:rFonts w:eastAsiaTheme="minorEastAsia"/>
+              <w:b w:val="0"/>
+              <w:bCs w:val="0"/>
+              <w:noProof/>
+              <w:kern w:val="2"/>
+              <w:sz w:val="24"/>
+              <w:szCs w:val="24"/>
+              <w:lang w:val="es-AR" w:eastAsia="es-AR"/>
+              <w14:ligatures w14:val="standardContextual"/>
+            </w:rPr>
+          </w:pPr>
+          <w:hyperlink w:anchor="_Toc198481753" w:history="1">
+            <w:r>
+              <w:rPr>
+                <w:rStyle w:val="Hipervnculo"/>
+                <w:noProof/>
+              </w:rPr>
+              <w:t>Implementación CU8: Añadir plan de riesgo</w:t>
+            </w:r>
+            <w:r>
+              <w:rPr>
+                <w:noProof/>
+                <w:webHidden/>
+              </w:rPr>
+              <w:tab/>
+            </w:r>
+            <w:r>
+              <w:rPr>
+                <w:noProof/>
+                <w:webHidden/>
+              </w:rPr>
+              <w:fldChar w:fldCharType="begin"/>
+            </w:r>
+            <w:r>
+              <w:rPr>
+                <w:noProof/>
+                <w:webHidden/>
+              </w:rPr>
+              <w:instrText xml:space="preserve"> PAGEREF _Toc198481753 \h </w:instrText>
+            </w:r>
+            <w:r>
+              <w:rPr>
+                <w:noProof/>
+                <w:webHidden/>
+              </w:rPr>
+            </w:r>
+            <w:r>
+              <w:rPr>
+                <w:noProof/>
+                <w:webHidden/>
+              </w:rPr>
+              <w:fldChar w:fldCharType="separate"/>
+            </w:r>
+            <w:r>
+              <w:rPr>
+                <w:noProof/>
+                <w:webHidden/>
+              </w:rPr>
+              <w:t>13</w:t>
+            </w:r>
+            <w:r>
+              <w:rPr>
+                <w:noProof/>
+                <w:webHidden/>
+              </w:rPr>
+              <w:fldChar w:fldCharType="end"/>
+            </w:r>
+          </w:hyperlink>
+        </w:p>
+        <w:p>
+          <w:pPr>
+            <w:pStyle w:val="TDC2"/>
+            <w:rPr>
+              <w:rFonts w:eastAsiaTheme="minorEastAsia"/>
+              <w:i w:val="0"/>
+              <w:iCs w:val="0"/>
+              <w:noProof/>
+              <w:kern w:val="2"/>
+              <w:sz w:val="24"/>
+              <w:szCs w:val="24"/>
+              <w:lang w:val="es-AR" w:eastAsia="es-AR"/>
+              <w14:ligatures w14:val="standardContextual"/>
+            </w:rPr>
+          </w:pPr>
+          <w:hyperlink w:anchor="_Toc198481754" w:history="1">
+            <w:r>
+              <w:rPr>
+                <w:rStyle w:val="Hipervnculo"/>
+                <w:noProof/>
+              </w:rPr>
+              <w:t>Requerimientos funcionales</w:t>
+            </w:r>
+            <w:r>
+              <w:rPr>
+                <w:noProof/>
+                <w:webHidden/>
+              </w:rPr>
+              <w:tab/>
+            </w:r>
+            <w:r>
+              <w:rPr>
+                <w:noProof/>
+                <w:webHidden/>
+              </w:rPr>
+              <w:fldChar w:fldCharType="begin"/>
+            </w:r>
+            <w:r>
+              <w:rPr>
+                <w:noProof/>
+                <w:webHidden/>
+              </w:rPr>
+              <w:instrText xml:space="preserve"> PAGEREF _Toc198481754 \h </w:instrText>
+            </w:r>
+            <w:r>
+              <w:rPr>
+                <w:noProof/>
+                <w:webHidden/>
+              </w:rPr>
+            </w:r>
+            <w:r>
+              <w:rPr>
+                <w:noProof/>
+                <w:webHidden/>
+              </w:rPr>
+              <w:fldChar w:fldCharType="separate"/>
+            </w:r>
+            <w:r>
+              <w:rPr>
+                <w:noProof/>
+                <w:webHidden/>
+              </w:rPr>
+              <w:t>14</w:t>
+            </w:r>
+            <w:r>
+              <w:rPr>
+                <w:noProof/>
+                <w:webHidden/>
+              </w:rPr>
+              <w:fldChar w:fldCharType="end"/>
+            </w:r>
+          </w:hyperlink>
+        </w:p>
+        <w:p>
+          <w:pPr>
+            <w:pStyle w:val="TDC2"/>
+            <w:rPr>
+              <w:rFonts w:eastAsiaTheme="minorEastAsia"/>
+              <w:i w:val="0"/>
+              <w:iCs w:val="0"/>
+              <w:noProof/>
+              <w:kern w:val="2"/>
+              <w:sz w:val="24"/>
+              <w:szCs w:val="24"/>
+              <w:lang w:val="es-AR" w:eastAsia="es-AR"/>
+              <w14:ligatures w14:val="standardContextual"/>
+            </w:rPr>
+          </w:pPr>
+          <w:hyperlink w:anchor="_Toc198481755" w:history="1">
+            <w:r>
+              <w:rPr>
+                <w:rStyle w:val="Hipervnculo"/>
+                <w:noProof/>
+              </w:rPr>
+              <w:t>Requerimientos no funcionales</w:t>
+            </w:r>
+            <w:r>
+              <w:rPr>
+                <w:noProof/>
+                <w:webHidden/>
+              </w:rPr>
+              <w:tab/>
+            </w:r>
+            <w:r>
+              <w:rPr>
+                <w:noProof/>
+                <w:webHidden/>
+              </w:rPr>
+              <w:fldChar w:fldCharType="begin"/>
+            </w:r>
+            <w:r>
+              <w:rPr>
+                <w:noProof/>
+                <w:webHidden/>
+              </w:rPr>
+              <w:instrText xml:space="preserve"> PAGEREF _Toc198481755 \h </w:instrText>
+            </w:r>
+            <w:r>
+              <w:rPr>
+                <w:noProof/>
+                <w:webHidden/>
+              </w:rPr>
+            </w:r>
+            <w:r>
+              <w:rPr>
+                <w:noProof/>
+                <w:webHidden/>
+              </w:rPr>
+              <w:fldChar w:fldCharType="separate"/>
+            </w:r>
+            <w:r>
+              <w:rPr>
+                <w:noProof/>
+                <w:webHidden/>
+              </w:rPr>
+              <w:t>14</w:t>
+            </w:r>
+            <w:r>
+              <w:rPr>
+                <w:noProof/>
+                <w:webHidden/>
+              </w:rPr>
+              <w:fldChar w:fldCharType="end"/>
+            </w:r>
+          </w:hyperlink>
+        </w:p>
+        <w:p>
+          <w:pPr>
+            <w:pStyle w:val="TDC1"/>
+            <w:rPr>
+              <w:rFonts w:eastAsiaTheme="minorEastAsia"/>
+              <w:b w:val="0"/>
+              <w:bCs w:val="0"/>
+              <w:noProof/>
+              <w:kern w:val="2"/>
+              <w:sz w:val="24"/>
+              <w:szCs w:val="24"/>
+              <w:lang w:val="es-AR" w:eastAsia="es-AR"/>
+              <w14:ligatures w14:val="standardContextual"/>
+            </w:rPr>
+          </w:pPr>
+          <w:hyperlink w:anchor="_Toc198481756" w:history="1">
+            <w:r>
+              <w:rPr>
+                <w:rStyle w:val="Hipervnculo"/>
+                <w:noProof/>
+              </w:rPr>
+              <w:t>Implementación CU9:</w:t>
+            </w:r>
+            <w:r>
+              <w:rPr>
+                <w:noProof/>
+                <w:webHidden/>
+              </w:rPr>
+              <w:tab/>
+            </w:r>
+            <w:r>
+              <w:rPr>
+                <w:noProof/>
+                <w:webHidden/>
+              </w:rPr>
+              <w:fldChar w:fldCharType="begin"/>
+            </w:r>
+            <w:r>
+              <w:rPr>
+                <w:noProof/>
+                <w:webHidden/>
+              </w:rPr>
+              <w:instrText xml:space="preserve"> PAGEREF _Toc198481756 \h </w:instrText>
+            </w:r>
+            <w:r>
+              <w:rPr>
+                <w:noProof/>
+                <w:webHidden/>
+              </w:rPr>
+            </w:r>
+            <w:r>
+              <w:rPr>
+                <w:noProof/>
+                <w:webHidden/>
+              </w:rPr>
+              <w:fldChar w:fldCharType="separate"/>
+            </w:r>
+            <w:r>
+              <w:rPr>
+                <w:noProof/>
+                <w:webHidden/>
+              </w:rPr>
+              <w:t>15</w:t>
+            </w:r>
+            <w:r>
+              <w:rPr>
+                <w:noProof/>
+                <w:webHidden/>
+              </w:rPr>
+              <w:fldChar w:fldCharType="end"/>
+            </w:r>
+          </w:hyperlink>
+        </w:p>
+        <w:p>
+          <w:pPr>
+            <w:pStyle w:val="TDC2"/>
+            <w:rPr>
+              <w:rFonts w:eastAsiaTheme="minorEastAsia"/>
+              <w:i w:val="0"/>
+              <w:iCs w:val="0"/>
+              <w:noProof/>
+              <w:kern w:val="2"/>
+              <w:sz w:val="24"/>
+              <w:szCs w:val="24"/>
+              <w:lang w:val="es-AR" w:eastAsia="es-AR"/>
+              <w14:ligatures w14:val="standardContextual"/>
+            </w:rPr>
+          </w:pPr>
+          <w:hyperlink w:anchor="_Toc198481757" w:history="1">
+            <w:r>
+              <w:rPr>
+                <w:rStyle w:val="Hipervnculo"/>
+                <w:noProof/>
+              </w:rPr>
+              <w:t>Requerimientos funcionales</w:t>
+            </w:r>
+            <w:r>
+              <w:rPr>
+                <w:noProof/>
+                <w:webHidden/>
+              </w:rPr>
+              <w:tab/>
+            </w:r>
+            <w:r>
+              <w:rPr>
+                <w:noProof/>
+                <w:webHidden/>
+              </w:rPr>
+              <w:fldChar w:fldCharType="begin"/>
+            </w:r>
+            <w:r>
+              <w:rPr>
+                <w:noProof/>
+                <w:webHidden/>
+              </w:rPr>
+              <w:instrText xml:space="preserve"> PAGEREF _Toc198481757 \h </w:instrText>
+            </w:r>
+            <w:r>
+              <w:rPr>
+                <w:noProof/>
+                <w:webHidden/>
+              </w:rPr>
+            </w:r>
+            <w:r>
+              <w:rPr>
+                <w:noProof/>
+                <w:webHidden/>
+              </w:rPr>
+              <w:fldChar w:fldCharType="separate"/>
+            </w:r>
+            <w:r>
+              <w:rPr>
+                <w:noProof/>
+                <w:webHidden/>
+              </w:rPr>
+              <w:t>15</w:t>
+            </w:r>
+            <w:r>
+              <w:rPr>
+                <w:noProof/>
+                <w:webHidden/>
+              </w:rPr>
+              <w:fldChar w:fldCharType="end"/>
+            </w:r>
+          </w:hyperlink>
+        </w:p>
+        <w:p>
+          <w:pPr>
+            <w:pStyle w:val="TDC2"/>
+            <w:rPr>
+              <w:rFonts w:eastAsiaTheme="minorEastAsia"/>
+              <w:i w:val="0"/>
+              <w:iCs w:val="0"/>
+              <w:noProof/>
+              <w:kern w:val="2"/>
+              <w:sz w:val="24"/>
+              <w:szCs w:val="24"/>
+              <w:lang w:val="es-AR" w:eastAsia="es-AR"/>
+              <w14:ligatures w14:val="standardContextual"/>
+            </w:rPr>
+          </w:pPr>
+          <w:hyperlink w:anchor="_Toc198481758" w:history="1">
+            <w:r>
+              <w:rPr>
+                <w:rStyle w:val="Hipervnculo"/>
+                <w:noProof/>
+              </w:rPr>
+              <w:t>Requerimientos no funcionales</w:t>
+            </w:r>
+            <w:r>
+              <w:rPr>
+                <w:noProof/>
+                <w:webHidden/>
+              </w:rPr>
+              <w:tab/>
+            </w:r>
+            <w:r>
+              <w:rPr>
+                <w:noProof/>
+                <w:webHidden/>
+              </w:rPr>
+              <w:fldChar w:fldCharType="begin"/>
+            </w:r>
+            <w:r>
+              <w:rPr>
+                <w:noProof/>
+                <w:webHidden/>
+              </w:rPr>
+              <w:instrText xml:space="preserve"> PAGEREF _Toc198481758 \h </w:instrText>
+            </w:r>
+            <w:r>
+              <w:rPr>
+                <w:noProof/>
+                <w:webHidden/>
+              </w:rPr>
+            </w:r>
+            <w:r>
+              <w:rPr>
+                <w:noProof/>
+                <w:webHidden/>
+              </w:rPr>
+              <w:fldChar w:fldCharType="separate"/>
+            </w:r>
+            <w:r>
+              <w:rPr>
+                <w:noProof/>
+                <w:webHidden/>
+              </w:rPr>
+              <w:t>15</w:t>
+            </w:r>
+            <w:r>
+              <w:rPr>
+                <w:noProof/>
+                <w:webHidden/>
+              </w:rPr>
+              <w:fldChar w:fldCharType="end"/>
+            </w:r>
+          </w:hyperlink>
+        </w:p>
+        <w:p>
+          <w:pPr>
+            <w:pStyle w:val="TDC1"/>
+            <w:rPr>
+              <w:rFonts w:eastAsiaTheme="minorEastAsia"/>
+              <w:b w:val="0"/>
+              <w:bCs w:val="0"/>
+              <w:noProof/>
+              <w:kern w:val="2"/>
+              <w:sz w:val="24"/>
+              <w:szCs w:val="24"/>
+              <w:lang w:val="es-AR" w:eastAsia="es-AR"/>
+              <w14:ligatures w14:val="standardContextual"/>
+            </w:rPr>
+          </w:pPr>
+          <w:hyperlink w:anchor="_Toc198481759" w:history="1">
+            <w:r>
+              <w:rPr>
+                <w:rStyle w:val="Hipervnculo"/>
+                <w:noProof/>
+              </w:rPr>
+              <w:t>Implementación CU10:</w:t>
+            </w:r>
+            <w:r>
+              <w:rPr>
+                <w:noProof/>
+                <w:webHidden/>
+              </w:rPr>
+              <w:tab/>
+            </w:r>
+            <w:r>
+              <w:rPr>
+                <w:noProof/>
+                <w:webHidden/>
+              </w:rPr>
+              <w:fldChar w:fldCharType="begin"/>
+            </w:r>
+            <w:r>
+              <w:rPr>
+                <w:noProof/>
+                <w:webHidden/>
+              </w:rPr>
+              <w:instrText xml:space="preserve"> PAGEREF _Toc198481759 \h </w:instrText>
+            </w:r>
+            <w:r>
+              <w:rPr>
+                <w:noProof/>
+                <w:webHidden/>
+              </w:rPr>
+            </w:r>
+            <w:r>
+              <w:rPr>
+                <w:noProof/>
+                <w:webHidden/>
+              </w:rPr>
+              <w:fldChar w:fldCharType="separate"/>
+            </w:r>
+            <w:r>
+              <w:rPr>
+                <w:noProof/>
+                <w:webHidden/>
+              </w:rPr>
+              <w:t>15</w:t>
+            </w:r>
+            <w:r>
+              <w:rPr>
+                <w:noProof/>
+                <w:webHidden/>
+              </w:rPr>
+              <w:fldChar w:fldCharType="end"/>
+            </w:r>
+          </w:hyperlink>
+        </w:p>
+        <w:p>
+          <w:pPr>
+            <w:pStyle w:val="TDC2"/>
+            <w:rPr>
+              <w:rFonts w:eastAsiaTheme="minorEastAsia"/>
+              <w:i w:val="0"/>
+              <w:iCs w:val="0"/>
+              <w:noProof/>
+              <w:kern w:val="2"/>
+              <w:sz w:val="24"/>
+              <w:szCs w:val="24"/>
+              <w:lang w:val="es-AR" w:eastAsia="es-AR"/>
+              <w14:ligatures w14:val="standardContextual"/>
+            </w:rPr>
+          </w:pPr>
+          <w:hyperlink w:anchor="_Toc198481760" w:history="1">
+            <w:r>
+              <w:rPr>
+                <w:rStyle w:val="Hipervnculo"/>
+                <w:noProof/>
+              </w:rPr>
+              <w:t>Requerimientos funcionales</w:t>
+            </w:r>
+            <w:r>
+              <w:rPr>
+                <w:noProof/>
+                <w:webHidden/>
+              </w:rPr>
+              <w:tab/>
+            </w:r>
+            <w:r>
+              <w:rPr>
+                <w:noProof/>
+                <w:webHidden/>
+              </w:rPr>
+              <w:fldChar w:fldCharType="begin"/>
+            </w:r>
+            <w:r>
+              <w:rPr>
+                <w:noProof/>
+                <w:webHidden/>
+              </w:rPr>
+              <w:instrText xml:space="preserve"> PAGEREF _Toc198481760 \h </w:instrText>
+            </w:r>
+            <w:r>
+              <w:rPr>
+                <w:noProof/>
+                <w:webHidden/>
+              </w:rPr>
+            </w:r>
+            <w:r>
+              <w:rPr>
+                <w:noProof/>
+                <w:webHidden/>
+              </w:rPr>
+              <w:fldChar w:fldCharType="separate"/>
+            </w:r>
+            <w:r>
+              <w:rPr>
+                <w:noProof/>
+                <w:webHidden/>
+              </w:rPr>
+              <w:t>15</w:t>
+            </w:r>
+            <w:r>
+              <w:rPr>
+                <w:noProof/>
+                <w:webHidden/>
+              </w:rPr>
+              <w:fldChar w:fldCharType="end"/>
+            </w:r>
+          </w:hyperlink>
+        </w:p>
+        <w:p>
+          <w:pPr>
+            <w:pStyle w:val="TDC2"/>
+            <w:rPr>
+              <w:rFonts w:eastAsiaTheme="minorEastAsia"/>
+              <w:i w:val="0"/>
+              <w:iCs w:val="0"/>
+              <w:noProof/>
+              <w:kern w:val="2"/>
+              <w:sz w:val="24"/>
+              <w:szCs w:val="24"/>
+              <w:lang w:val="es-AR" w:eastAsia="es-AR"/>
+              <w14:ligatures w14:val="standardContextual"/>
+            </w:rPr>
+          </w:pPr>
+          <w:hyperlink w:anchor="_Toc198481761" w:history="1">
+            <w:r>
+              <w:rPr>
+                <w:rStyle w:val="Hipervnculo"/>
+                <w:noProof/>
+              </w:rPr>
+              <w:t>Requerimientos no funcionales</w:t>
+            </w:r>
+            <w:r>
+              <w:rPr>
+                <w:noProof/>
+                <w:webHidden/>
+              </w:rPr>
+              <w:tab/>
+            </w:r>
+            <w:r>
+              <w:rPr>
+                <w:noProof/>
+                <w:webHidden/>
+              </w:rPr>
+              <w:fldChar w:fldCharType="begin"/>
+            </w:r>
+            <w:r>
+              <w:rPr>
+                <w:noProof/>
+                <w:webHidden/>
+              </w:rPr>
+              <w:instrText xml:space="preserve"> PAGEREF _Toc198481761 \h </w:instrText>
+            </w:r>
+            <w:r>
+              <w:rPr>
+                <w:noProof/>
+                <w:webHidden/>
+              </w:rPr>
+            </w:r>
+            <w:r>
+              <w:rPr>
+                <w:noProof/>
+                <w:webHidden/>
+              </w:rPr>
+              <w:fldChar w:fldCharType="separate"/>
+            </w:r>
+            <w:r>
+              <w:rPr>
+                <w:noProof/>
+                <w:webHidden/>
+              </w:rPr>
+              <w:t>16</w:t>
+            </w:r>
+            <w:r>
+              <w:rPr>
+                <w:noProof/>
+                <w:webHidden/>
+              </w:rPr>
+              <w:fldChar w:fldCharType="end"/>
+            </w:r>
+          </w:hyperlink>
+        </w:p>
+        <w:p>
+          <w:pPr>
+            <w:pStyle w:val="TDC1"/>
+            <w:rPr>
+              <w:rFonts w:eastAsiaTheme="minorEastAsia"/>
+              <w:b w:val="0"/>
+              <w:bCs w:val="0"/>
+              <w:noProof/>
+              <w:kern w:val="2"/>
+              <w:sz w:val="24"/>
+              <w:szCs w:val="24"/>
+              <w:lang w:val="es-AR" w:eastAsia="es-AR"/>
+              <w14:ligatures w14:val="standardContextual"/>
+            </w:rPr>
+          </w:pPr>
+          <w:hyperlink w:anchor="_Toc198481762" w:history="1">
+            <w:r>
+              <w:rPr>
+                <w:rStyle w:val="Hipervnculo"/>
+                <w:noProof/>
+              </w:rPr>
+              <w:t>Implementación CU11:</w:t>
+            </w:r>
+            <w:r>
+              <w:rPr>
+                <w:noProof/>
+                <w:webHidden/>
+              </w:rPr>
+              <w:tab/>
+            </w:r>
+            <w:r>
+              <w:rPr>
+                <w:noProof/>
+                <w:webHidden/>
+              </w:rPr>
+              <w:fldChar w:fldCharType="begin"/>
+            </w:r>
+            <w:r>
+              <w:rPr>
+                <w:noProof/>
+                <w:webHidden/>
+              </w:rPr>
+              <w:instrText xml:space="preserve"> PAGEREF _Toc198481762 \h </w:instrText>
+            </w:r>
+            <w:r>
+              <w:rPr>
+                <w:noProof/>
+                <w:webHidden/>
+              </w:rPr>
+            </w:r>
+            <w:r>
+              <w:rPr>
+                <w:noProof/>
+                <w:webHidden/>
+              </w:rPr>
+              <w:fldChar w:fldCharType="separate"/>
+            </w:r>
+            <w:r>
+              <w:rPr>
+                <w:noProof/>
+                <w:webHidden/>
+              </w:rPr>
+              <w:t>16</w:t>
+            </w:r>
+            <w:r>
+              <w:rPr>
+                <w:noProof/>
+                <w:webHidden/>
+              </w:rPr>
+              <w:fldChar w:fldCharType="end"/>
+            </w:r>
+          </w:hyperlink>
+        </w:p>
+        <w:p>
+          <w:pPr>
+            <w:pStyle w:val="TDC2"/>
+            <w:rPr>
+              <w:rFonts w:eastAsiaTheme="minorEastAsia"/>
+              <w:i w:val="0"/>
+              <w:iCs w:val="0"/>
+              <w:noProof/>
+              <w:kern w:val="2"/>
+              <w:sz w:val="24"/>
+              <w:szCs w:val="24"/>
+              <w:lang w:val="es-AR" w:eastAsia="es-AR"/>
+              <w14:ligatures w14:val="standardContextual"/>
+            </w:rPr>
+          </w:pPr>
+          <w:hyperlink w:anchor="_Toc198481763" w:history="1">
+            <w:r>
+              <w:rPr>
+                <w:rStyle w:val="Hipervnculo"/>
+                <w:noProof/>
+              </w:rPr>
+              <w:t>Requerimientos funcionales</w:t>
+            </w:r>
+            <w:r>
+              <w:rPr>
+                <w:noProof/>
+                <w:webHidden/>
+              </w:rPr>
+              <w:tab/>
+            </w:r>
+            <w:r>
+              <w:rPr>
+                <w:noProof/>
+                <w:webHidden/>
+              </w:rPr>
+              <w:fldChar w:fldCharType="begin"/>
+            </w:r>
+            <w:r>
+              <w:rPr>
+                <w:noProof/>
+                <w:webHidden/>
+              </w:rPr>
+              <w:instrText xml:space="preserve"> PAGEREF _Toc198481763 \h </w:instrText>
+            </w:r>
+            <w:r>
+              <w:rPr>
+                <w:noProof/>
+                <w:webHidden/>
+              </w:rPr>
+            </w:r>
+            <w:r>
+              <w:rPr>
+                <w:noProof/>
+                <w:webHidden/>
+              </w:rPr>
+              <w:fldChar w:fldCharType="separate"/>
+            </w:r>
+            <w:r>
+              <w:rPr>
+                <w:noProof/>
+                <w:webHidden/>
+              </w:rPr>
+              <w:t>16</w:t>
+            </w:r>
+            <w:r>
+              <w:rPr>
+                <w:noProof/>
+                <w:webHidden/>
+              </w:rPr>
+              <w:fldChar w:fldCharType="end"/>
+            </w:r>
+          </w:hyperlink>
+        </w:p>
+        <w:p>
+          <w:pPr>
+            <w:pStyle w:val="TDC2"/>
+            <w:rPr>
+              <w:rFonts w:eastAsiaTheme="minorEastAsia"/>
+              <w:i w:val="0"/>
+              <w:iCs w:val="0"/>
+              <w:noProof/>
+              <w:kern w:val="2"/>
+              <w:sz w:val="24"/>
+              <w:szCs w:val="24"/>
+              <w:lang w:val="es-AR" w:eastAsia="es-AR"/>
+              <w14:ligatures w14:val="standardContextual"/>
+            </w:rPr>
+          </w:pPr>
+          <w:hyperlink w:anchor="_Toc198481764" w:history="1">
+            <w:r>
+              <w:rPr>
+                <w:rStyle w:val="Hipervnculo"/>
+                <w:noProof/>
+              </w:rPr>
+              <w:t>Requerimientos no funcionales</w:t>
+            </w:r>
+            <w:r>
+              <w:rPr>
+                <w:noProof/>
+                <w:webHidden/>
+              </w:rPr>
+              <w:tab/>
+            </w:r>
+            <w:r>
+              <w:rPr>
+                <w:noProof/>
+                <w:webHidden/>
+              </w:rPr>
+              <w:fldChar w:fldCharType="begin"/>
+            </w:r>
+            <w:r>
+              <w:rPr>
+                <w:noProof/>
+                <w:webHidden/>
+              </w:rPr>
+              <w:instrText xml:space="preserve"> PAGEREF _Toc198481764 \h </w:instrText>
+            </w:r>
+            <w:r>
+              <w:rPr>
+                <w:noProof/>
+                <w:webHidden/>
+              </w:rPr>
+            </w:r>
+            <w:r>
+              <w:rPr>
+                <w:noProof/>
+                <w:webHidden/>
+              </w:rPr>
+              <w:fldChar w:fldCharType="separate"/>
+            </w:r>
+            <w:r>
+              <w:rPr>
+                <w:noProof/>
+                <w:webHidden/>
+              </w:rPr>
+              <w:t>16</w:t>
+            </w:r>
+            <w:r>
+              <w:rPr>
+                <w:noProof/>
+                <w:webHidden/>
+              </w:rPr>
+              <w:fldChar w:fldCharType="end"/>
+            </w:r>
+          </w:hyperlink>
+        </w:p>
+        <w:p>
+          <w:pPr>
+            <w:pStyle w:val="TDC1"/>
+            <w:rPr>
+              <w:rFonts w:eastAsiaTheme="minorEastAsia"/>
+              <w:b w:val="0"/>
+              <w:bCs w:val="0"/>
+              <w:noProof/>
+              <w:kern w:val="2"/>
+              <w:sz w:val="24"/>
+              <w:szCs w:val="24"/>
+              <w:lang w:val="es-AR" w:eastAsia="es-AR"/>
+              <w14:ligatures w14:val="standardContextual"/>
+            </w:rPr>
+          </w:pPr>
+          <w:hyperlink w:anchor="_Toc198481765" w:history="1">
+            <w:r>
+              <w:rPr>
+                <w:rStyle w:val="Hipervnculo"/>
+                <w:noProof/>
+              </w:rPr>
+              <w:t>Implementación CU12:</w:t>
+            </w:r>
+            <w:r>
+              <w:rPr>
+                <w:noProof/>
+                <w:webHidden/>
+              </w:rPr>
+              <w:tab/>
+            </w:r>
+            <w:r>
+              <w:rPr>
+                <w:noProof/>
+                <w:webHidden/>
+              </w:rPr>
+              <w:fldChar w:fldCharType="begin"/>
+            </w:r>
+            <w:r>
+              <w:rPr>
+                <w:noProof/>
+                <w:webHidden/>
+              </w:rPr>
+              <w:instrText xml:space="preserve"> PAGEREF _Toc198481765 \h </w:instrText>
+            </w:r>
+            <w:r>
+              <w:rPr>
+                <w:noProof/>
+                <w:webHidden/>
+              </w:rPr>
+            </w:r>
+            <w:r>
+              <w:rPr>
+                <w:noProof/>
+                <w:webHidden/>
+              </w:rPr>
+              <w:fldChar w:fldCharType="separate"/>
+            </w:r>
+            <w:r>
+              <w:rPr>
+                <w:noProof/>
+                <w:webHidden/>
+              </w:rPr>
+              <w:t>17</w:t>
+            </w:r>
+            <w:r>
+              <w:rPr>
+                <w:noProof/>
+                <w:webHidden/>
+              </w:rPr>
+              <w:fldChar w:fldCharType="end"/>
+            </w:r>
+          </w:hyperlink>
+        </w:p>
+        <w:p>
+          <w:pPr>
+            <w:pStyle w:val="TDC2"/>
+            <w:rPr>
+              <w:rFonts w:eastAsiaTheme="minorEastAsia"/>
+              <w:i w:val="0"/>
+              <w:iCs w:val="0"/>
+              <w:noProof/>
+              <w:kern w:val="2"/>
+              <w:sz w:val="24"/>
+              <w:szCs w:val="24"/>
+              <w:lang w:val="es-AR" w:eastAsia="es-AR"/>
+              <w14:ligatures w14:val="standardContextual"/>
+            </w:rPr>
+          </w:pPr>
+          <w:hyperlink w:anchor="_Toc198481766" w:history="1">
+            <w:r>
+              <w:rPr>
+                <w:rStyle w:val="Hipervnculo"/>
+                <w:noProof/>
+              </w:rPr>
+              <w:t>Requerimientos funcionales</w:t>
+            </w:r>
+            <w:r>
+              <w:rPr>
+                <w:noProof/>
+                <w:webHidden/>
+              </w:rPr>
+              <w:tab/>
+            </w:r>
+            <w:r>
+              <w:rPr>
+                <w:noProof/>
+                <w:webHidden/>
+              </w:rPr>
+              <w:fldChar w:fldCharType="begin"/>
+            </w:r>
+            <w:r>
+              <w:rPr>
+                <w:noProof/>
+                <w:webHidden/>
+              </w:rPr>
+              <w:instrText xml:space="preserve"> PAGEREF _Toc198481766 \h </w:instrText>
+            </w:r>
+            <w:r>
+              <w:rPr>
+                <w:noProof/>
+                <w:webHidden/>
+              </w:rPr>
+            </w:r>
+            <w:r>
+              <w:rPr>
+                <w:noProof/>
+                <w:webHidden/>
+              </w:rPr>
+              <w:fldChar w:fldCharType="separate"/>
+            </w:r>
+            <w:r>
+              <w:rPr>
+                <w:noProof/>
+                <w:webHidden/>
+              </w:rPr>
+              <w:t>17</w:t>
+            </w:r>
+            <w:r>
+              <w:rPr>
+                <w:noProof/>
+                <w:webHidden/>
+              </w:rPr>
+              <w:fldChar w:fldCharType="end"/>
+            </w:r>
+          </w:hyperlink>
+        </w:p>
+        <w:p>
+          <w:pPr>
+            <w:pStyle w:val="TDC2"/>
+            <w:rPr>
+              <w:rFonts w:eastAsiaTheme="minorEastAsia"/>
+              <w:i w:val="0"/>
+              <w:iCs w:val="0"/>
+              <w:noProof/>
+              <w:kern w:val="2"/>
+              <w:sz w:val="24"/>
+              <w:szCs w:val="24"/>
+              <w:lang w:val="es-AR" w:eastAsia="es-AR"/>
+              <w14:ligatures w14:val="standardContextual"/>
+            </w:rPr>
+          </w:pPr>
+          <w:hyperlink w:anchor="_Toc198481767" w:history="1">
+            <w:r>
+              <w:rPr>
+                <w:rStyle w:val="Hipervnculo"/>
+                <w:noProof/>
+              </w:rPr>
+              <w:t>Requerimientos no funcionales</w:t>
+            </w:r>
+            <w:r>
+              <w:rPr>
+                <w:noProof/>
+                <w:webHidden/>
+              </w:rPr>
+              <w:tab/>
+            </w:r>
+            <w:r>
+              <w:rPr>
+                <w:noProof/>
+                <w:webHidden/>
+              </w:rPr>
+              <w:fldChar w:fldCharType="begin"/>
+            </w:r>
+            <w:r>
+              <w:rPr>
+                <w:noProof/>
+                <w:webHidden/>
+              </w:rPr>
+              <w:instrText xml:space="preserve"> PAGEREF _Toc198481767 \h </w:instrText>
+            </w:r>
+            <w:r>
+              <w:rPr>
+                <w:noProof/>
+                <w:webHidden/>
+              </w:rPr>
+            </w:r>
+            <w:r>
+              <w:rPr>
+                <w:noProof/>
+                <w:webHidden/>
+              </w:rPr>
+              <w:fldChar w:fldCharType="separate"/>
+            </w:r>
+            <w:r>
+              <w:rPr>
+                <w:noProof/>
+                <w:webHidden/>
+              </w:rPr>
+              <w:t>18</w:t>
+            </w:r>
+            <w:r>
+              <w:rPr>
+                <w:noProof/>
+                <w:webHidden/>
+              </w:rPr>
+              <w:fldChar w:fldCharType="end"/>
+            </w:r>
+          </w:hyperlink>
+        </w:p>
+        <w:p>
+          <w:pPr>
+            <w:pStyle w:val="TDC1"/>
+            <w:rPr>
+              <w:rFonts w:eastAsiaTheme="minorEastAsia"/>
+              <w:b w:val="0"/>
+              <w:bCs w:val="0"/>
+              <w:noProof/>
+              <w:kern w:val="2"/>
+              <w:sz w:val="24"/>
+              <w:szCs w:val="24"/>
+              <w:lang w:val="es-AR" w:eastAsia="es-AR"/>
+              <w14:ligatures w14:val="standardContextual"/>
+            </w:rPr>
+          </w:pPr>
+          <w:hyperlink w:anchor="_Toc198481768" w:history="1">
+            <w:r>
+              <w:rPr>
+                <w:rStyle w:val="Hipervnculo"/>
+                <w:noProof/>
+              </w:rPr>
               <w:t>Otras observaciones</w:t>
             </w:r>
             <w:r>
@@ -2616,7 +4368,7 @@
                 <w:noProof/>
                 <w:webHidden/>
               </w:rPr>
-              <w:instrText xml:space="preserve"> PAGEREF _Toc181402805 \h </w:instrText>
+              <w:instrText xml:space="preserve"> PAGEREF _Toc198481768 \h </w:instrText>
             </w:r>
             <w:r>
               <w:rPr>
@@ -2636,7 +4388,7 @@
                 <w:noProof/>
                 <w:webHidden/>
               </w:rPr>
-              <w:t>9</w:t>
+              <w:t>19</w:t>
             </w:r>
             <w:r>
               <w:rPr>
@@ -2705,7 +4457,7 @@
           <w:color w:val="365F91"/>
         </w:rPr>
       </w:pPr>
-      <w:bookmarkStart w:id="1" w:name="_Toc181402783"/>
+      <w:bookmarkStart w:id="1" w:name="_Toc198481722"/>
       <w:r>
         <w:rPr>
           <w:rFonts w:ascii="Cambria" w:eastAsia="Times New Roman" w:hAnsi="Cambria" w:cs="Times New Roman"/>
@@ -2769,7 +4521,7 @@
           <w:color w:val="4F81BD"/>
         </w:rPr>
       </w:pPr>
-      <w:bookmarkStart w:id="3" w:name="_Toc181402784"/>
+      <w:bookmarkStart w:id="3" w:name="_Toc198481723"/>
       <w:r>
         <w:rPr>
           <w:rFonts w:ascii="Cambria" w:eastAsia="Times New Roman" w:hAnsi="Cambria" w:cs="Times New Roman"/>
@@ -2793,7 +4545,7 @@
           <w:color w:val="4F81BD"/>
         </w:rPr>
       </w:pPr>
-      <w:bookmarkStart w:id="4" w:name="_Toc181402785"/>
+      <w:bookmarkStart w:id="4" w:name="_Toc198481724"/>
       <w:r>
         <w:rPr>
           <w:rFonts w:ascii="Cambria" w:eastAsia="Times New Roman" w:hAnsi="Cambria" w:cs="Times New Roman"/>
@@ -2962,7 +4714,7 @@
         </w:rPr>
       </w:pPr>
       <w:bookmarkStart w:id="6" w:name="_Toc13477377"/>
-      <w:bookmarkStart w:id="7" w:name="_Toc181402786"/>
+      <w:bookmarkStart w:id="7" w:name="_Toc198481725"/>
       <w:bookmarkEnd w:id="5"/>
       <w:r>
         <w:rPr>
@@ -2987,7 +4739,7 @@
           <w:color w:val="4F81BD"/>
         </w:rPr>
       </w:pPr>
-      <w:bookmarkStart w:id="8" w:name="_Toc181402787"/>
+      <w:bookmarkStart w:id="8" w:name="_Toc198481726"/>
       <w:r>
         <w:rPr>
           <w:rFonts w:ascii="Cambria" w:eastAsia="Times New Roman" w:hAnsi="Cambria" w:cs="Times New Roman"/>
@@ -3186,7 +4938,7 @@
         <w:t xml:space="preserve"> </w:t>
       </w:r>
       <w:bookmarkStart w:id="9" w:name="_Toc13477380"/>
-      <w:bookmarkStart w:id="10" w:name="_Toc181402788"/>
+      <w:bookmarkStart w:id="10" w:name="_Toc198481727"/>
       <w:r>
         <w:rPr>
           <w:rFonts w:ascii="Cambria" w:eastAsia="Times New Roman" w:hAnsi="Cambria" w:cs="Times New Roman"/>
@@ -3247,7 +4999,7 @@
         </w:rPr>
       </w:pPr>
       <w:bookmarkStart w:id="11" w:name="_Toc13477381"/>
-      <w:bookmarkStart w:id="12" w:name="_Toc181402789"/>
+      <w:bookmarkStart w:id="12" w:name="_Toc198481728"/>
       <w:r>
         <w:rPr>
           <w:rFonts w:ascii="Cambria" w:eastAsia="Times New Roman" w:hAnsi="Cambria" w:cs="Times New Roman"/>
@@ -3269,7 +5021,7 @@
           <w:szCs w:val="22"/>
         </w:rPr>
       </w:pPr>
-      <w:bookmarkStart w:id="13" w:name="_Toc181402790"/>
+      <w:bookmarkStart w:id="13" w:name="_Toc198481729"/>
       <w:r>
         <w:rPr>
           <w:rFonts w:ascii="Cambria" w:eastAsia="Times New Roman" w:hAnsi="Cambria" w:cs="Times New Roman"/>
@@ -3818,14 +5570,14 @@
       <w:pPr>
         <w:pStyle w:val="Ttulo3"/>
       </w:pPr>
-      <w:bookmarkStart w:id="15" w:name="_Toc181402791"/>
+      <w:bookmarkStart w:id="15" w:name="_Toc198481730"/>
       <w:r>
         <w:t>Administrar perfiles de usuario</w:t>
       </w:r>
-      <w:bookmarkEnd w:id="15"/>
       <w:r>
         <w:t xml:space="preserve"> (OBSOLETO)</w:t>
       </w:r>
+      <w:bookmarkEnd w:id="15"/>
     </w:p>
     <w:p/>
     <w:tbl>
@@ -4050,7 +5802,7 @@
           <w:color w:val="4F81BD"/>
         </w:rPr>
       </w:pPr>
-      <w:bookmarkStart w:id="16" w:name="_Toc181402792"/>
+      <w:bookmarkStart w:id="16" w:name="_Toc198481731"/>
       <w:r>
         <w:rPr>
           <w:rFonts w:ascii="Cambria" w:eastAsia="Times New Roman" w:hAnsi="Cambria" w:cs="Times New Roman"/>
@@ -4065,7 +5817,7 @@
       <w:pPr>
         <w:pStyle w:val="Ttulo3"/>
       </w:pPr>
-      <w:bookmarkStart w:id="17" w:name="_Toc181402793"/>
+      <w:bookmarkStart w:id="17" w:name="_Toc198481732"/>
       <w:r>
         <w:t>Denegar registrar, modificar o eliminar usuarios a usuarios no administradores</w:t>
       </w:r>
@@ -4229,7 +5981,7 @@
       <w:pPr>
         <w:pStyle w:val="PSI-Ttulo1"/>
       </w:pPr>
-      <w:bookmarkStart w:id="18" w:name="_Toc181402794"/>
+      <w:bookmarkStart w:id="18" w:name="_Toc198481733"/>
       <w:r>
         <w:t>Implementación CU3: Administrar proyectos</w:t>
       </w:r>
@@ -4272,7 +6024,7 @@
       <w:pPr>
         <w:pStyle w:val="Ttulo2"/>
       </w:pPr>
-      <w:bookmarkStart w:id="19" w:name="_Toc181402795"/>
+      <w:bookmarkStart w:id="19" w:name="_Toc198481734"/>
       <w:r>
         <w:t>Requerimientos funcionales</w:t>
       </w:r>
@@ -4282,7 +6034,7 @@
       <w:pPr>
         <w:pStyle w:val="Ttulo3"/>
       </w:pPr>
-      <w:bookmarkStart w:id="20" w:name="_Toc181402796"/>
+      <w:bookmarkStart w:id="20" w:name="_Toc198481735"/>
       <w:r>
         <w:t>Crear</w:t>
       </w:r>
@@ -4462,7 +6214,7 @@
       <w:pPr>
         <w:pStyle w:val="Ttulo3"/>
       </w:pPr>
-      <w:bookmarkStart w:id="21" w:name="_Toc181402797"/>
+      <w:bookmarkStart w:id="21" w:name="_Toc198481736"/>
       <w:r>
         <w:t>Asignar participantes</w:t>
       </w:r>
@@ -4628,7 +6380,7 @@
       <w:pPr>
         <w:pStyle w:val="Ttulo3"/>
       </w:pPr>
-      <w:bookmarkStart w:id="22" w:name="_Toc181402798"/>
+      <w:bookmarkStart w:id="22" w:name="_Toc198481737"/>
       <w:r>
         <w:t>Modificar información del proyecto</w:t>
       </w:r>
@@ -4782,7 +6534,7 @@
       <w:pPr>
         <w:pStyle w:val="Ttulo3"/>
       </w:pPr>
-      <w:bookmarkStart w:id="23" w:name="_Toc181402799"/>
+      <w:bookmarkStart w:id="23" w:name="_Toc198481738"/>
       <w:r>
         <w:t>Gestionar iteraciones</w:t>
       </w:r>
@@ -5080,7 +6832,7 @@
       <w:pPr>
         <w:pStyle w:val="Ttulo2"/>
       </w:pPr>
-      <w:bookmarkStart w:id="24" w:name="_Toc181402800"/>
+      <w:bookmarkStart w:id="24" w:name="_Toc198481739"/>
       <w:r>
         <w:t>Requerimientos no funcionales</w:t>
       </w:r>
@@ -5090,15 +6842,13 @@
       <w:pPr>
         <w:pStyle w:val="Ttulo3"/>
       </w:pPr>
-      <w:bookmarkStart w:id="25" w:name="_Toc181402801"/>
+      <w:bookmarkStart w:id="25" w:name="_Toc198481740"/>
       <w:r>
         <w:t>Denegar crear proyectos a usuarios no administradores</w:t>
       </w:r>
       <w:bookmarkEnd w:id="25"/>
     </w:p>
-    <w:p>
-      <w:bookmarkStart w:id="26" w:name="_Toc181402802"/>
-    </w:p>
+    <w:p/>
     <w:tbl>
       <w:tblPr>
         <w:tblW w:w="5000" w:type="pct"/>
@@ -5246,6 +6996,7 @@
       <w:pPr>
         <w:pStyle w:val="Ttulo1"/>
       </w:pPr>
+      <w:bookmarkStart w:id="26" w:name="_Toc198481741"/>
       <w:r>
         <w:lastRenderedPageBreak/>
         <w:t>Implementación CU4: Añadir riesgo a la lista</w:t>
@@ -5276,7 +7027,7 @@
       <w:pPr>
         <w:pStyle w:val="Ttulo2"/>
       </w:pPr>
-      <w:bookmarkStart w:id="27" w:name="_Toc181402803"/>
+      <w:bookmarkStart w:id="27" w:name="_Toc198481742"/>
       <w:r>
         <w:t>Requerimientos funcionales</w:t>
       </w:r>
@@ -5302,9 +7053,9 @@
       </w:tblPr>
       <w:tblGrid>
         <w:gridCol w:w="1623"/>
-        <w:gridCol w:w="1765"/>
+        <w:gridCol w:w="1625"/>
         <w:gridCol w:w="3621"/>
-        <w:gridCol w:w="1485"/>
+        <w:gridCol w:w="1625"/>
       </w:tblGrid>
       <w:tr>
         <w:tc>
@@ -5391,9 +7142,6 @@
             <w:pPr>
               <w:pStyle w:val="PSI-ComentarioenTabla"/>
             </w:pPr>
-            <w:r>
-              <w:t>Al seleccionar una categoría, el combobox utilizado como input muestra la opción “Elija la categoria”.</w:t>
-            </w:r>
           </w:p>
         </w:tc>
         <w:tc>
@@ -5404,9 +7152,6 @@
             <w:pPr>
               <w:pStyle w:val="PSI-ComentarioenTabla"/>
             </w:pPr>
-            <w:r>
-              <w:t>Mostrar “Elija la categoria” de forma predeterminada, pero no mostrarla en el combobox.</w:t>
-            </w:r>
           </w:p>
         </w:tc>
         <w:tc>
@@ -5417,9 +7162,6 @@
             <w:pPr>
               <w:pStyle w:val="PSI-ComentarioenTabla"/>
             </w:pPr>
-            <w:r>
-              <w:t>PENDIENTE</w:t>
-            </w:r>
           </w:p>
         </w:tc>
         <w:tc>
@@ -5430,9 +7172,6 @@
             <w:pPr>
               <w:pStyle w:val="PSI-ComentarioenTabla"/>
             </w:pPr>
-            <w:r>
-              <w:t>CPU</w:t>
-            </w:r>
           </w:p>
         </w:tc>
       </w:tr>
@@ -5442,7 +7181,7 @@
       <w:pPr>
         <w:pStyle w:val="Ttulo2"/>
       </w:pPr>
-      <w:bookmarkStart w:id="28" w:name="_Toc181402804"/>
+      <w:bookmarkStart w:id="28" w:name="_Toc198481743"/>
       <w:r>
         <w:t>Requerimientos no funcionales</w:t>
       </w:r>
@@ -5596,9 +7335,11 @@
       <w:pPr>
         <w:pStyle w:val="Ttulo1"/>
       </w:pPr>
+      <w:bookmarkStart w:id="29" w:name="_Toc198481744"/>
       <w:r>
         <w:t>Implementación CU5: Modificar riesgos</w:t>
       </w:r>
+      <w:bookmarkEnd w:id="29"/>
     </w:p>
     <w:p>
       <w:r>
@@ -5623,9 +7364,11 @@
       <w:pPr>
         <w:pStyle w:val="Ttulo2"/>
       </w:pPr>
+      <w:bookmarkStart w:id="30" w:name="_Toc198481745"/>
       <w:r>
         <w:t>Requerimientos funcionales</w:t>
       </w:r>
+      <w:bookmarkEnd w:id="30"/>
     </w:p>
     <w:tbl>
       <w:tblPr>
@@ -5747,7 +7490,7 @@
               <w:pStyle w:val="PSI-ComentarioenTabla"/>
             </w:pPr>
             <w:r>
-              <w:t>PENDIENTE</w:t>
+              <w:t>Resuelto</w:t>
             </w:r>
           </w:p>
         </w:tc>
@@ -5771,10 +7514,11 @@
       <w:pPr>
         <w:pStyle w:val="Ttulo2"/>
       </w:pPr>
+      <w:bookmarkStart w:id="31" w:name="_Toc198481746"/>
       <w:r>
-        <w:lastRenderedPageBreak/>
         <w:t>Requerimientos no funcionales</w:t>
       </w:r>
+      <w:bookmarkEnd w:id="31"/>
     </w:p>
     <w:tbl>
       <w:tblPr>
@@ -5911,9 +7655,11 @@
       <w:pPr>
         <w:pStyle w:val="Ttulo1"/>
       </w:pPr>
+      <w:bookmarkStart w:id="32" w:name="_Toc198481747"/>
       <w:r>
         <w:t>Implementación CU6: Administrar categorías</w:t>
       </w:r>
+      <w:bookmarkEnd w:id="32"/>
     </w:p>
     <w:p>
       <w:r>
@@ -5938,9 +7684,11 @@
       <w:pPr>
         <w:pStyle w:val="Ttulo2"/>
       </w:pPr>
+      <w:bookmarkStart w:id="33" w:name="_Toc198481748"/>
       <w:r>
         <w:t>Requerimientos funcionales</w:t>
       </w:r>
+      <w:bookmarkEnd w:id="33"/>
     </w:p>
     <w:tbl>
       <w:tblPr>
@@ -6127,24 +7875,19 @@
               <w:pStyle w:val="PSI-ComentarioenTabla"/>
             </w:pPr>
             <w:r>
-              <w:t xml:space="preserve">Al eliminar una categoría que no está siendo utilizada por ningún proyecto, la </w:t>
-            </w:r>
-            <w:r>
-              <w:lastRenderedPageBreak/>
-              <w:t>categoría sigue guardada en la base de datos.</w:t>
-            </w:r>
-          </w:p>
-        </w:tc>
-        <w:tc>
-          <w:tcPr>
-            <w:tcW w:w="1250" w:type="pct"/>
-          </w:tcPr>
-          <w:p>
-            <w:pPr>
-              <w:pStyle w:val="PSI-ComentarioenTabla"/>
-            </w:pPr>
-            <w:r>
-              <w:lastRenderedPageBreak/>
+              <w:t>Al eliminar una categoría que no está siendo utilizada por ningún proyecto, la categoría sigue guardada en la base de datos.</w:t>
+            </w:r>
+          </w:p>
+        </w:tc>
+        <w:tc>
+          <w:tcPr>
+            <w:tcW w:w="1250" w:type="pct"/>
+          </w:tcPr>
+          <w:p>
+            <w:pPr>
+              <w:pStyle w:val="PSI-ComentarioenTabla"/>
+            </w:pPr>
+            <w:r>
               <w:t>Eliminar categorías inactivas que no se encuentren en uso.</w:t>
             </w:r>
           </w:p>
@@ -6185,9 +7928,12 @@
       <w:pPr>
         <w:pStyle w:val="Ttulo2"/>
       </w:pPr>
+      <w:bookmarkStart w:id="34" w:name="_Toc198481749"/>
       <w:r>
+        <w:lastRenderedPageBreak/>
         <w:t>Requerimientos no funcionales</w:t>
       </w:r>
+      <w:bookmarkEnd w:id="34"/>
     </w:p>
     <w:tbl>
       <w:tblPr>
@@ -6324,9 +8070,11 @@
       <w:pPr>
         <w:pStyle w:val="Ttulo1"/>
       </w:pPr>
+      <w:bookmarkStart w:id="35" w:name="_Toc198481750"/>
       <w:r>
         <w:t>Implementación CU7: Añadir evaluación</w:t>
       </w:r>
+      <w:bookmarkEnd w:id="35"/>
     </w:p>
     <w:p>
       <w:pPr>
@@ -6352,9 +8100,11 @@
       <w:pPr>
         <w:pStyle w:val="Ttulo2"/>
       </w:pPr>
+      <w:bookmarkStart w:id="36" w:name="_Toc198481751"/>
       <w:r>
         <w:t>Requerimientos funcionales</w:t>
       </w:r>
+      <w:bookmarkEnd w:id="36"/>
     </w:p>
     <w:p/>
     <w:tbl>
@@ -6489,7 +8239,7 @@
               <w:pStyle w:val="PSI-ComentarioenTabla"/>
             </w:pPr>
             <w:r>
-              <w:t>PENDIENTE</w:t>
+              <w:t>Resuelto</w:t>
             </w:r>
           </w:p>
         </w:tc>
@@ -6513,9 +8263,11 @@
       <w:pPr>
         <w:pStyle w:val="Ttulo2"/>
       </w:pPr>
+      <w:bookmarkStart w:id="37" w:name="_Toc198481752"/>
       <w:r>
         <w:t>Requerimientos no funcionales</w:t>
       </w:r>
+      <w:bookmarkEnd w:id="37"/>
     </w:p>
     <w:p/>
     <w:tbl>
@@ -6665,9 +8417,11 @@
       <w:pPr>
         <w:pStyle w:val="Ttulo1"/>
       </w:pPr>
+      <w:bookmarkStart w:id="38" w:name="_Toc198481753"/>
       <w:r>
         <w:t>Implementación CU8: Añadir plan de riesgo</w:t>
       </w:r>
+      <w:bookmarkEnd w:id="38"/>
     </w:p>
     <w:p>
       <w:pPr>
@@ -6693,9 +8447,11 @@
       <w:pPr>
         <w:pStyle w:val="Ttulo2"/>
       </w:pPr>
+      <w:bookmarkStart w:id="39" w:name="_Toc198481754"/>
       <w:r>
         <w:t>Requerimientos funcionales</w:t>
       </w:r>
+      <w:bookmarkEnd w:id="39"/>
     </w:p>
     <w:p/>
     <w:tbl>
@@ -6732,6 +8488,7 @@
               <w:pStyle w:val="PSI-Normal"/>
             </w:pPr>
             <w:r>
+              <w:lastRenderedPageBreak/>
               <w:t>Errores encontrados</w:t>
             </w:r>
           </w:p>
@@ -6974,9 +8731,11 @@
       <w:pPr>
         <w:pStyle w:val="Ttulo2"/>
       </w:pPr>
+      <w:bookmarkStart w:id="40" w:name="_Toc198481755"/>
       <w:r>
         <w:t>Requerimientos no funcionales</w:t>
       </w:r>
+      <w:bookmarkEnd w:id="40"/>
     </w:p>
     <w:p/>
     <w:tbl>
@@ -7126,9 +8885,13 @@
       <w:pPr>
         <w:pStyle w:val="Ttulo1"/>
       </w:pPr>
+      <w:bookmarkStart w:id="41" w:name="_Toc198481756"/>
       <w:r>
-        <w:lastRenderedPageBreak/>
-        <w:t xml:space="preserve">Implementación CU9: </w:t>
+        <w:t>Implementación CU9:</w:t>
+      </w:r>
+      <w:bookmarkEnd w:id="41"/>
+      <w:r>
+        <w:t xml:space="preserve"> </w:t>
       </w:r>
     </w:p>
     <w:p>
@@ -7155,9 +8918,12 @@
       <w:pPr>
         <w:pStyle w:val="Ttulo2"/>
       </w:pPr>
+      <w:bookmarkStart w:id="42" w:name="_Toc198481757"/>
       <w:r>
+        <w:lastRenderedPageBreak/>
         <w:t>Requerimientos funcionales</w:t>
       </w:r>
+      <w:bookmarkEnd w:id="42"/>
     </w:p>
     <w:p/>
     <w:tbl>
@@ -7319,9 +9085,11 @@
       <w:pPr>
         <w:pStyle w:val="Ttulo2"/>
       </w:pPr>
+      <w:bookmarkStart w:id="43" w:name="_Toc198481758"/>
       <w:r>
         <w:t>Requerimientos no funcionales</w:t>
       </w:r>
+      <w:bookmarkEnd w:id="43"/>
     </w:p>
     <w:p/>
     <w:tbl>
@@ -7471,9 +9239,11 @@
       <w:pPr>
         <w:pStyle w:val="Ttulo1"/>
       </w:pPr>
+      <w:bookmarkStart w:id="44" w:name="_Toc198481759"/>
       <w:r>
         <w:t>Implementación CU10:</w:t>
       </w:r>
+      <w:bookmarkEnd w:id="44"/>
     </w:p>
     <w:p>
       <w:pPr>
@@ -7499,9 +9269,11 @@
       <w:pPr>
         <w:pStyle w:val="Ttulo2"/>
       </w:pPr>
+      <w:bookmarkStart w:id="45" w:name="_Toc198481760"/>
       <w:r>
         <w:t>Requerimientos funcionales</w:t>
       </w:r>
+      <w:bookmarkEnd w:id="45"/>
     </w:p>
     <w:p/>
     <w:tbl>
@@ -7651,9 +9423,11 @@
       <w:pPr>
         <w:pStyle w:val="Ttulo2"/>
       </w:pPr>
+      <w:bookmarkStart w:id="46" w:name="_Toc198481761"/>
       <w:r>
         <w:t>Requerimientos no funcionales</w:t>
       </w:r>
+      <w:bookmarkEnd w:id="46"/>
     </w:p>
     <w:p/>
     <w:tbl>
@@ -7690,6 +9464,7 @@
               <w:pStyle w:val="PSI-Normal"/>
             </w:pPr>
             <w:r>
+              <w:lastRenderedPageBreak/>
               <w:t>Errores encontrados</w:t>
             </w:r>
           </w:p>
@@ -7803,8 +9578,13 @@
       <w:pPr>
         <w:pStyle w:val="Ttulo1"/>
       </w:pPr>
+      <w:bookmarkStart w:id="47" w:name="_Toc198481762"/>
       <w:r>
-        <w:t xml:space="preserve">Implementación CU11: </w:t>
+        <w:t>Implementación CU11:</w:t>
+      </w:r>
+      <w:bookmarkEnd w:id="47"/>
+      <w:r>
+        <w:t xml:space="preserve"> </w:t>
       </w:r>
     </w:p>
     <w:p>
@@ -7831,9 +9611,11 @@
       <w:pPr>
         <w:pStyle w:val="Ttulo2"/>
       </w:pPr>
+      <w:bookmarkStart w:id="48" w:name="_Toc198481763"/>
       <w:r>
         <w:t>Requerimientos funcionales</w:t>
       </w:r>
+      <w:bookmarkEnd w:id="48"/>
     </w:p>
     <w:p/>
     <w:tbl>
@@ -7968,7 +9750,7 @@
               <w:pStyle w:val="PSI-ComentarioenTabla"/>
             </w:pPr>
             <w:r>
-              <w:t>PENDIENTE</w:t>
+              <w:t>Resuelto</w:t>
             </w:r>
           </w:p>
         </w:tc>
@@ -7992,9 +9774,11 @@
       <w:pPr>
         <w:pStyle w:val="Ttulo2"/>
       </w:pPr>
+      <w:bookmarkStart w:id="49" w:name="_Toc198481764"/>
       <w:r>
         <w:t>Requerimientos no funcionales</w:t>
       </w:r>
+      <w:bookmarkEnd w:id="49"/>
     </w:p>
     <w:p/>
     <w:tbl>
@@ -8144,9 +9928,13 @@
       <w:pPr>
         <w:pStyle w:val="Ttulo1"/>
       </w:pPr>
+      <w:bookmarkStart w:id="50" w:name="_Toc198481765"/>
       <w:r>
-        <w:lastRenderedPageBreak/>
-        <w:t xml:space="preserve">Implementación CU12: </w:t>
+        <w:t>Implementación CU12:</w:t>
+      </w:r>
+      <w:bookmarkEnd w:id="50"/>
+      <w:r>
+        <w:t xml:space="preserve"> </w:t>
       </w:r>
     </w:p>
     <w:p>
@@ -8173,9 +9961,12 @@
       <w:pPr>
         <w:pStyle w:val="Ttulo2"/>
       </w:pPr>
+      <w:bookmarkStart w:id="51" w:name="_Toc198481766"/>
       <w:r>
+        <w:lastRenderedPageBreak/>
         <w:t>Requerimientos funcionales</w:t>
       </w:r>
+      <w:bookmarkEnd w:id="51"/>
     </w:p>
     <w:p/>
     <w:tbl>
@@ -8398,11 +10189,7 @@
               <w:pStyle w:val="PSI-ComentarioenTabla"/>
             </w:pPr>
             <w:r>
-              <w:t xml:space="preserve">Cuando hay un riesgo con el estado “Critico” y se hace click sobre el escudo rojo oscuro, envia directo al </w:t>
-            </w:r>
-            <w:r>
-              <w:lastRenderedPageBreak/>
-              <w:t>formulario de planificación.</w:t>
+              <w:t>Cuando hay un riesgo con el estado “Critico” y se hace click sobre el escudo rojo oscuro, envia directo al formulario de planificación.</w:t>
             </w:r>
           </w:p>
         </w:tc>
@@ -8415,7 +10202,6 @@
               <w:pStyle w:val="PSI-ComentarioenTabla"/>
             </w:pPr>
             <w:r>
-              <w:lastRenderedPageBreak/>
               <w:t>Mostrar un tooltip con las opciones (o similar). Las opciones son “Planificar”.</w:t>
             </w:r>
           </w:p>
@@ -8453,9 +10239,12 @@
       <w:pPr>
         <w:pStyle w:val="Ttulo2"/>
       </w:pPr>
+      <w:bookmarkStart w:id="52" w:name="_Toc198481767"/>
       <w:r>
+        <w:lastRenderedPageBreak/>
         <w:t>Requerimientos no funcionales</w:t>
       </w:r>
+      <w:bookmarkEnd w:id="52"/>
     </w:p>
     <w:p/>
     <w:tbl>
@@ -8619,12 +10408,12 @@
       <w:pPr>
         <w:pStyle w:val="Ttulo1"/>
       </w:pPr>
-      <w:bookmarkStart w:id="29" w:name="_Toc181402805"/>
+      <w:bookmarkStart w:id="53" w:name="_Toc198481768"/>
       <w:r>
         <w:lastRenderedPageBreak/>
         <w:t>Otras observaciones</w:t>
       </w:r>
-      <w:bookmarkEnd w:id="29"/>
+      <w:bookmarkEnd w:id="53"/>
     </w:p>
     <w:p/>
     <w:tbl>

</xml_diff>

<commit_message>
docs: Agregar documentacion de pruebas del CU10 y CU11
</commit_message>
<xml_diff>
--- a/2. Etapa de elaboración/Iteración 2/Plan de pruebas/Informe de Verificación_Vesta Risk Manager_T-Code.docx
+++ b/2. Etapa de elaboración/Iteración 2/Plan de pruebas/Informe de Verificación_Vesta Risk Manager_T-Code.docx
@@ -489,7 +489,15 @@
                 <w:pStyle w:val="Sinespaciado"/>
               </w:pPr>
               <w:r>
-                <w:t>Agustín Collareda, Cintia Hernandez y Hugo Frey</w:t>
+                <w:t xml:space="preserve">Agustín Collareda, Cintia </w:t>
+              </w:r>
+              <w:proofErr w:type="spellStart"/>
+              <w:r>
+                <w:t>Hernandez</w:t>
+              </w:r>
+              <w:proofErr w:type="spellEnd"/>
+              <w:r>
+                <w:t xml:space="preserve"> y Hugo Frey</w:t>
               </w:r>
             </w:p>
           </w:sdtContent>
@@ -5517,7 +5525,15 @@
               <w:pStyle w:val="PSI-ComentarioenTabla"/>
             </w:pPr>
             <w:r>
-              <w:t>Cuando se intenta eliminar un usuario participante de un proyecto, se elimina parcialmente al usuario de la bdd, y no muestra ningún mensaje de error.</w:t>
+              <w:t xml:space="preserve">Cuando se intenta eliminar un usuario participante de un proyecto, se elimina parcialmente al usuario de la </w:t>
+            </w:r>
+            <w:proofErr w:type="spellStart"/>
+            <w:r>
+              <w:t>bdd</w:t>
+            </w:r>
+            <w:proofErr w:type="spellEnd"/>
+            <w:r>
+              <w:t>, y no muestra ningún mensaje de error.</w:t>
             </w:r>
           </w:p>
         </w:tc>
@@ -9750,7 +9766,7 @@
               <w:pStyle w:val="PSI-ComentarioenTabla"/>
             </w:pPr>
             <w:r>
-              <w:t>Resuelto</w:t>
+              <w:t>RESUELTO</w:t>
             </w:r>
           </w:p>
         </w:tc>
@@ -10078,7 +10094,15 @@
               <w:pStyle w:val="PSI-ComentarioenTabla"/>
             </w:pPr>
             <w:r>
-              <w:t>Cuando hay un riesgo con el estado “Evaluar” y se hace click sobre el escudo amarillo, envia directo al formulario de evaluación.</w:t>
+              <w:t xml:space="preserve">Cuando hay un riesgo con el estado “Evaluar” y se hace click sobre el escudo amarillo, </w:t>
+            </w:r>
+            <w:proofErr w:type="spellStart"/>
+            <w:r>
+              <w:t>envia</w:t>
+            </w:r>
+            <w:proofErr w:type="spellEnd"/>
+            <w:r>
+              <w:t xml:space="preserve"> directo al formulario de evaluación.</w:t>
             </w:r>
           </w:p>
         </w:tc>
@@ -10091,7 +10115,15 @@
               <w:pStyle w:val="PSI-ComentarioenTabla"/>
             </w:pPr>
             <w:r>
-              <w:t>Mostrar un tooltip con las opciones (o similar). Las opciones son “Evaluar”.</w:t>
+              <w:t xml:space="preserve">Mostrar un </w:t>
+            </w:r>
+            <w:proofErr w:type="spellStart"/>
+            <w:r>
+              <w:t>tooltip</w:t>
+            </w:r>
+            <w:proofErr w:type="spellEnd"/>
+            <w:r>
+              <w:t xml:space="preserve"> con las opciones (o similar). Las opciones son “Evaluar”.</w:t>
             </w:r>
           </w:p>
         </w:tc>
@@ -10132,7 +10164,15 @@
               <w:pStyle w:val="PSI-ComentarioenTabla"/>
             </w:pPr>
             <w:r>
-              <w:t>Cuando hay un riesgo con el estado “Critico” y se hace click sobre el escudo rojo oscuro, envia directo al formulario de planificación.</w:t>
+              <w:t xml:space="preserve">Cuando hay un riesgo con el estado “Critico” y se hace click sobre el escudo rojo oscuro, </w:t>
+            </w:r>
+            <w:proofErr w:type="spellStart"/>
+            <w:r>
+              <w:t>envia</w:t>
+            </w:r>
+            <w:proofErr w:type="spellEnd"/>
+            <w:r>
+              <w:t xml:space="preserve"> directo al formulario de planificación.</w:t>
             </w:r>
           </w:p>
         </w:tc>
@@ -10145,7 +10185,15 @@
               <w:pStyle w:val="PSI-ComentarioenTabla"/>
             </w:pPr>
             <w:r>
-              <w:t>Mostrar un tooltip con las opciones (o similar). Las opciones son “Planificar”</w:t>
+              <w:t xml:space="preserve">Mostrar un </w:t>
+            </w:r>
+            <w:proofErr w:type="spellStart"/>
+            <w:r>
+              <w:t>tooltip</w:t>
+            </w:r>
+            <w:proofErr w:type="spellEnd"/>
+            <w:r>
+              <w:t xml:space="preserve"> con las opciones (o similar). Las opciones son “Planificar”</w:t>
             </w:r>
             <w:r>
               <w:t>.</w:t>
@@ -10189,7 +10237,15 @@
               <w:pStyle w:val="PSI-ComentarioenTabla"/>
             </w:pPr>
             <w:r>
-              <w:t>Cuando hay un riesgo con el estado “Critico” y se hace click sobre el escudo rojo oscuro, envia directo al formulario de planificación.</w:t>
+              <w:t xml:space="preserve">Cuando hay un riesgo con el estado “Critico” y se hace click sobre el escudo rojo oscuro, </w:t>
+            </w:r>
+            <w:proofErr w:type="spellStart"/>
+            <w:r>
+              <w:t>envia</w:t>
+            </w:r>
+            <w:proofErr w:type="spellEnd"/>
+            <w:r>
+              <w:t xml:space="preserve"> directo al formulario de planificación.</w:t>
             </w:r>
           </w:p>
         </w:tc>
@@ -10202,7 +10258,15 @@
               <w:pStyle w:val="PSI-ComentarioenTabla"/>
             </w:pPr>
             <w:r>
-              <w:t>Mostrar un tooltip con las opciones (o similar). Las opciones son “Planificar”.</w:t>
+              <w:t xml:space="preserve">Mostrar un </w:t>
+            </w:r>
+            <w:proofErr w:type="spellStart"/>
+            <w:r>
+              <w:t>tooltip</w:t>
+            </w:r>
+            <w:proofErr w:type="spellEnd"/>
+            <w:r>
+              <w:t xml:space="preserve"> con las opciones (o similar). Las opciones son “Planificar”.</w:t>
             </w:r>
           </w:p>
         </w:tc>
@@ -11179,7 +11243,15 @@
           <w:spacing w:before="0"/>
         </w:pPr>
         <w:r>
-          <w:t>Agustín Collareda, Cintia Hernandez y Hugo Frey</w:t>
+          <w:t xml:space="preserve">Agustín Collareda, Cintia </w:t>
+        </w:r>
+        <w:proofErr w:type="spellStart"/>
+        <w:r>
+          <w:t>Hernandez</w:t>
+        </w:r>
+        <w:proofErr w:type="spellEnd"/>
+        <w:r>
+          <w:t xml:space="preserve"> y Hugo Frey</w:t>
         </w:r>
       </w:p>
     </w:sdtContent>

</xml_diff>

<commit_message>
Docs: Realizar pruebas de regresion de varios defectos corregidos
</commit_message>
<xml_diff>
--- a/2. Etapa de elaboración/Iteración 2/Plan de pruebas/Informe de Verificación_Vesta Risk Manager_T-Code.docx
+++ b/2. Etapa de elaboración/Iteración 2/Plan de pruebas/Informe de Verificación_Vesta Risk Manager_T-Code.docx
@@ -489,15 +489,7 @@
                 <w:pStyle w:val="Sinespaciado"/>
               </w:pPr>
               <w:r>
-                <w:t xml:space="preserve">Agustín Collareda, Cintia </w:t>
-              </w:r>
-              <w:proofErr w:type="spellStart"/>
-              <w:r>
-                <w:t>Hernandez</w:t>
-              </w:r>
-              <w:proofErr w:type="spellEnd"/>
-              <w:r>
-                <w:t xml:space="preserve"> y Hugo Frey</w:t>
+                <w:t>Agustín Collareda, Cintia Hernandez y Hugo Frey</w:t>
               </w:r>
             </w:p>
           </w:sdtContent>
@@ -5525,15 +5517,7 @@
               <w:pStyle w:val="PSI-ComentarioenTabla"/>
             </w:pPr>
             <w:r>
-              <w:t xml:space="preserve">Cuando se intenta eliminar un usuario participante de un proyecto, se elimina parcialmente al usuario de la </w:t>
-            </w:r>
-            <w:proofErr w:type="spellStart"/>
-            <w:r>
-              <w:t>bdd</w:t>
-            </w:r>
-            <w:proofErr w:type="spellEnd"/>
-            <w:r>
-              <w:t>, y no muestra ningún mensaje de error.</w:t>
+              <w:t>Cuando se intenta eliminar un usuario participante de un proyecto, se elimina parcialmente al usuario de la bdd, y no muestra ningún mensaje de error.</w:t>
             </w:r>
           </w:p>
         </w:tc>
@@ -5554,10 +5538,66 @@
           <w:p>
             <w:pPr>
               <w:pStyle w:val="PSI-ComentarioenTabla"/>
-              <w:ind w:left="0" w:firstLine="0"/>
-            </w:pPr>
-            <w:r>
-              <w:t>PENDIENTE</w:t>
+              <w:ind w:left="708" w:hanging="708"/>
+            </w:pPr>
+            <w:r>
+              <w:t>RESUELTO</w:t>
+            </w:r>
+          </w:p>
+        </w:tc>
+        <w:tc>
+          <w:tcPr>
+            <w:tcW w:w="1058" w:type="pct"/>
+          </w:tcPr>
+          <w:p>
+            <w:pPr>
+              <w:pStyle w:val="PSI-ComentarioenTabla"/>
+            </w:pPr>
+            <w:r>
+              <w:t>CP2_10</w:t>
+            </w:r>
+          </w:p>
+        </w:tc>
+      </w:tr>
+      <w:tr>
+        <w:tc>
+          <w:tcPr>
+            <w:tcW w:w="1057" w:type="pct"/>
+          </w:tcPr>
+          <w:p>
+            <w:pPr>
+              <w:pStyle w:val="PSI-ComentarioenTabla"/>
+            </w:pPr>
+            <w:r>
+              <w:t xml:space="preserve">Al eliminar un usuario, si se intenta volver a registrar el mismo mail, muestra un mensaje de error diciendo </w:t>
+            </w:r>
+            <w:r>
+              <w:lastRenderedPageBreak/>
+              <w:t>que el mail y esta registrado.</w:t>
+            </w:r>
+          </w:p>
+        </w:tc>
+        <w:tc>
+          <w:tcPr>
+            <w:tcW w:w="1058" w:type="pct"/>
+          </w:tcPr>
+          <w:p>
+            <w:pPr>
+              <w:pStyle w:val="PSI-ComentarioenTabla"/>
+            </w:pPr>
+          </w:p>
+        </w:tc>
+        <w:tc>
+          <w:tcPr>
+            <w:tcW w:w="1827" w:type="pct"/>
+          </w:tcPr>
+          <w:p>
+            <w:pPr>
+              <w:pStyle w:val="PSI-ComentarioenTabla"/>
+              <w:ind w:left="708" w:hanging="708"/>
+            </w:pPr>
+            <w:r>
+              <w:t>RESUELTO</w:t>
             </w:r>
           </w:p>
         </w:tc>
@@ -5705,7 +5745,6 @@
               <w:pStyle w:val="PSI-ComentarioenTabla"/>
             </w:pPr>
             <w:r>
-              <w:lastRenderedPageBreak/>
               <w:t>Permite agregar perfiles de usuario con nombre de longitud mayor a la permitida</w:t>
             </w:r>
           </w:p>
@@ -6100,7 +6139,6 @@
               <w:pStyle w:val="PSI-Normal"/>
             </w:pPr>
             <w:r>
-              <w:lastRenderedPageBreak/>
               <w:t>Errores encontrados</w:t>
             </w:r>
           </w:p>
@@ -6437,6 +6475,7 @@
               <w:pStyle w:val="PSI-Normal"/>
             </w:pPr>
             <w:r>
+              <w:lastRenderedPageBreak/>
               <w:t>Errores encontrados</w:t>
             </w:r>
           </w:p>
@@ -6591,7 +6630,6 @@
               <w:pStyle w:val="PSI-Normal"/>
             </w:pPr>
             <w:r>
-              <w:lastRenderedPageBreak/>
               <w:t>Errores encontrados</w:t>
             </w:r>
           </w:p>
@@ -6850,6 +6888,7 @@
       </w:pPr>
       <w:bookmarkStart w:id="24" w:name="_Toc198481739"/>
       <w:r>
+        <w:lastRenderedPageBreak/>
         <w:t>Requerimientos no funcionales</w:t>
       </w:r>
       <w:bookmarkEnd w:id="24"/>
@@ -7014,7 +7053,6 @@
       </w:pPr>
       <w:bookmarkStart w:id="26" w:name="_Toc198481741"/>
       <w:r>
-        <w:lastRenderedPageBreak/>
         <w:t>Implementación CU4: Añadir riesgo a la lista</w:t>
       </w:r>
       <w:bookmarkEnd w:id="26"/>
@@ -7483,6 +7521,7 @@
               <w:pStyle w:val="PSI-ComentarioenTabla"/>
             </w:pPr>
             <w:r>
+              <w:lastRenderedPageBreak/>
               <w:t>No permite eliminación de riesgos.</w:t>
             </w:r>
           </w:p>
@@ -7891,6 +7930,7 @@
               <w:pStyle w:val="PSI-ComentarioenTabla"/>
             </w:pPr>
             <w:r>
+              <w:lastRenderedPageBreak/>
               <w:t>Al eliminar una categoría que no está siendo utilizada por ningún proyecto, la categoría sigue guardada en la base de datos.</w:t>
             </w:r>
           </w:p>
@@ -7946,7 +7986,6 @@
       </w:pPr>
       <w:bookmarkStart w:id="34" w:name="_Toc198481749"/>
       <w:r>
-        <w:lastRenderedPageBreak/>
         <w:t>Requerimientos no funcionales</w:t>
       </w:r>
       <w:bookmarkEnd w:id="34"/>
@@ -8490,13 +8529,13 @@
       <w:tblGrid>
         <w:gridCol w:w="1624"/>
         <w:gridCol w:w="1624"/>
-        <w:gridCol w:w="3621"/>
-        <w:gridCol w:w="1625"/>
+        <w:gridCol w:w="3622"/>
+        <w:gridCol w:w="1624"/>
       </w:tblGrid>
       <w:tr>
         <w:tc>
           <w:tcPr>
-            <w:tcW w:w="1250" w:type="pct"/>
+            <w:tcW w:w="956" w:type="pct"/>
             <w:shd w:val="pct10" w:color="auto" w:fill="auto"/>
           </w:tcPr>
           <w:p>
@@ -8504,14 +8543,13 @@
               <w:pStyle w:val="PSI-Normal"/>
             </w:pPr>
             <w:r>
-              <w:lastRenderedPageBreak/>
               <w:t>Errores encontrados</w:t>
             </w:r>
           </w:p>
         </w:tc>
         <w:tc>
           <w:tcPr>
-            <w:tcW w:w="1250" w:type="pct"/>
+            <w:tcW w:w="956" w:type="pct"/>
             <w:shd w:val="pct10" w:color="auto" w:fill="auto"/>
           </w:tcPr>
           <w:p>
@@ -8525,7 +8563,7 @@
         </w:tc>
         <w:tc>
           <w:tcPr>
-            <w:tcW w:w="1250" w:type="pct"/>
+            <w:tcW w:w="2132" w:type="pct"/>
             <w:shd w:val="pct10" w:color="auto" w:fill="auto"/>
           </w:tcPr>
           <w:p>
@@ -8557,7 +8595,7 @@
         </w:tc>
         <w:tc>
           <w:tcPr>
-            <w:tcW w:w="1250" w:type="pct"/>
+            <w:tcW w:w="957" w:type="pct"/>
             <w:shd w:val="pct10" w:color="auto" w:fill="auto"/>
           </w:tcPr>
           <w:p>
@@ -8573,7 +8611,7 @@
       <w:tr>
         <w:tc>
           <w:tcPr>
-            <w:tcW w:w="1250" w:type="pct"/>
+            <w:tcW w:w="956" w:type="pct"/>
           </w:tcPr>
           <w:p>
             <w:pPr>
@@ -8589,7 +8627,7 @@
         </w:tc>
         <w:tc>
           <w:tcPr>
-            <w:tcW w:w="1250" w:type="pct"/>
+            <w:tcW w:w="956" w:type="pct"/>
           </w:tcPr>
           <w:p>
             <w:pPr>
@@ -8603,7 +8641,7 @@
         </w:tc>
         <w:tc>
           <w:tcPr>
-            <w:tcW w:w="1250" w:type="pct"/>
+            <w:tcW w:w="2132" w:type="pct"/>
           </w:tcPr>
           <w:p>
             <w:pPr>
@@ -8616,7 +8654,7 @@
         </w:tc>
         <w:tc>
           <w:tcPr>
-            <w:tcW w:w="1250" w:type="pct"/>
+            <w:tcW w:w="957" w:type="pct"/>
           </w:tcPr>
           <w:p>
             <w:pPr>
@@ -8631,7 +8669,7 @@
       <w:tr>
         <w:tc>
           <w:tcPr>
-            <w:tcW w:w="1250" w:type="pct"/>
+            <w:tcW w:w="956" w:type="pct"/>
           </w:tcPr>
           <w:p>
             <w:pPr>
@@ -8644,7 +8682,7 @@
         </w:tc>
         <w:tc>
           <w:tcPr>
-            <w:tcW w:w="1250" w:type="pct"/>
+            <w:tcW w:w="956" w:type="pct"/>
           </w:tcPr>
           <w:p>
             <w:pPr>
@@ -8655,7 +8693,7 @@
         </w:tc>
         <w:tc>
           <w:tcPr>
-            <w:tcW w:w="1250" w:type="pct"/>
+            <w:tcW w:w="2132" w:type="pct"/>
           </w:tcPr>
           <w:p>
             <w:pPr>
@@ -8674,7 +8712,7 @@
         </w:tc>
         <w:tc>
           <w:tcPr>
-            <w:tcW w:w="1250" w:type="pct"/>
+            <w:tcW w:w="957" w:type="pct"/>
           </w:tcPr>
           <w:p>
             <w:pPr>
@@ -8682,67 +8720,16 @@
             </w:pPr>
             <w:r>
               <w:t>CP8_4</w:t>
-            </w:r>
-          </w:p>
-        </w:tc>
-      </w:tr>
-      <w:tr>
-        <w:tc>
-          <w:tcPr>
-            <w:tcW w:w="1250" w:type="pct"/>
-          </w:tcPr>
-          <w:p>
-            <w:pPr>
-              <w:pStyle w:val="PSI-ComentarioenTabla"/>
-            </w:pPr>
-            <w:r>
-              <w:t>Al intentar agregar un plan de un tipo ya existente para un riesgo, no muestra la opción al seleccionar el tipo.</w:t>
-            </w:r>
-          </w:p>
-        </w:tc>
-        <w:tc>
-          <w:tcPr>
-            <w:tcW w:w="1250" w:type="pct"/>
-          </w:tcPr>
-          <w:p>
-            <w:pPr>
-              <w:pStyle w:val="PSI-ComentarioenTabla"/>
-              <w:ind w:left="0" w:firstLine="0"/>
-            </w:pPr>
-            <w:r>
-              <w:t xml:space="preserve">Mostrar un mensaje de que el tipo de plan ya existe para ese riesgo, y por eso no se permite seleccionar. </w:t>
-            </w:r>
-          </w:p>
-        </w:tc>
-        <w:tc>
-          <w:tcPr>
-            <w:tcW w:w="1250" w:type="pct"/>
-          </w:tcPr>
-          <w:p>
-            <w:pPr>
-              <w:pStyle w:val="PSI-ComentarioenTabla"/>
-            </w:pPr>
-            <w:r>
-              <w:t>PENDIENTE</w:t>
-            </w:r>
-          </w:p>
-        </w:tc>
-        <w:tc>
-          <w:tcPr>
-            <w:tcW w:w="1250" w:type="pct"/>
-          </w:tcPr>
-          <w:p>
-            <w:pPr>
-              <w:pStyle w:val="PSI-ComentarioenTabla"/>
-            </w:pPr>
-            <w:r>
-              <w:t>CP8_5</w:t>
             </w:r>
           </w:p>
         </w:tc>
       </w:tr>
     </w:tbl>
-    <w:p/>
+    <w:p>
+      <w:pPr>
+        <w:ind w:left="708" w:hanging="708"/>
+      </w:pPr>
+    </w:p>
     <w:p>
       <w:pPr>
         <w:pStyle w:val="Ttulo2"/>
@@ -8936,7 +8923,6 @@
       </w:pPr>
       <w:bookmarkStart w:id="42" w:name="_Toc198481757"/>
       <w:r>
-        <w:lastRenderedPageBreak/>
         <w:t>Requerimientos funcionales</w:t>
       </w:r>
       <w:bookmarkEnd w:id="42"/>
@@ -9441,6 +9427,7 @@
       </w:pPr>
       <w:bookmarkStart w:id="46" w:name="_Toc198481761"/>
       <w:r>
+        <w:lastRenderedPageBreak/>
         <w:t>Requerimientos no funcionales</w:t>
       </w:r>
       <w:bookmarkEnd w:id="46"/>
@@ -9480,7 +9467,6 @@
               <w:pStyle w:val="PSI-Normal"/>
             </w:pPr>
             <w:r>
-              <w:lastRenderedPageBreak/>
               <w:t>Errores encontrados</w:t>
             </w:r>
           </w:p>
@@ -9979,7 +9965,6 @@
       </w:pPr>
       <w:bookmarkStart w:id="51" w:name="_Toc198481766"/>
       <w:r>
-        <w:lastRenderedPageBreak/>
         <w:t>Requerimientos funcionales</w:t>
       </w:r>
       <w:bookmarkEnd w:id="51"/>
@@ -10094,15 +10079,7 @@
               <w:pStyle w:val="PSI-ComentarioenTabla"/>
             </w:pPr>
             <w:r>
-              <w:t xml:space="preserve">Cuando hay un riesgo con el estado “Evaluar” y se hace click sobre el escudo amarillo, </w:t>
-            </w:r>
-            <w:proofErr w:type="spellStart"/>
-            <w:r>
-              <w:t>envia</w:t>
-            </w:r>
-            <w:proofErr w:type="spellEnd"/>
-            <w:r>
-              <w:t xml:space="preserve"> directo al formulario de evaluación.</w:t>
+              <w:t>Cuando hay un riesgo con el estado “Evaluar” y se hace click sobre el escudo amarillo, envia directo al formulario de evaluación.</w:t>
             </w:r>
           </w:p>
         </w:tc>
@@ -10115,15 +10092,7 @@
               <w:pStyle w:val="PSI-ComentarioenTabla"/>
             </w:pPr>
             <w:r>
-              <w:t xml:space="preserve">Mostrar un </w:t>
-            </w:r>
-            <w:proofErr w:type="spellStart"/>
-            <w:r>
-              <w:t>tooltip</w:t>
-            </w:r>
-            <w:proofErr w:type="spellEnd"/>
-            <w:r>
-              <w:t xml:space="preserve"> con las opciones (o similar). Las opciones son “Evaluar”.</w:t>
+              <w:t>Mostrar un tooltip con las opciones (o similar). Las opciones son “Evaluar”.</w:t>
             </w:r>
           </w:p>
         </w:tc>
@@ -10164,15 +10133,7 @@
               <w:pStyle w:val="PSI-ComentarioenTabla"/>
             </w:pPr>
             <w:r>
-              <w:t xml:space="preserve">Cuando hay un riesgo con el estado “Critico” y se hace click sobre el escudo rojo oscuro, </w:t>
-            </w:r>
-            <w:proofErr w:type="spellStart"/>
-            <w:r>
-              <w:t>envia</w:t>
-            </w:r>
-            <w:proofErr w:type="spellEnd"/>
-            <w:r>
-              <w:t xml:space="preserve"> directo al formulario de planificación.</w:t>
+              <w:t>Cuando hay un riesgo con el estado “Critico” y se hace click sobre el escudo rojo oscuro, envia directo al formulario de planificación.</w:t>
             </w:r>
           </w:p>
         </w:tc>
@@ -10185,15 +10146,7 @@
               <w:pStyle w:val="PSI-ComentarioenTabla"/>
             </w:pPr>
             <w:r>
-              <w:t xml:space="preserve">Mostrar un </w:t>
-            </w:r>
-            <w:proofErr w:type="spellStart"/>
-            <w:r>
-              <w:t>tooltip</w:t>
-            </w:r>
-            <w:proofErr w:type="spellEnd"/>
-            <w:r>
-              <w:t xml:space="preserve"> con las opciones (o similar). Las opciones son “Planificar”</w:t>
+              <w:t>Mostrar un tooltip con las opciones (o similar). Las opciones son “Planificar”</w:t>
             </w:r>
             <w:r>
               <w:t>.</w:t>
@@ -10237,15 +10190,7 @@
               <w:pStyle w:val="PSI-ComentarioenTabla"/>
             </w:pPr>
             <w:r>
-              <w:t xml:space="preserve">Cuando hay un riesgo con el estado “Critico” y se hace click sobre el escudo rojo oscuro, </w:t>
-            </w:r>
-            <w:proofErr w:type="spellStart"/>
-            <w:r>
-              <w:t>envia</w:t>
-            </w:r>
-            <w:proofErr w:type="spellEnd"/>
-            <w:r>
-              <w:t xml:space="preserve"> directo al formulario de planificación.</w:t>
+              <w:t>Cuando hay un riesgo con el estado “Critico” y se hace click sobre el escudo rojo oscuro, envia directo al formulario de planificación.</w:t>
             </w:r>
           </w:p>
         </w:tc>
@@ -10258,15 +10203,7 @@
               <w:pStyle w:val="PSI-ComentarioenTabla"/>
             </w:pPr>
             <w:r>
-              <w:t xml:space="preserve">Mostrar un </w:t>
-            </w:r>
-            <w:proofErr w:type="spellStart"/>
-            <w:r>
-              <w:t>tooltip</w:t>
-            </w:r>
-            <w:proofErr w:type="spellEnd"/>
-            <w:r>
-              <w:t xml:space="preserve"> con las opciones (o similar). Las opciones son “Planificar”.</w:t>
+              <w:t>Mostrar un tooltip con las opciones (o similar). Las opciones son “Planificar”.</w:t>
             </w:r>
           </w:p>
         </w:tc>
@@ -10657,70 +10594,86 @@
                 <w:sz w:val="20"/>
                 <w:szCs w:val="20"/>
               </w:rPr>
-              <w:t>Al eliminar un integrante de un proyecto o una iteración, se elimina directamente.</w:t>
-            </w:r>
-          </w:p>
-        </w:tc>
-        <w:tc>
-          <w:tcPr>
-            <w:tcW w:w="1058" w:type="pct"/>
-          </w:tcPr>
-          <w:p>
-            <w:pPr>
-              <w:pStyle w:val="PSI-ComentarioenTabla"/>
-            </w:pPr>
-            <w:r>
-              <w:t>Aunque para que la eliminación sea definitiva es necesario confirmar todos los cambios en el formulario, es conveniente que se muestre un mensaje de confirmación al eliminar integrantes o iteraciones de un proyecto.</w:t>
-            </w:r>
-          </w:p>
-        </w:tc>
-        <w:tc>
-          <w:tcPr>
-            <w:tcW w:w="1827" w:type="pct"/>
-          </w:tcPr>
-          <w:p>
-            <w:pPr>
-              <w:pStyle w:val="PSI-ComentarioenTabla"/>
-            </w:pPr>
-            <w:r>
-              <w:t>PENDIENTE</w:t>
-            </w:r>
-          </w:p>
-        </w:tc>
-        <w:tc>
-          <w:tcPr>
-            <w:tcW w:w="1058" w:type="pct"/>
-          </w:tcPr>
-          <w:p>
-            <w:pPr>
-              <w:pStyle w:val="PSI-ComentarioenTabla"/>
-            </w:pPr>
-            <w:r>
-              <w:t>CPU</w:t>
-            </w:r>
-          </w:p>
-        </w:tc>
-      </w:tr>
-      <w:tr>
-        <w:tc>
-          <w:tcPr>
-            <w:tcW w:w="1057" w:type="pct"/>
-          </w:tcPr>
-          <w:p>
-            <w:pPr>
-              <w:pStyle w:val="PSI-ComentarioenTabla"/>
+              <w:t>Al eliminar un integrante de un proyecto o</w:t>
+            </w:r>
+            <w:r>
               <w:rPr>
                 <w:rFonts w:ascii="Arial" w:hAnsi="Arial" w:cs="Arial"/>
                 <w:sz w:val="20"/>
                 <w:szCs w:val="20"/>
               </w:rPr>
-            </w:pPr>
+              <w:t xml:space="preserve"> a</w:t>
+            </w:r>
             <w:r>
               <w:rPr>
                 <w:rFonts w:ascii="Arial" w:hAnsi="Arial" w:cs="Arial"/>
                 <w:sz w:val="20"/>
                 <w:szCs w:val="20"/>
               </w:rPr>
+              <w:t xml:space="preserve"> una iteración, se elimina directamente.</w:t>
+            </w:r>
+          </w:p>
+        </w:tc>
+        <w:tc>
+          <w:tcPr>
+            <w:tcW w:w="1058" w:type="pct"/>
+          </w:tcPr>
+          <w:p>
+            <w:pPr>
+              <w:pStyle w:val="PSI-ComentarioenTabla"/>
+            </w:pPr>
+            <w:r>
+              <w:t>Aunque para que la eliminación sea definitiva es necesario confirmar todos los cambios en el formulario, es conveniente que se muestre un mensaje de confirmación al eliminar integrantes o iteraciones de un proyecto.</w:t>
+            </w:r>
+          </w:p>
+        </w:tc>
+        <w:tc>
+          <w:tcPr>
+            <w:tcW w:w="1827" w:type="pct"/>
+          </w:tcPr>
+          <w:p>
+            <w:pPr>
+              <w:pStyle w:val="PSI-ComentarioenTabla"/>
+            </w:pPr>
+            <w:r>
+              <w:t>PENDIENTE</w:t>
+            </w:r>
+          </w:p>
+        </w:tc>
+        <w:tc>
+          <w:tcPr>
+            <w:tcW w:w="1058" w:type="pct"/>
+          </w:tcPr>
+          <w:p>
+            <w:pPr>
+              <w:pStyle w:val="PSI-ComentarioenTabla"/>
+            </w:pPr>
+            <w:r>
+              <w:t>CPU</w:t>
+            </w:r>
+          </w:p>
+        </w:tc>
+      </w:tr>
+      <w:tr>
+        <w:tc>
+          <w:tcPr>
+            <w:tcW w:w="1057" w:type="pct"/>
+          </w:tcPr>
+          <w:p>
+            <w:pPr>
+              <w:pStyle w:val="PSI-ComentarioenTabla"/>
+              <w:rPr>
+                <w:rFonts w:ascii="Arial" w:hAnsi="Arial" w:cs="Arial"/>
+                <w:sz w:val="20"/>
+                <w:szCs w:val="20"/>
+              </w:rPr>
+            </w:pPr>
+            <w:r>
+              <w:rPr>
+                <w:rFonts w:ascii="Arial" w:hAnsi="Arial" w:cs="Arial"/>
+                <w:sz w:val="20"/>
+                <w:szCs w:val="20"/>
+              </w:rPr>
               <w:t>Al eliminar una tarea de un plan, se elimina directamente.</w:t>
             </w:r>
           </w:p>
@@ -10762,6 +10715,77 @@
             <w:r>
               <w:t>CPU</w:t>
             </w:r>
+          </w:p>
+        </w:tc>
+      </w:tr>
+      <w:tr>
+        <w:tc>
+          <w:tcPr>
+            <w:tcW w:w="1057" w:type="pct"/>
+          </w:tcPr>
+          <w:p>
+            <w:pPr>
+              <w:pStyle w:val="PSI-ComentarioenTabla"/>
+              <w:rPr>
+                <w:rFonts w:ascii="Arial" w:hAnsi="Arial" w:cs="Arial"/>
+                <w:sz w:val="20"/>
+                <w:szCs w:val="20"/>
+              </w:rPr>
+            </w:pPr>
+            <w:r>
+              <w:rPr>
+                <w:rFonts w:ascii="Arial" w:hAnsi="Arial" w:cs="Arial"/>
+                <w:sz w:val="20"/>
+                <w:szCs w:val="20"/>
+              </w:rPr>
+              <w:t xml:space="preserve">A ver tareas pendientes como desarrollador, puede ver todas las tareas, aunque no </w:t>
+            </w:r>
+            <w:r>
+              <w:rPr>
+                <w:rFonts w:ascii="Arial" w:hAnsi="Arial" w:cs="Arial"/>
+                <w:sz w:val="20"/>
+                <w:szCs w:val="20"/>
+              </w:rPr>
+              <w:lastRenderedPageBreak/>
+              <w:t>sea el responsable</w:t>
+            </w:r>
+          </w:p>
+        </w:tc>
+        <w:tc>
+          <w:tcPr>
+            <w:tcW w:w="1058" w:type="pct"/>
+          </w:tcPr>
+          <w:p>
+            <w:pPr>
+              <w:pStyle w:val="PSI-ComentarioenTabla"/>
+            </w:pPr>
+            <w:r>
+              <w:lastRenderedPageBreak/>
+              <w:t>Mostrar solo tareas asignadas.</w:t>
+            </w:r>
+          </w:p>
+        </w:tc>
+        <w:tc>
+          <w:tcPr>
+            <w:tcW w:w="1827" w:type="pct"/>
+          </w:tcPr>
+          <w:p>
+            <w:pPr>
+              <w:pStyle w:val="PSI-ComentarioenTabla"/>
+            </w:pPr>
+            <w:r>
+              <w:t>PENDIENTE</w:t>
+            </w:r>
+          </w:p>
+        </w:tc>
+        <w:tc>
+          <w:tcPr>
+            <w:tcW w:w="1058" w:type="pct"/>
+          </w:tcPr>
+          <w:p>
+            <w:pPr>
+              <w:pStyle w:val="PSI-ComentarioenTabla"/>
+            </w:pPr>
           </w:p>
         </w:tc>
       </w:tr>
@@ -11243,15 +11267,7 @@
           <w:spacing w:before="0"/>
         </w:pPr>
         <w:r>
-          <w:t xml:space="preserve">Agustín Collareda, Cintia </w:t>
-        </w:r>
-        <w:proofErr w:type="spellStart"/>
-        <w:r>
-          <w:t>Hernandez</w:t>
-        </w:r>
-        <w:proofErr w:type="spellEnd"/>
-        <w:r>
-          <w:t xml:space="preserve"> y Hugo Frey</w:t>
+          <w:t>Agustín Collareda, Cintia Hernandez y Hugo Frey</w:t>
         </w:r>
       </w:p>
     </w:sdtContent>

</xml_diff>

<commit_message>
Fix: Se resolvieron los errores planteados en el informe de verificacion
</commit_message>
<xml_diff>
--- a/2. Etapa de elaboración/Iteración 2/Plan de pruebas/Informe de Verificación_Vesta Risk Manager_T-Code.docx
+++ b/2. Etapa de elaboración/Iteración 2/Plan de pruebas/Informe de Verificación_Vesta Risk Manager_T-Code.docx
@@ -8923,6 +8923,7 @@
       </w:pPr>
       <w:bookmarkStart w:id="42" w:name="_Toc198481757"/>
       <w:r>
+        <w:lastRenderedPageBreak/>
         <w:t>Requerimientos funcionales</w:t>
       </w:r>
       <w:bookmarkEnd w:id="42"/>
@@ -9427,7 +9428,6 @@
       </w:pPr>
       <w:bookmarkStart w:id="46" w:name="_Toc198481761"/>
       <w:r>
-        <w:lastRenderedPageBreak/>
         <w:t>Requerimientos no funcionales</w:t>
       </w:r>
       <w:bookmarkEnd w:id="46"/>
@@ -9467,6 +9467,7 @@
               <w:pStyle w:val="PSI-Normal"/>
             </w:pPr>
             <w:r>
+              <w:lastRenderedPageBreak/>
               <w:t>Errores encontrados</w:t>
             </w:r>
           </w:p>
@@ -9965,6 +9966,7 @@
       </w:pPr>
       <w:bookmarkStart w:id="51" w:name="_Toc198481766"/>
       <w:r>
+        <w:lastRenderedPageBreak/>
         <w:t>Requerimientos funcionales</w:t>
       </w:r>
       <w:bookmarkEnd w:id="51"/>
@@ -10636,7 +10638,7 @@
               <w:pStyle w:val="PSI-ComentarioenTabla"/>
             </w:pPr>
             <w:r>
-              <w:t>PENDIENTE</w:t>
+              <w:t>RESUELTO</w:t>
             </w:r>
           </w:p>
         </w:tc>
@@ -10700,7 +10702,7 @@
               <w:pStyle w:val="PSI-ComentarioenTabla"/>
             </w:pPr>
             <w:r>
-              <w:t>PENDIENTE</w:t>
+              <w:t>RESUELTO</w:t>
             </w:r>
           </w:p>
         </w:tc>
@@ -10738,16 +10740,7 @@
                 <w:sz w:val="20"/>
                 <w:szCs w:val="20"/>
               </w:rPr>
-              <w:t xml:space="preserve">A ver tareas pendientes como desarrollador, puede ver todas las tareas, aunque no </w:t>
-            </w:r>
-            <w:r>
-              <w:rPr>
-                <w:rFonts w:ascii="Arial" w:hAnsi="Arial" w:cs="Arial"/>
-                <w:sz w:val="20"/>
-                <w:szCs w:val="20"/>
-              </w:rPr>
-              <w:lastRenderedPageBreak/>
-              <w:t>sea el responsable</w:t>
+              <w:t>A ver tareas pendientes como desarrollador, puede ver todas las tareas, aunque no sea el responsable</w:t>
             </w:r>
           </w:p>
         </w:tc>
@@ -10760,7 +10753,6 @@
               <w:pStyle w:val="PSI-ComentarioenTabla"/>
             </w:pPr>
             <w:r>
-              <w:lastRenderedPageBreak/>
               <w:t>Mostrar solo tareas asignadas.</w:t>
             </w:r>
           </w:p>
@@ -10774,7 +10766,7 @@
               <w:pStyle w:val="PSI-ComentarioenTabla"/>
             </w:pPr>
             <w:r>
-              <w:t>PENDIENTE</w:t>
+              <w:t>RESUELTO</w:t>
             </w:r>
           </w:p>
         </w:tc>
@@ -11080,9 +11072,6 @@
         </w:docPartObj>
       </w:sdtPr>
       <w:sdtContent>
-        <w:r>
-          <w:tab/>
-        </w:r>
         <w:r>
           <w:tab/>
         </w:r>
@@ -14064,7 +14053,6 @@
     <w:basedOn w:val="Normal"/>
     <w:link w:val="PiedepginaCar"/>
     <w:uiPriority w:val="99"/>
-    <w:semiHidden/>
     <w:unhideWhenUsed/>
     <w:rsid w:val="00C94FBE"/>
     <w:pPr>
@@ -14080,7 +14068,6 @@
     <w:basedOn w:val="Fuentedeprrafopredeter"/>
     <w:link w:val="Piedepgina"/>
     <w:uiPriority w:val="99"/>
-    <w:semiHidden/>
     <w:rsid w:val="00C94FBE"/>
   </w:style>
   <w:style w:type="paragraph" w:customStyle="1" w:styleId="14B321CC4E794F07AD0E6FF1AA38FC7C">

</xml_diff>